<commit_message>
Solutions for Q1 & Q2
</commit_message>
<xml_diff>
--- a/EX1/sol.docx
+++ b/EX1/sol.docx
@@ -50,36 +50,32 @@
           <w:szCs w:val="18"/>
           <w:lang w:val="en-US"/>
         </w:rPr>
-        <w:t xml:space="preserve">Adi Album &amp; Tomer </w:t>
-      </w:r>
-      <w:proofErr w:type="spellStart"/>
-      <w:r>
-        <w:rPr>
-          <w:sz w:val="18"/>
-          <w:szCs w:val="18"/>
-          <w:lang w:val="en-US"/>
-        </w:rPr>
-        <w:t>Epshtein</w:t>
-      </w:r>
-      <w:proofErr w:type="spellEnd"/>
-    </w:p>
-    <w:p>
-      <w:pPr>
-        <w:pStyle w:val="ListParagraph"/>
-        <w:numPr>
-          <w:ilvl w:val="0"/>
-          <w:numId w:val="1"/>
-        </w:numPr>
-        <w:rPr>
-          <w:sz w:val="24"/>
-          <w:szCs w:val="24"/>
-          <w:lang w:val="en-US"/>
-        </w:rPr>
-      </w:pPr>
-      <w:r>
-        <w:rPr>
-          <w:sz w:val="24"/>
-          <w:szCs w:val="24"/>
+        <w:t>Adi Album &amp; Tomer Epshtein</w:t>
+      </w:r>
+    </w:p>
+    <w:p>
+      <w:pPr>
+        <w:rPr>
+          <w:sz w:val="24"/>
+          <w:szCs w:val="24"/>
+          <w:u w:val="single"/>
+          <w:lang w:val="en-US"/>
+        </w:rPr>
+      </w:pPr>
+      <w:r>
+        <w:rPr>
+          <w:sz w:val="24"/>
+          <w:szCs w:val="24"/>
+          <w:u w:val="single"/>
+          <w:lang w:val="en-US"/>
+        </w:rPr>
+        <w:t>Question 1:</w:t>
+      </w:r>
+      <w:r>
+        <w:rPr>
+          <w:sz w:val="24"/>
+          <w:szCs w:val="24"/>
+          <w:u w:val="single"/>
           <w:lang w:val="en-US"/>
         </w:rPr>
         <w:br/>
@@ -289,13 +285,2247 @@
     </w:p>
     <w:p>
       <w:pPr>
+        <w:rPr>
+          <w:sz w:val="24"/>
+          <w:szCs w:val="24"/>
+          <w:u w:val="single"/>
+          <w:lang w:val="en-US"/>
+        </w:rPr>
+      </w:pPr>
+      <w:r>
+        <w:rPr>
+          <w:sz w:val="24"/>
+          <w:szCs w:val="24"/>
+          <w:u w:val="single"/>
+          <w:lang w:val="en-US"/>
+        </w:rPr>
+        <w:t>Question 2:</w:t>
+      </w:r>
+    </w:p>
+    <w:p>
+      <w:pPr>
         <w:pStyle w:val="ListParagraph"/>
-        <w:rPr>
-          <w:sz w:val="24"/>
-          <w:szCs w:val="24"/>
-          <w:lang w:val="en-US"/>
-        </w:rPr>
-      </w:pPr>
+        <w:numPr>
+          <w:ilvl w:val="0"/>
+          <w:numId w:val="3"/>
+        </w:numPr>
+        <w:rPr>
+          <w:b/>
+          <w:bCs/>
+          <w:sz w:val="24"/>
+          <w:szCs w:val="24"/>
+          <w:lang w:val="en-US"/>
+        </w:rPr>
+      </w:pPr>
+      <w:r>
+        <w:rPr>
+          <w:b/>
+          <w:bCs/>
+          <w:sz w:val="24"/>
+          <w:szCs w:val="24"/>
+          <w:lang w:val="en-US"/>
+        </w:rPr>
+        <w:t>Baseline</w:t>
+      </w:r>
+    </w:p>
+    <w:p>
+      <w:pPr>
+        <w:rPr>
+          <w:sz w:val="24"/>
+          <w:szCs w:val="24"/>
+          <w:lang w:val="en-US"/>
+        </w:rPr>
+      </w:pPr>
+      <w:r>
+        <w:rPr>
+          <w:sz w:val="24"/>
+          <w:szCs w:val="24"/>
+          <w:lang w:val="en-US"/>
+        </w:rPr>
+        <w:t>We performed hyperparameter grid-search over the following hyperparameters:</w:t>
+      </w:r>
+    </w:p>
+    <w:p>
+      <w:pPr>
+        <w:pStyle w:val="ListParagraph"/>
+        <w:numPr>
+          <w:ilvl w:val="1"/>
+          <w:numId w:val="2"/>
+        </w:numPr>
+        <w:rPr>
+          <w:sz w:val="24"/>
+          <w:szCs w:val="24"/>
+          <w:lang w:val="en-US"/>
+        </w:rPr>
+      </w:pPr>
+      <w:r>
+        <w:rPr>
+          <w:sz w:val="24"/>
+          <w:szCs w:val="24"/>
+          <w:lang w:val="en-US"/>
+        </w:rPr>
+        <w:t xml:space="preserve">std – Standard deviation of random </w:t>
+      </w:r>
+      <w:r>
+        <w:rPr>
+          <w:sz w:val="24"/>
+          <w:szCs w:val="24"/>
+          <w:lang w:val="en-US"/>
+        </w:rPr>
+        <w:t xml:space="preserve">normal </w:t>
+      </w:r>
+      <w:r>
+        <w:rPr>
+          <w:sz w:val="24"/>
+          <w:szCs w:val="24"/>
+          <w:lang w:val="en-US"/>
+        </w:rPr>
+        <w:t>weights initialization</w:t>
+      </w:r>
+    </w:p>
+    <w:p>
+      <w:pPr>
+        <w:pStyle w:val="ListParagraph"/>
+        <w:numPr>
+          <w:ilvl w:val="1"/>
+          <w:numId w:val="2"/>
+        </w:numPr>
+        <w:rPr>
+          <w:sz w:val="24"/>
+          <w:szCs w:val="24"/>
+          <w:lang w:val="en-US"/>
+        </w:rPr>
+      </w:pPr>
+      <w:r>
+        <w:rPr>
+          <w:sz w:val="24"/>
+          <w:szCs w:val="24"/>
+          <w:lang w:val="en-US"/>
+        </w:rPr>
+        <w:t>learning_rate – Learning rate parameter for SGD optimization</w:t>
+      </w:r>
+    </w:p>
+    <w:p>
+      <w:pPr>
+        <w:pStyle w:val="ListParagraph"/>
+        <w:numPr>
+          <w:ilvl w:val="1"/>
+          <w:numId w:val="2"/>
+        </w:numPr>
+        <w:rPr>
+          <w:sz w:val="24"/>
+          <w:szCs w:val="24"/>
+          <w:lang w:val="en-US"/>
+        </w:rPr>
+      </w:pPr>
+      <w:r>
+        <w:rPr>
+          <w:sz w:val="24"/>
+          <w:szCs w:val="24"/>
+          <w:lang w:val="en-US"/>
+        </w:rPr>
+        <w:t>momentum – SGD’s momentum parameter</w:t>
+      </w:r>
+    </w:p>
+    <w:p>
+      <w:pPr>
+        <w:pStyle w:val="ListParagraph"/>
+        <w:rPr>
+          <w:rFonts w:eastAsiaTheme="minorEastAsia"/>
+          <w:sz w:val="24"/>
+          <w:szCs w:val="24"/>
+          <w:lang w:val="en-US"/>
+        </w:rPr>
+      </w:pPr>
+      <w:r>
+        <w:rPr>
+          <w:sz w:val="24"/>
+          <w:szCs w:val="24"/>
+          <w:lang w:val="en-US"/>
+        </w:rPr>
+        <w:t>We performed the grid search over:</w:t>
+      </w:r>
+      <w:r>
+        <w:rPr>
+          <w:sz w:val="24"/>
+          <w:szCs w:val="24"/>
+          <w:lang w:val="en-US"/>
+        </w:rPr>
+        <w:br/>
+      </w:r>
+      <m:oMathPara>
+        <m:oMath>
+          <m:r>
+            <w:rPr>
+              <w:rFonts w:ascii="Cambria Math" w:hAnsi="Cambria Math"/>
+              <w:sz w:val="24"/>
+              <w:szCs w:val="24"/>
+              <w:lang w:val="en-US"/>
+            </w:rPr>
+            <m:t>stds=</m:t>
+          </m:r>
+          <m:d>
+            <m:dPr>
+              <m:begChr m:val="["/>
+              <m:endChr m:val="]"/>
+              <m:ctrlPr>
+                <w:rPr>
+                  <w:rFonts w:ascii="Cambria Math" w:hAnsi="Cambria Math"/>
+                  <w:i/>
+                  <w:sz w:val="24"/>
+                  <w:szCs w:val="24"/>
+                  <w:lang w:val="en-US"/>
+                </w:rPr>
+              </m:ctrlPr>
+            </m:dPr>
+            <m:e>
+              <m:r>
+                <w:rPr>
+                  <w:rFonts w:ascii="Cambria Math" w:hAnsi="Cambria Math"/>
+                  <w:sz w:val="24"/>
+                  <w:szCs w:val="24"/>
+                  <w:lang w:val="en-US"/>
+                </w:rPr>
+                <m:t>0.05, 0.1, 0.3</m:t>
+              </m:r>
+            </m:e>
+          </m:d>
+        </m:oMath>
+      </m:oMathPara>
+    </w:p>
+    <w:p>
+      <w:pPr>
+        <w:pStyle w:val="ListParagraph"/>
+        <w:rPr>
+          <w:rFonts w:eastAsiaTheme="minorEastAsia"/>
+          <w:sz w:val="24"/>
+          <w:szCs w:val="24"/>
+          <w:lang w:val="en-US"/>
+        </w:rPr>
+      </w:pPr>
+      <m:oMathPara>
+        <m:oMath>
+          <m:r>
+            <w:rPr>
+              <w:rFonts w:ascii="Cambria Math" w:eastAsiaTheme="minorEastAsia" w:hAnsi="Cambria Math"/>
+              <w:sz w:val="24"/>
+              <w:szCs w:val="24"/>
+              <w:lang w:val="en-US"/>
+            </w:rPr>
+            <m:t>lrs=</m:t>
+          </m:r>
+          <m:d>
+            <m:dPr>
+              <m:begChr m:val="["/>
+              <m:endChr m:val="]"/>
+              <m:ctrlPr>
+                <w:rPr>
+                  <w:rFonts w:ascii="Cambria Math" w:eastAsiaTheme="minorEastAsia" w:hAnsi="Cambria Math"/>
+                  <w:i/>
+                  <w:sz w:val="24"/>
+                  <w:szCs w:val="24"/>
+                  <w:lang w:val="en-US"/>
+                </w:rPr>
+              </m:ctrlPr>
+            </m:dPr>
+            <m:e>
+              <m:r>
+                <w:rPr>
+                  <w:rFonts w:ascii="Cambria Math" w:eastAsiaTheme="minorEastAsia" w:hAnsi="Cambria Math"/>
+                  <w:sz w:val="24"/>
+                  <w:szCs w:val="24"/>
+                  <w:lang w:val="en-US"/>
+                </w:rPr>
+                <m:t>1e-3, 1e-2, 1e-1</m:t>
+              </m:r>
+            </m:e>
+          </m:d>
+        </m:oMath>
+      </m:oMathPara>
+    </w:p>
+    <w:p>
+      <w:pPr>
+        <w:pStyle w:val="ListParagraph"/>
+        <w:rPr>
+          <w:rFonts w:eastAsiaTheme="minorEastAsia"/>
+          <w:sz w:val="24"/>
+          <w:szCs w:val="24"/>
+          <w:lang w:val="en-US"/>
+        </w:rPr>
+      </w:pPr>
+      <m:oMathPara>
+        <m:oMath>
+          <m:r>
+            <w:rPr>
+              <w:rFonts w:ascii="Cambria Math" w:eastAsiaTheme="minorEastAsia" w:hAnsi="Cambria Math"/>
+              <w:sz w:val="24"/>
+              <w:szCs w:val="24"/>
+              <w:lang w:val="en-US"/>
+            </w:rPr>
+            <m:t>momentums=[0, 0.5, 0.9]</m:t>
+          </m:r>
+        </m:oMath>
+      </m:oMathPara>
+    </w:p>
+    <w:p>
+      <w:pPr>
+        <w:pStyle w:val="ListParagraph"/>
+        <w:rPr>
+          <w:rFonts w:eastAsiaTheme="minorEastAsia"/>
+          <w:sz w:val="24"/>
+          <w:szCs w:val="24"/>
+          <w:lang w:val="en-US"/>
+        </w:rPr>
+      </w:pPr>
+      <w:r>
+        <w:rPr>
+          <w:rFonts w:eastAsiaTheme="minorEastAsia"/>
+          <w:sz w:val="24"/>
+          <w:szCs w:val="24"/>
+          <w:lang w:val="en-US"/>
+        </w:rPr>
+        <w:t>We ran each of the combinations for 100 epochs. Here are samples of results we obtained:</w:t>
+      </w:r>
+      <w:r>
+        <w:rPr>
+          <w:rFonts w:eastAsiaTheme="minorEastAsia"/>
+          <w:sz w:val="24"/>
+          <w:szCs w:val="24"/>
+          <w:lang w:val="en-US"/>
+        </w:rPr>
+        <w:br/>
+      </w:r>
+    </w:p>
+    <w:p>
+      <w:pPr>
+        <w:pStyle w:val="ListParagraph"/>
+        <w:numPr>
+          <w:ilvl w:val="1"/>
+          <w:numId w:val="1"/>
+        </w:numPr>
+        <w:rPr>
+          <w:rFonts w:eastAsiaTheme="minorEastAsia"/>
+          <w:sz w:val="24"/>
+          <w:szCs w:val="24"/>
+          <w:lang w:val="en-US"/>
+        </w:rPr>
+      </w:pPr>
+      <m:oMath>
+        <m:r>
+          <w:rPr>
+            <w:rFonts w:ascii="Cambria Math" w:eastAsiaTheme="minorEastAsia" w:hAnsi="Cambria Math"/>
+            <w:sz w:val="24"/>
+            <w:szCs w:val="24"/>
+            <w:lang w:val="en-US"/>
+          </w:rPr>
+          <m:t>std = 0.05</m:t>
+        </m:r>
+        <m:r>
+          <w:rPr>
+            <w:rFonts w:ascii="Cambria Math" w:eastAsiaTheme="minorEastAsia" w:hAnsi="Cambria Math"/>
+            <w:sz w:val="24"/>
+            <w:szCs w:val="24"/>
+            <w:lang w:val="en-US"/>
+          </w:rPr>
+          <m:t>, lr=1e-3, momentum=0</m:t>
+        </m:r>
+      </m:oMath>
+      <w:r>
+        <w:rPr>
+          <w:rFonts w:eastAsiaTheme="minorEastAsia"/>
+          <w:sz w:val="24"/>
+          <w:szCs w:val="24"/>
+          <w:lang w:val="en-US"/>
+        </w:rPr>
+        <w:br/>
+      </w:r>
+      <w:r>
+        <w:rPr>
+          <w:noProof/>
+        </w:rPr>
+        <w:drawing>
+          <wp:inline distT="0" distB="0" distL="0" distR="0" wp14:anchorId="20349930" wp14:editId="7954C808">
+            <wp:extent cx="2343807" cy="1756687"/>
+            <wp:effectExtent l="0" t="0" r="0" b="0"/>
+            <wp:docPr id="1" name="Picture 1"/>
+            <wp:cNvGraphicFramePr>
+              <a:graphicFrameLocks xmlns:a="http://schemas.openxmlformats.org/drawingml/2006/main" noChangeAspect="1"/>
+            </wp:cNvGraphicFramePr>
+            <a:graphic xmlns:a="http://schemas.openxmlformats.org/drawingml/2006/main">
+              <a:graphicData uri="http://schemas.openxmlformats.org/drawingml/2006/picture">
+                <pic:pic xmlns:pic="http://schemas.openxmlformats.org/drawingml/2006/picture">
+                  <pic:nvPicPr>
+                    <pic:cNvPr id="0" name="Picture 1"/>
+                    <pic:cNvPicPr>
+                      <a:picLocks noChangeAspect="1" noChangeArrowheads="1"/>
+                    </pic:cNvPicPr>
+                  </pic:nvPicPr>
+                  <pic:blipFill>
+                    <a:blip r:embed="rId7" cstate="print">
+                      <a:extLst>
+                        <a:ext uri="{28A0092B-C50C-407E-A947-70E740481C1C}">
+                          <a14:useLocalDpi xmlns:a14="http://schemas.microsoft.com/office/drawing/2010/main" val="0"/>
+                        </a:ext>
+                      </a:extLst>
+                    </a:blip>
+                    <a:srcRect/>
+                    <a:stretch>
+                      <a:fillRect/>
+                    </a:stretch>
+                  </pic:blipFill>
+                  <pic:spPr bwMode="auto">
+                    <a:xfrm>
+                      <a:off x="0" y="0"/>
+                      <a:ext cx="2373297" cy="1778789"/>
+                    </a:xfrm>
+                    <a:prstGeom prst="rect">
+                      <a:avLst/>
+                    </a:prstGeom>
+                    <a:noFill/>
+                    <a:ln>
+                      <a:noFill/>
+                    </a:ln>
+                  </pic:spPr>
+                </pic:pic>
+              </a:graphicData>
+            </a:graphic>
+          </wp:inline>
+        </w:drawing>
+      </w:r>
+      <w:r>
+        <w:t xml:space="preserve"> </w:t>
+      </w:r>
+      <w:r>
+        <w:rPr>
+          <w:noProof/>
+        </w:rPr>
+        <w:drawing>
+          <wp:inline distT="0" distB="0" distL="0" distR="0" wp14:anchorId="5D640994" wp14:editId="5A816B17">
+            <wp:extent cx="2243698" cy="1681655"/>
+            <wp:effectExtent l="0" t="0" r="4445" b="0"/>
+            <wp:docPr id="3" name="Picture 3"/>
+            <wp:cNvGraphicFramePr>
+              <a:graphicFrameLocks xmlns:a="http://schemas.openxmlformats.org/drawingml/2006/main" noChangeAspect="1"/>
+            </wp:cNvGraphicFramePr>
+            <a:graphic xmlns:a="http://schemas.openxmlformats.org/drawingml/2006/main">
+              <a:graphicData uri="http://schemas.openxmlformats.org/drawingml/2006/picture">
+                <pic:pic xmlns:pic="http://schemas.openxmlformats.org/drawingml/2006/picture">
+                  <pic:nvPicPr>
+                    <pic:cNvPr id="0" name="Picture 5"/>
+                    <pic:cNvPicPr>
+                      <a:picLocks noChangeAspect="1" noChangeArrowheads="1"/>
+                    </pic:cNvPicPr>
+                  </pic:nvPicPr>
+                  <pic:blipFill>
+                    <a:blip r:embed="rId8" cstate="print">
+                      <a:extLst>
+                        <a:ext uri="{28A0092B-C50C-407E-A947-70E740481C1C}">
+                          <a14:useLocalDpi xmlns:a14="http://schemas.microsoft.com/office/drawing/2010/main" val="0"/>
+                        </a:ext>
+                      </a:extLst>
+                    </a:blip>
+                    <a:srcRect/>
+                    <a:stretch>
+                      <a:fillRect/>
+                    </a:stretch>
+                  </pic:blipFill>
+                  <pic:spPr bwMode="auto">
+                    <a:xfrm>
+                      <a:off x="0" y="0"/>
+                      <a:ext cx="2275124" cy="1705209"/>
+                    </a:xfrm>
+                    <a:prstGeom prst="rect">
+                      <a:avLst/>
+                    </a:prstGeom>
+                    <a:noFill/>
+                    <a:ln>
+                      <a:noFill/>
+                    </a:ln>
+                  </pic:spPr>
+                </pic:pic>
+              </a:graphicData>
+            </a:graphic>
+          </wp:inline>
+        </w:drawing>
+      </w:r>
+      <w:r>
+        <w:br/>
+      </w:r>
+      <w:r>
+        <w:rPr>
+          <w:lang w:val="en-US"/>
+        </w:rPr>
+        <w:t xml:space="preserve">Here for example </w:t>
+      </w:r>
+      <w:r>
+        <w:rPr>
+          <w:lang w:val="en-US"/>
+        </w:rPr>
+        <w:t>the training loss decreases very slowly. This happens because the optimization parameters (i.e. learning rate and momentum) are too small.</w:t>
+      </w:r>
+    </w:p>
+    <w:p>
+      <w:pPr>
+        <w:pStyle w:val="ListParagraph"/>
+        <w:numPr>
+          <w:ilvl w:val="1"/>
+          <w:numId w:val="1"/>
+        </w:numPr>
+        <w:rPr>
+          <w:rFonts w:eastAsiaTheme="minorEastAsia"/>
+          <w:sz w:val="24"/>
+          <w:szCs w:val="24"/>
+          <w:lang w:val="en-US"/>
+        </w:rPr>
+      </w:pPr>
+      <m:oMath>
+        <m:r>
+          <w:rPr>
+            <w:rFonts w:ascii="Cambria Math" w:eastAsiaTheme="minorEastAsia" w:hAnsi="Cambria Math"/>
+            <w:sz w:val="24"/>
+            <w:szCs w:val="24"/>
+            <w:lang w:val="en-US"/>
+          </w:rPr>
+          <w:lastRenderedPageBreak/>
+          <m:t>std=0.05, lr=1e-1, momentum=0.9</m:t>
+        </m:r>
+      </m:oMath>
+      <w:r>
+        <w:rPr>
+          <w:rFonts w:eastAsiaTheme="minorEastAsia"/>
+          <w:sz w:val="24"/>
+          <w:szCs w:val="24"/>
+          <w:lang w:val="en-US"/>
+        </w:rPr>
+        <w:br/>
+      </w:r>
+      <w:r>
+        <w:rPr>
+          <w:noProof/>
+        </w:rPr>
+        <w:drawing>
+          <wp:inline distT="0" distB="0" distL="0" distR="0" wp14:anchorId="41BDD882" wp14:editId="1B0B5699">
+            <wp:extent cx="2159558" cy="1618593"/>
+            <wp:effectExtent l="0" t="0" r="0" b="1270"/>
+            <wp:docPr id="4" name="Picture 4"/>
+            <wp:cNvGraphicFramePr>
+              <a:graphicFrameLocks xmlns:a="http://schemas.openxmlformats.org/drawingml/2006/main" noChangeAspect="1"/>
+            </wp:cNvGraphicFramePr>
+            <a:graphic xmlns:a="http://schemas.openxmlformats.org/drawingml/2006/main">
+              <a:graphicData uri="http://schemas.openxmlformats.org/drawingml/2006/picture">
+                <pic:pic xmlns:pic="http://schemas.openxmlformats.org/drawingml/2006/picture">
+                  <pic:nvPicPr>
+                    <pic:cNvPr id="0" name="Picture 7"/>
+                    <pic:cNvPicPr>
+                      <a:picLocks noChangeAspect="1" noChangeArrowheads="1"/>
+                    </pic:cNvPicPr>
+                  </pic:nvPicPr>
+                  <pic:blipFill>
+                    <a:blip r:embed="rId9" cstate="print">
+                      <a:extLst>
+                        <a:ext uri="{28A0092B-C50C-407E-A947-70E740481C1C}">
+                          <a14:useLocalDpi xmlns:a14="http://schemas.microsoft.com/office/drawing/2010/main" val="0"/>
+                        </a:ext>
+                      </a:extLst>
+                    </a:blip>
+                    <a:srcRect/>
+                    <a:stretch>
+                      <a:fillRect/>
+                    </a:stretch>
+                  </pic:blipFill>
+                  <pic:spPr bwMode="auto">
+                    <a:xfrm>
+                      <a:off x="0" y="0"/>
+                      <a:ext cx="2181303" cy="1634891"/>
+                    </a:xfrm>
+                    <a:prstGeom prst="rect">
+                      <a:avLst/>
+                    </a:prstGeom>
+                    <a:noFill/>
+                    <a:ln>
+                      <a:noFill/>
+                    </a:ln>
+                  </pic:spPr>
+                </pic:pic>
+              </a:graphicData>
+            </a:graphic>
+          </wp:inline>
+        </w:drawing>
+      </w:r>
+      <w:r>
+        <w:rPr>
+          <w:noProof/>
+        </w:rPr>
+        <w:drawing>
+          <wp:inline distT="0" distB="0" distL="0" distR="0" wp14:anchorId="06D38E1F" wp14:editId="3D867642">
+            <wp:extent cx="2173583" cy="1629103"/>
+            <wp:effectExtent l="0" t="0" r="0" b="0"/>
+            <wp:docPr id="5" name="Picture 5"/>
+            <wp:cNvGraphicFramePr>
+              <a:graphicFrameLocks xmlns:a="http://schemas.openxmlformats.org/drawingml/2006/main" noChangeAspect="1"/>
+            </wp:cNvGraphicFramePr>
+            <a:graphic xmlns:a="http://schemas.openxmlformats.org/drawingml/2006/main">
+              <a:graphicData uri="http://schemas.openxmlformats.org/drawingml/2006/picture">
+                <pic:pic xmlns:pic="http://schemas.openxmlformats.org/drawingml/2006/picture">
+                  <pic:nvPicPr>
+                    <pic:cNvPr id="0" name="Picture 9"/>
+                    <pic:cNvPicPr>
+                      <a:picLocks noChangeAspect="1" noChangeArrowheads="1"/>
+                    </pic:cNvPicPr>
+                  </pic:nvPicPr>
+                  <pic:blipFill>
+                    <a:blip r:embed="rId10" cstate="print">
+                      <a:extLst>
+                        <a:ext uri="{28A0092B-C50C-407E-A947-70E740481C1C}">
+                          <a14:useLocalDpi xmlns:a14="http://schemas.microsoft.com/office/drawing/2010/main" val="0"/>
+                        </a:ext>
+                      </a:extLst>
+                    </a:blip>
+                    <a:srcRect/>
+                    <a:stretch>
+                      <a:fillRect/>
+                    </a:stretch>
+                  </pic:blipFill>
+                  <pic:spPr bwMode="auto">
+                    <a:xfrm>
+                      <a:off x="0" y="0"/>
+                      <a:ext cx="2207106" cy="1654229"/>
+                    </a:xfrm>
+                    <a:prstGeom prst="rect">
+                      <a:avLst/>
+                    </a:prstGeom>
+                    <a:noFill/>
+                    <a:ln>
+                      <a:noFill/>
+                    </a:ln>
+                  </pic:spPr>
+                </pic:pic>
+              </a:graphicData>
+            </a:graphic>
+          </wp:inline>
+        </w:drawing>
+      </w:r>
+      <m:oMath>
+        <m:r>
+          <w:rPr>
+            <w:rFonts w:ascii="Cambria Math" w:eastAsiaTheme="minorEastAsia" w:hAnsi="Cambria Math"/>
+            <w:sz w:val="24"/>
+            <w:szCs w:val="24"/>
+            <w:lang w:val="en-US"/>
+          </w:rPr>
+          <w:br/>
+        </m:r>
+      </m:oMath>
+      <w:r>
+        <w:rPr>
+          <w:rFonts w:eastAsiaTheme="minorEastAsia"/>
+          <w:sz w:val="24"/>
+          <w:szCs w:val="24"/>
+          <w:lang w:val="en-US"/>
+        </w:rPr>
+        <w:br/>
+        <w:t>Here on the other hand we see no convergence</w:t>
+      </w:r>
+      <w:r>
+        <w:rPr>
+          <w:rFonts w:eastAsiaTheme="minorEastAsia"/>
+          <w:sz w:val="24"/>
+          <w:szCs w:val="24"/>
+          <w:lang w:val="en-US"/>
+        </w:rPr>
+        <w:t>. This happens because the optimization parameters (i.e. learning rate and momentum) are too large.</w:t>
+      </w:r>
+      <w:r>
+        <w:rPr>
+          <w:rFonts w:eastAsiaTheme="minorEastAsia"/>
+          <w:sz w:val="24"/>
+          <w:szCs w:val="24"/>
+          <w:lang w:val="en-US"/>
+        </w:rPr>
+        <w:br/>
+      </w:r>
+    </w:p>
+    <w:p>
+      <w:pPr>
+        <w:pStyle w:val="ListParagraph"/>
+        <w:numPr>
+          <w:ilvl w:val="1"/>
+          <w:numId w:val="1"/>
+        </w:numPr>
+        <w:rPr>
+          <w:rFonts w:eastAsiaTheme="minorEastAsia"/>
+          <w:sz w:val="24"/>
+          <w:szCs w:val="24"/>
+          <w:lang w:val="en-US"/>
+        </w:rPr>
+      </w:pPr>
+      <m:oMath>
+        <m:r>
+          <w:rPr>
+            <w:rFonts w:ascii="Cambria Math" w:eastAsiaTheme="minorEastAsia" w:hAnsi="Cambria Math"/>
+            <w:sz w:val="24"/>
+            <w:szCs w:val="24"/>
+            <w:lang w:val="en-US"/>
+          </w:rPr>
+          <m:t>std=0.1, lr=1e-3, momentum=0.9</m:t>
+        </m:r>
+      </m:oMath>
+      <w:r>
+        <w:rPr>
+          <w:rFonts w:eastAsiaTheme="minorEastAsia"/>
+          <w:sz w:val="24"/>
+          <w:szCs w:val="24"/>
+          <w:lang w:val="en-US"/>
+        </w:rPr>
+        <w:br/>
+      </w:r>
+      <w:r>
+        <w:rPr>
+          <w:noProof/>
+        </w:rPr>
+        <w:drawing>
+          <wp:inline distT="0" distB="0" distL="0" distR="0" wp14:anchorId="18701187" wp14:editId="59BFC2C4">
+            <wp:extent cx="2187606" cy="1639614"/>
+            <wp:effectExtent l="0" t="0" r="3175" b="0"/>
+            <wp:docPr id="6" name="Picture 6"/>
+            <wp:cNvGraphicFramePr>
+              <a:graphicFrameLocks xmlns:a="http://schemas.openxmlformats.org/drawingml/2006/main" noChangeAspect="1"/>
+            </wp:cNvGraphicFramePr>
+            <a:graphic xmlns:a="http://schemas.openxmlformats.org/drawingml/2006/main">
+              <a:graphicData uri="http://schemas.openxmlformats.org/drawingml/2006/picture">
+                <pic:pic xmlns:pic="http://schemas.openxmlformats.org/drawingml/2006/picture">
+                  <pic:nvPicPr>
+                    <pic:cNvPr id="0" name="Picture 11"/>
+                    <pic:cNvPicPr>
+                      <a:picLocks noChangeAspect="1" noChangeArrowheads="1"/>
+                    </pic:cNvPicPr>
+                  </pic:nvPicPr>
+                  <pic:blipFill>
+                    <a:blip r:embed="rId11" cstate="print">
+                      <a:extLst>
+                        <a:ext uri="{28A0092B-C50C-407E-A947-70E740481C1C}">
+                          <a14:useLocalDpi xmlns:a14="http://schemas.microsoft.com/office/drawing/2010/main" val="0"/>
+                        </a:ext>
+                      </a:extLst>
+                    </a:blip>
+                    <a:srcRect/>
+                    <a:stretch>
+                      <a:fillRect/>
+                    </a:stretch>
+                  </pic:blipFill>
+                  <pic:spPr bwMode="auto">
+                    <a:xfrm>
+                      <a:off x="0" y="0"/>
+                      <a:ext cx="2217516" cy="1662032"/>
+                    </a:xfrm>
+                    <a:prstGeom prst="rect">
+                      <a:avLst/>
+                    </a:prstGeom>
+                    <a:noFill/>
+                    <a:ln>
+                      <a:noFill/>
+                    </a:ln>
+                  </pic:spPr>
+                </pic:pic>
+              </a:graphicData>
+            </a:graphic>
+          </wp:inline>
+        </w:drawing>
+      </w:r>
+      <w:r>
+        <w:t xml:space="preserve"> </w:t>
+      </w:r>
+      <w:r>
+        <w:rPr>
+          <w:noProof/>
+        </w:rPr>
+        <w:drawing>
+          <wp:inline distT="0" distB="0" distL="0" distR="0" wp14:anchorId="68BEC788" wp14:editId="6F3809EE">
+            <wp:extent cx="2222663" cy="1665889"/>
+            <wp:effectExtent l="0" t="0" r="6350" b="0"/>
+            <wp:docPr id="7" name="Picture 7"/>
+            <wp:cNvGraphicFramePr>
+              <a:graphicFrameLocks xmlns:a="http://schemas.openxmlformats.org/drawingml/2006/main" noChangeAspect="1"/>
+            </wp:cNvGraphicFramePr>
+            <a:graphic xmlns:a="http://schemas.openxmlformats.org/drawingml/2006/main">
+              <a:graphicData uri="http://schemas.openxmlformats.org/drawingml/2006/picture">
+                <pic:pic xmlns:pic="http://schemas.openxmlformats.org/drawingml/2006/picture">
+                  <pic:nvPicPr>
+                    <pic:cNvPr id="0" name="Picture 13"/>
+                    <pic:cNvPicPr>
+                      <a:picLocks noChangeAspect="1" noChangeArrowheads="1"/>
+                    </pic:cNvPicPr>
+                  </pic:nvPicPr>
+                  <pic:blipFill>
+                    <a:blip r:embed="rId12" cstate="print">
+                      <a:extLst>
+                        <a:ext uri="{28A0092B-C50C-407E-A947-70E740481C1C}">
+                          <a14:useLocalDpi xmlns:a14="http://schemas.microsoft.com/office/drawing/2010/main" val="0"/>
+                        </a:ext>
+                      </a:extLst>
+                    </a:blip>
+                    <a:srcRect/>
+                    <a:stretch>
+                      <a:fillRect/>
+                    </a:stretch>
+                  </pic:blipFill>
+                  <pic:spPr bwMode="auto">
+                    <a:xfrm>
+                      <a:off x="0" y="0"/>
+                      <a:ext cx="2285546" cy="1713020"/>
+                    </a:xfrm>
+                    <a:prstGeom prst="rect">
+                      <a:avLst/>
+                    </a:prstGeom>
+                    <a:noFill/>
+                    <a:ln>
+                      <a:noFill/>
+                    </a:ln>
+                  </pic:spPr>
+                </pic:pic>
+              </a:graphicData>
+            </a:graphic>
+          </wp:inline>
+        </w:drawing>
+      </w:r>
+      <w:r>
+        <w:br/>
+      </w:r>
+      <w:r>
+        <w:rPr>
+          <w:lang w:val="en-US"/>
+        </w:rPr>
+        <w:t>This is our selected hyperparameter combination. We have an obvious overfitting of our model on the training data. This is the selected combination because the training loss converges nicely, and with some regularization or increase of dataset this will hopefully lead to better results.</w:t>
+      </w:r>
+      <w:r>
+        <w:rPr>
+          <w:lang w:val="en-US"/>
+        </w:rPr>
+        <w:br/>
+      </w:r>
+      <w:r>
+        <w:rPr>
+          <w:lang w:val="en-US"/>
+        </w:rPr>
+        <w:br/>
+        <w:t>These are the hyperparameters we used for the rest of our solution.</w:t>
+      </w:r>
+    </w:p>
+    <w:p>
+      <w:pPr>
+        <w:rPr>
+          <w:rFonts w:eastAsiaTheme="minorEastAsia"/>
+          <w:b/>
+          <w:bCs/>
+          <w:sz w:val="24"/>
+          <w:szCs w:val="24"/>
+          <w:lang w:val="en-US"/>
+        </w:rPr>
+      </w:pPr>
+      <w:r>
+        <w:rPr>
+          <w:rFonts w:eastAsiaTheme="minorEastAsia"/>
+          <w:b/>
+          <w:bCs/>
+          <w:sz w:val="24"/>
+          <w:szCs w:val="24"/>
+          <w:lang w:val="en-US"/>
+        </w:rPr>
+        <w:t>(2) Optimization</w:t>
+      </w:r>
+    </w:p>
+    <w:p>
+      <w:pPr>
+        <w:rPr>
+          <w:rFonts w:eastAsiaTheme="minorEastAsia"/>
+          <w:sz w:val="24"/>
+          <w:szCs w:val="24"/>
+          <w:lang w:val="en-US"/>
+        </w:rPr>
+      </w:pPr>
+      <w:r>
+        <w:rPr>
+          <w:rFonts w:eastAsiaTheme="minorEastAsia"/>
+          <w:sz w:val="24"/>
+          <w:szCs w:val="24"/>
+          <w:lang w:val="en-US"/>
+        </w:rPr>
+        <w:t>Comparison of SGD Optimization with above hyperparameters and Adam Optimization (without performing hyperparameter grid search).</w:t>
+      </w:r>
+    </w:p>
+    <w:p>
+      <w:r>
+        <w:rPr>
+          <w:noProof/>
+        </w:rPr>
+        <w:drawing>
+          <wp:inline distT="0" distB="0" distL="0" distR="0" wp14:anchorId="3050B597" wp14:editId="12F5CB43">
+            <wp:extent cx="2790601" cy="2091559"/>
+            <wp:effectExtent l="0" t="0" r="0" b="4445"/>
+            <wp:docPr id="8" name="Picture 8"/>
+            <wp:cNvGraphicFramePr>
+              <a:graphicFrameLocks xmlns:a="http://schemas.openxmlformats.org/drawingml/2006/main" noChangeAspect="1"/>
+            </wp:cNvGraphicFramePr>
+            <a:graphic xmlns:a="http://schemas.openxmlformats.org/drawingml/2006/main">
+              <a:graphicData uri="http://schemas.openxmlformats.org/drawingml/2006/picture">
+                <pic:pic xmlns:pic="http://schemas.openxmlformats.org/drawingml/2006/picture">
+                  <pic:nvPicPr>
+                    <pic:cNvPr id="0" name="Picture 15"/>
+                    <pic:cNvPicPr>
+                      <a:picLocks noChangeAspect="1" noChangeArrowheads="1"/>
+                    </pic:cNvPicPr>
+                  </pic:nvPicPr>
+                  <pic:blipFill>
+                    <a:blip r:embed="rId13">
+                      <a:extLst>
+                        <a:ext uri="{28A0092B-C50C-407E-A947-70E740481C1C}">
+                          <a14:useLocalDpi xmlns:a14="http://schemas.microsoft.com/office/drawing/2010/main" val="0"/>
+                        </a:ext>
+                      </a:extLst>
+                    </a:blip>
+                    <a:srcRect/>
+                    <a:stretch>
+                      <a:fillRect/>
+                    </a:stretch>
+                  </pic:blipFill>
+                  <pic:spPr bwMode="auto">
+                    <a:xfrm>
+                      <a:off x="0" y="0"/>
+                      <a:ext cx="2827860" cy="2119485"/>
+                    </a:xfrm>
+                    <a:prstGeom prst="rect">
+                      <a:avLst/>
+                    </a:prstGeom>
+                    <a:noFill/>
+                    <a:ln>
+                      <a:noFill/>
+                    </a:ln>
+                  </pic:spPr>
+                </pic:pic>
+              </a:graphicData>
+            </a:graphic>
+          </wp:inline>
+        </w:drawing>
+      </w:r>
+      <w:r>
+        <w:t xml:space="preserve"> </w:t>
+      </w:r>
+      <w:r>
+        <w:rPr>
+          <w:noProof/>
+        </w:rPr>
+        <w:drawing>
+          <wp:inline distT="0" distB="0" distL="0" distR="0" wp14:anchorId="2CC75091" wp14:editId="040F0B59">
+            <wp:extent cx="2650368" cy="1986455"/>
+            <wp:effectExtent l="0" t="0" r="0" b="0"/>
+            <wp:docPr id="9" name="Picture 9"/>
+            <wp:cNvGraphicFramePr>
+              <a:graphicFrameLocks xmlns:a="http://schemas.openxmlformats.org/drawingml/2006/main" noChangeAspect="1"/>
+            </wp:cNvGraphicFramePr>
+            <a:graphic xmlns:a="http://schemas.openxmlformats.org/drawingml/2006/main">
+              <a:graphicData uri="http://schemas.openxmlformats.org/drawingml/2006/picture">
+                <pic:pic xmlns:pic="http://schemas.openxmlformats.org/drawingml/2006/picture">
+                  <pic:nvPicPr>
+                    <pic:cNvPr id="0" name="Picture 17"/>
+                    <pic:cNvPicPr>
+                      <a:picLocks noChangeAspect="1" noChangeArrowheads="1"/>
+                    </pic:cNvPicPr>
+                  </pic:nvPicPr>
+                  <pic:blipFill>
+                    <a:blip r:embed="rId14">
+                      <a:extLst>
+                        <a:ext uri="{28A0092B-C50C-407E-A947-70E740481C1C}">
+                          <a14:useLocalDpi xmlns:a14="http://schemas.microsoft.com/office/drawing/2010/main" val="0"/>
+                        </a:ext>
+                      </a:extLst>
+                    </a:blip>
+                    <a:srcRect/>
+                    <a:stretch>
+                      <a:fillRect/>
+                    </a:stretch>
+                  </pic:blipFill>
+                  <pic:spPr bwMode="auto">
+                    <a:xfrm>
+                      <a:off x="0" y="0"/>
+                      <a:ext cx="2687541" cy="2014316"/>
+                    </a:xfrm>
+                    <a:prstGeom prst="rect">
+                      <a:avLst/>
+                    </a:prstGeom>
+                    <a:noFill/>
+                    <a:ln>
+                      <a:noFill/>
+                    </a:ln>
+                  </pic:spPr>
+                </pic:pic>
+              </a:graphicData>
+            </a:graphic>
+          </wp:inline>
+        </w:drawing>
+      </w:r>
+    </w:p>
+    <w:p>
+      <w:pPr>
+        <w:rPr>
+          <w:lang w:val="en-US"/>
+        </w:rPr>
+      </w:pPr>
+      <w:r>
+        <w:rPr>
+          <w:lang w:val="en-US"/>
+        </w:rPr>
+        <w:lastRenderedPageBreak/>
+        <w:t xml:space="preserve">It seems Adam optimizer obtains a lower train loss </w:t>
+      </w:r>
+      <w:r>
+        <w:rPr>
+          <w:lang w:val="en-US"/>
+        </w:rPr>
+        <w:t>but a larger test loss (overfit), with similar convergence time. It is possible that with better hyperparameters for Adam optimization results would improve.</w:t>
+      </w:r>
+    </w:p>
+    <w:p>
+      <w:pPr>
+        <w:rPr>
+          <w:rFonts w:eastAsiaTheme="minorEastAsia"/>
+          <w:b/>
+          <w:bCs/>
+          <w:sz w:val="24"/>
+          <w:szCs w:val="24"/>
+          <w:lang w:val="en-US"/>
+        </w:rPr>
+      </w:pPr>
+      <w:r>
+        <w:rPr>
+          <w:rFonts w:eastAsiaTheme="minorEastAsia"/>
+          <w:b/>
+          <w:bCs/>
+          <w:sz w:val="24"/>
+          <w:szCs w:val="24"/>
+          <w:lang w:val="en-US"/>
+        </w:rPr>
+        <w:t>(3) Initialization</w:t>
+      </w:r>
+    </w:p>
+    <w:p>
+      <w:pPr>
+        <w:rPr>
+          <w:rFonts w:eastAsiaTheme="minorEastAsia"/>
+          <w:sz w:val="24"/>
+          <w:szCs w:val="24"/>
+          <w:lang w:val="en-US"/>
+        </w:rPr>
+      </w:pPr>
+      <w:r>
+        <w:rPr>
+          <w:rFonts w:eastAsiaTheme="minorEastAsia"/>
+          <w:sz w:val="24"/>
+          <w:szCs w:val="24"/>
+          <w:lang w:val="en-US"/>
+        </w:rPr>
+        <w:t>Comparison of different weight initialization techniques – Random normal with std=0.1 or Uniform Xavier initialization:</w:t>
+      </w:r>
+    </w:p>
+    <w:p>
+      <w:r>
+        <w:rPr>
+          <w:noProof/>
+        </w:rPr>
+        <w:drawing>
+          <wp:inline distT="0" distB="0" distL="0" distR="0" wp14:anchorId="31DEDD75" wp14:editId="16F4D555">
+            <wp:extent cx="2643358" cy="1981200"/>
+            <wp:effectExtent l="0" t="0" r="5080" b="0"/>
+            <wp:docPr id="11" name="Picture 11"/>
+            <wp:cNvGraphicFramePr>
+              <a:graphicFrameLocks xmlns:a="http://schemas.openxmlformats.org/drawingml/2006/main" noChangeAspect="1"/>
+            </wp:cNvGraphicFramePr>
+            <a:graphic xmlns:a="http://schemas.openxmlformats.org/drawingml/2006/main">
+              <a:graphicData uri="http://schemas.openxmlformats.org/drawingml/2006/picture">
+                <pic:pic xmlns:pic="http://schemas.openxmlformats.org/drawingml/2006/picture">
+                  <pic:nvPicPr>
+                    <pic:cNvPr id="0" name="Picture 24"/>
+                    <pic:cNvPicPr>
+                      <a:picLocks noChangeAspect="1" noChangeArrowheads="1"/>
+                    </pic:cNvPicPr>
+                  </pic:nvPicPr>
+                  <pic:blipFill>
+                    <a:blip r:embed="rId15">
+                      <a:extLst>
+                        <a:ext uri="{28A0092B-C50C-407E-A947-70E740481C1C}">
+                          <a14:useLocalDpi xmlns:a14="http://schemas.microsoft.com/office/drawing/2010/main" val="0"/>
+                        </a:ext>
+                      </a:extLst>
+                    </a:blip>
+                    <a:srcRect/>
+                    <a:stretch>
+                      <a:fillRect/>
+                    </a:stretch>
+                  </pic:blipFill>
+                  <pic:spPr bwMode="auto">
+                    <a:xfrm>
+                      <a:off x="0" y="0"/>
+                      <a:ext cx="2676439" cy="2005994"/>
+                    </a:xfrm>
+                    <a:prstGeom prst="rect">
+                      <a:avLst/>
+                    </a:prstGeom>
+                    <a:noFill/>
+                    <a:ln>
+                      <a:noFill/>
+                    </a:ln>
+                  </pic:spPr>
+                </pic:pic>
+              </a:graphicData>
+            </a:graphic>
+          </wp:inline>
+        </w:drawing>
+      </w:r>
+      <w:r>
+        <w:t xml:space="preserve"> </w:t>
+      </w:r>
+      <w:r>
+        <w:rPr>
+          <w:noProof/>
+        </w:rPr>
+        <w:drawing>
+          <wp:inline distT="0" distB="0" distL="0" distR="0" wp14:anchorId="7A9DC1F8" wp14:editId="1DBC3680">
+            <wp:extent cx="2636345" cy="1975945"/>
+            <wp:effectExtent l="0" t="0" r="0" b="5715"/>
+            <wp:docPr id="12" name="Picture 12"/>
+            <wp:cNvGraphicFramePr>
+              <a:graphicFrameLocks xmlns:a="http://schemas.openxmlformats.org/drawingml/2006/main" noChangeAspect="1"/>
+            </wp:cNvGraphicFramePr>
+            <a:graphic xmlns:a="http://schemas.openxmlformats.org/drawingml/2006/main">
+              <a:graphicData uri="http://schemas.openxmlformats.org/drawingml/2006/picture">
+                <pic:pic xmlns:pic="http://schemas.openxmlformats.org/drawingml/2006/picture">
+                  <pic:nvPicPr>
+                    <pic:cNvPr id="0" name="Picture 26"/>
+                    <pic:cNvPicPr>
+                      <a:picLocks noChangeAspect="1" noChangeArrowheads="1"/>
+                    </pic:cNvPicPr>
+                  </pic:nvPicPr>
+                  <pic:blipFill>
+                    <a:blip r:embed="rId16">
+                      <a:extLst>
+                        <a:ext uri="{28A0092B-C50C-407E-A947-70E740481C1C}">
+                          <a14:useLocalDpi xmlns:a14="http://schemas.microsoft.com/office/drawing/2010/main" val="0"/>
+                        </a:ext>
+                      </a:extLst>
+                    </a:blip>
+                    <a:srcRect/>
+                    <a:stretch>
+                      <a:fillRect/>
+                    </a:stretch>
+                  </pic:blipFill>
+                  <pic:spPr bwMode="auto">
+                    <a:xfrm>
+                      <a:off x="0" y="0"/>
+                      <a:ext cx="2690377" cy="2016442"/>
+                    </a:xfrm>
+                    <a:prstGeom prst="rect">
+                      <a:avLst/>
+                    </a:prstGeom>
+                    <a:noFill/>
+                    <a:ln>
+                      <a:noFill/>
+                    </a:ln>
+                  </pic:spPr>
+                </pic:pic>
+              </a:graphicData>
+            </a:graphic>
+          </wp:inline>
+        </w:drawing>
+      </w:r>
+    </w:p>
+    <w:p>
+      <w:pPr>
+        <w:rPr>
+          <w:lang w:val="en-US"/>
+        </w:rPr>
+      </w:pPr>
+      <w:r>
+        <w:rPr>
+          <w:lang w:val="en-US"/>
+        </w:rPr>
+        <w:t>Both Normal and Xavier initializations seem to obtain similar train losses and accuracies but the network with Xavier initialization seems to generalize better with both lower test loss and higher test accuracy. Xavier initialization has shorter convergence time.</w:t>
+      </w:r>
+    </w:p>
+    <w:p>
+      <w:pPr>
+        <w:rPr>
+          <w:lang w:val="en-US"/>
+        </w:rPr>
+      </w:pPr>
+    </w:p>
+    <w:p>
+      <w:pPr>
+        <w:rPr>
+          <w:b/>
+          <w:bCs/>
+          <w:lang w:val="en-US"/>
+        </w:rPr>
+      </w:pPr>
+      <w:r>
+        <w:rPr>
+          <w:b/>
+          <w:bCs/>
+          <w:lang w:val="en-US"/>
+        </w:rPr>
+        <w:t>(4) Regularization</w:t>
+      </w:r>
+    </w:p>
+    <w:p>
+      <w:pPr>
+        <w:rPr>
+          <w:lang w:val="en-US"/>
+        </w:rPr>
+      </w:pPr>
+      <w:r>
+        <w:rPr>
+          <w:lang w:val="en-US"/>
+        </w:rPr>
+        <w:t>Comparison of different regularization techniques – None, Weight Decay and Dropout.</w:t>
+      </w:r>
+    </w:p>
+    <w:p>
+      <w:pPr>
+        <w:rPr>
+          <w:u w:val="single"/>
+          <w:lang w:val="en-US"/>
+        </w:rPr>
+      </w:pPr>
+      <w:r>
+        <w:rPr>
+          <w:u w:val="single"/>
+          <w:lang w:val="en-US"/>
+        </w:rPr>
+        <w:t>Dropout:</w:t>
+      </w:r>
+    </w:p>
+    <w:p>
+      <w:pPr>
+        <w:rPr>
+          <w:rFonts w:eastAsiaTheme="minorEastAsia"/>
+          <w:sz w:val="24"/>
+          <w:szCs w:val="24"/>
+          <w:lang w:val="en-US"/>
+        </w:rPr>
+      </w:pPr>
+      <w:r>
+        <w:rPr>
+          <w:noProof/>
+        </w:rPr>
+        <w:drawing>
+          <wp:inline distT="0" distB="0" distL="0" distR="0" wp14:anchorId="756DBC82" wp14:editId="7D51EDD6">
+            <wp:extent cx="2811517" cy="2109964"/>
+            <wp:effectExtent l="0" t="0" r="8255" b="5080"/>
+            <wp:docPr id="14" name="Picture 14"/>
+            <wp:cNvGraphicFramePr>
+              <a:graphicFrameLocks xmlns:a="http://schemas.openxmlformats.org/drawingml/2006/main" noChangeAspect="1"/>
+            </wp:cNvGraphicFramePr>
+            <a:graphic xmlns:a="http://schemas.openxmlformats.org/drawingml/2006/main">
+              <a:graphicData uri="http://schemas.openxmlformats.org/drawingml/2006/picture">
+                <pic:pic xmlns:pic="http://schemas.openxmlformats.org/drawingml/2006/picture">
+                  <pic:nvPicPr>
+                    <pic:cNvPr id="0" name="Picture 30"/>
+                    <pic:cNvPicPr>
+                      <a:picLocks noChangeAspect="1" noChangeArrowheads="1"/>
+                    </pic:cNvPicPr>
+                  </pic:nvPicPr>
+                  <pic:blipFill>
+                    <a:blip r:embed="rId17">
+                      <a:extLst>
+                        <a:ext uri="{28A0092B-C50C-407E-A947-70E740481C1C}">
+                          <a14:useLocalDpi xmlns:a14="http://schemas.microsoft.com/office/drawing/2010/main" val="0"/>
+                        </a:ext>
+                      </a:extLst>
+                    </a:blip>
+                    <a:srcRect/>
+                    <a:stretch>
+                      <a:fillRect/>
+                    </a:stretch>
+                  </pic:blipFill>
+                  <pic:spPr bwMode="auto">
+                    <a:xfrm>
+                      <a:off x="0" y="0"/>
+                      <a:ext cx="2859953" cy="2146314"/>
+                    </a:xfrm>
+                    <a:prstGeom prst="rect">
+                      <a:avLst/>
+                    </a:prstGeom>
+                    <a:noFill/>
+                    <a:ln>
+                      <a:noFill/>
+                    </a:ln>
+                  </pic:spPr>
+                </pic:pic>
+              </a:graphicData>
+            </a:graphic>
+          </wp:inline>
+        </w:drawing>
+      </w:r>
+      <w:r>
+        <w:rPr>
+          <w:rFonts w:eastAsiaTheme="minorEastAsia"/>
+          <w:noProof/>
+          <w:sz w:val="24"/>
+          <w:szCs w:val="24"/>
+          <w:lang w:val="en-US"/>
+        </w:rPr>
+        <w:drawing>
+          <wp:inline distT="0" distB="0" distL="0" distR="0" wp14:anchorId="34EB3FCD" wp14:editId="316888FA">
+            <wp:extent cx="2837793" cy="2129682"/>
+            <wp:effectExtent l="0" t="0" r="1270" b="4445"/>
+            <wp:docPr id="15" name="Picture 15"/>
+            <wp:cNvGraphicFramePr>
+              <a:graphicFrameLocks xmlns:a="http://schemas.openxmlformats.org/drawingml/2006/main" noChangeAspect="1"/>
+            </wp:cNvGraphicFramePr>
+            <a:graphic xmlns:a="http://schemas.openxmlformats.org/drawingml/2006/main">
+              <a:graphicData uri="http://schemas.openxmlformats.org/drawingml/2006/picture">
+                <pic:pic xmlns:pic="http://schemas.openxmlformats.org/drawingml/2006/picture">
+                  <pic:nvPicPr>
+                    <pic:cNvPr id="0" name="Picture 31"/>
+                    <pic:cNvPicPr>
+                      <a:picLocks noChangeAspect="1" noChangeArrowheads="1"/>
+                    </pic:cNvPicPr>
+                  </pic:nvPicPr>
+                  <pic:blipFill>
+                    <a:blip r:embed="rId18">
+                      <a:extLst>
+                        <a:ext uri="{28A0092B-C50C-407E-A947-70E740481C1C}">
+                          <a14:useLocalDpi xmlns:a14="http://schemas.microsoft.com/office/drawing/2010/main" val="0"/>
+                        </a:ext>
+                      </a:extLst>
+                    </a:blip>
+                    <a:srcRect/>
+                    <a:stretch>
+                      <a:fillRect/>
+                    </a:stretch>
+                  </pic:blipFill>
+                  <pic:spPr bwMode="auto">
+                    <a:xfrm>
+                      <a:off x="0" y="0"/>
+                      <a:ext cx="2884847" cy="2164995"/>
+                    </a:xfrm>
+                    <a:prstGeom prst="rect">
+                      <a:avLst/>
+                    </a:prstGeom>
+                    <a:noFill/>
+                    <a:ln>
+                      <a:noFill/>
+                    </a:ln>
+                  </pic:spPr>
+                </pic:pic>
+              </a:graphicData>
+            </a:graphic>
+          </wp:inline>
+        </w:drawing>
+      </w:r>
+    </w:p>
+    <w:p>
+      <w:pPr>
+        <w:rPr>
+          <w:rFonts w:eastAsiaTheme="minorEastAsia"/>
+          <w:sz w:val="24"/>
+          <w:szCs w:val="24"/>
+          <w:lang w:val="en-US"/>
+        </w:rPr>
+      </w:pPr>
+      <w:r>
+        <w:rPr>
+          <w:rFonts w:eastAsiaTheme="minorEastAsia"/>
+          <w:sz w:val="24"/>
+          <w:szCs w:val="24"/>
+          <w:lang w:val="en-US"/>
+        </w:rPr>
+        <w:t>No dropout gave the best results in terms of convergence time and generalization, in terms of train loss and acc, and also test loss and acc. Eventually though no-dropout presented “aggressive” overfitting where with dropout we obtained a more subtle convergence.</w:t>
+      </w:r>
+    </w:p>
+    <w:p>
+      <w:pPr>
+        <w:rPr>
+          <w:rFonts w:eastAsiaTheme="minorEastAsia"/>
+          <w:sz w:val="24"/>
+          <w:szCs w:val="24"/>
+          <w:lang w:val="en-US"/>
+        </w:rPr>
+      </w:pPr>
+    </w:p>
+    <w:p>
+      <w:pPr>
+        <w:rPr>
+          <w:rFonts w:eastAsiaTheme="minorEastAsia"/>
+          <w:sz w:val="24"/>
+          <w:szCs w:val="24"/>
+          <w:lang w:val="en-US"/>
+        </w:rPr>
+      </w:pPr>
+    </w:p>
+    <w:p>
+      <w:pPr>
+        <w:rPr>
+          <w:rFonts w:eastAsiaTheme="minorEastAsia"/>
+          <w:sz w:val="24"/>
+          <w:szCs w:val="24"/>
+          <w:u w:val="single"/>
+          <w:lang w:val="en-US"/>
+        </w:rPr>
+      </w:pPr>
+      <w:r>
+        <w:rPr>
+          <w:rFonts w:eastAsiaTheme="minorEastAsia"/>
+          <w:sz w:val="24"/>
+          <w:szCs w:val="24"/>
+          <w:u w:val="single"/>
+          <w:lang w:val="en-US"/>
+        </w:rPr>
+        <w:lastRenderedPageBreak/>
+        <w:t>Weight Decay:</w:t>
+      </w:r>
+      <w:r>
+        <w:rPr>
+          <w:rFonts w:eastAsiaTheme="minorEastAsia"/>
+          <w:sz w:val="24"/>
+          <w:szCs w:val="24"/>
+          <w:u w:val="single"/>
+          <w:lang w:val="en-US"/>
+        </w:rPr>
+        <w:br/>
+      </w:r>
+      <w:r>
+        <w:rPr>
+          <w:rFonts w:eastAsiaTheme="minorEastAsia"/>
+          <w:sz w:val="24"/>
+          <w:szCs w:val="24"/>
+          <w:u w:val="single"/>
+          <w:lang w:val="en-US"/>
+        </w:rPr>
+        <w:br/>
+      </w:r>
+      <w:r>
+        <w:rPr>
+          <w:rFonts w:eastAsiaTheme="minorEastAsia"/>
+          <w:noProof/>
+          <w:sz w:val="24"/>
+          <w:szCs w:val="24"/>
+          <w:lang w:val="en-US"/>
+        </w:rPr>
+        <w:drawing>
+          <wp:inline distT="0" distB="0" distL="0" distR="0" wp14:anchorId="07708E03" wp14:editId="78F89A84">
+            <wp:extent cx="2871022" cy="2154620"/>
+            <wp:effectExtent l="0" t="0" r="5715" b="0"/>
+            <wp:docPr id="16" name="Picture 16"/>
+            <wp:cNvGraphicFramePr>
+              <a:graphicFrameLocks xmlns:a="http://schemas.openxmlformats.org/drawingml/2006/main" noChangeAspect="1"/>
+            </wp:cNvGraphicFramePr>
+            <a:graphic xmlns:a="http://schemas.openxmlformats.org/drawingml/2006/main">
+              <a:graphicData uri="http://schemas.openxmlformats.org/drawingml/2006/picture">
+                <pic:pic xmlns:pic="http://schemas.openxmlformats.org/drawingml/2006/picture">
+                  <pic:nvPicPr>
+                    <pic:cNvPr id="0" name="Picture 32"/>
+                    <pic:cNvPicPr>
+                      <a:picLocks noChangeAspect="1" noChangeArrowheads="1"/>
+                    </pic:cNvPicPr>
+                  </pic:nvPicPr>
+                  <pic:blipFill>
+                    <a:blip r:embed="rId19">
+                      <a:extLst>
+                        <a:ext uri="{28A0092B-C50C-407E-A947-70E740481C1C}">
+                          <a14:useLocalDpi xmlns:a14="http://schemas.microsoft.com/office/drawing/2010/main" val="0"/>
+                        </a:ext>
+                      </a:extLst>
+                    </a:blip>
+                    <a:srcRect/>
+                    <a:stretch>
+                      <a:fillRect/>
+                    </a:stretch>
+                  </pic:blipFill>
+                  <pic:spPr bwMode="auto">
+                    <a:xfrm>
+                      <a:off x="0" y="0"/>
+                      <a:ext cx="2919021" cy="2190642"/>
+                    </a:xfrm>
+                    <a:prstGeom prst="rect">
+                      <a:avLst/>
+                    </a:prstGeom>
+                    <a:noFill/>
+                    <a:ln>
+                      <a:noFill/>
+                    </a:ln>
+                  </pic:spPr>
+                </pic:pic>
+              </a:graphicData>
+            </a:graphic>
+          </wp:inline>
+        </w:drawing>
+      </w:r>
+      <w:r>
+        <w:rPr>
+          <w:rFonts w:eastAsiaTheme="minorEastAsia"/>
+          <w:noProof/>
+          <w:sz w:val="24"/>
+          <w:szCs w:val="24"/>
+          <w:u w:val="single"/>
+          <w:lang w:val="en-US"/>
+        </w:rPr>
+        <w:drawing>
+          <wp:inline distT="0" distB="0" distL="0" distR="0" wp14:anchorId="60D7CC5F" wp14:editId="2F9F3FD4">
+            <wp:extent cx="2744977" cy="2060027"/>
+            <wp:effectExtent l="0" t="0" r="0" b="0"/>
+            <wp:docPr id="17" name="Picture 17"/>
+            <wp:cNvGraphicFramePr>
+              <a:graphicFrameLocks xmlns:a="http://schemas.openxmlformats.org/drawingml/2006/main" noChangeAspect="1"/>
+            </wp:cNvGraphicFramePr>
+            <a:graphic xmlns:a="http://schemas.openxmlformats.org/drawingml/2006/main">
+              <a:graphicData uri="http://schemas.openxmlformats.org/drawingml/2006/picture">
+                <pic:pic xmlns:pic="http://schemas.openxmlformats.org/drawingml/2006/picture">
+                  <pic:nvPicPr>
+                    <pic:cNvPr id="0" name="Picture 33"/>
+                    <pic:cNvPicPr>
+                      <a:picLocks noChangeAspect="1" noChangeArrowheads="1"/>
+                    </pic:cNvPicPr>
+                  </pic:nvPicPr>
+                  <pic:blipFill>
+                    <a:blip r:embed="rId20">
+                      <a:extLst>
+                        <a:ext uri="{28A0092B-C50C-407E-A947-70E740481C1C}">
+                          <a14:useLocalDpi xmlns:a14="http://schemas.microsoft.com/office/drawing/2010/main" val="0"/>
+                        </a:ext>
+                      </a:extLst>
+                    </a:blip>
+                    <a:srcRect/>
+                    <a:stretch>
+                      <a:fillRect/>
+                    </a:stretch>
+                  </pic:blipFill>
+                  <pic:spPr bwMode="auto">
+                    <a:xfrm>
+                      <a:off x="0" y="0"/>
+                      <a:ext cx="2775639" cy="2083038"/>
+                    </a:xfrm>
+                    <a:prstGeom prst="rect">
+                      <a:avLst/>
+                    </a:prstGeom>
+                    <a:noFill/>
+                    <a:ln>
+                      <a:noFill/>
+                    </a:ln>
+                  </pic:spPr>
+                </pic:pic>
+              </a:graphicData>
+            </a:graphic>
+          </wp:inline>
+        </w:drawing>
+      </w:r>
+    </w:p>
+    <w:p>
+      <w:pPr>
+        <w:rPr>
+          <w:rFonts w:eastAsiaTheme="minorEastAsia"/>
+          <w:sz w:val="24"/>
+          <w:szCs w:val="24"/>
+          <w:lang w:val="en-US"/>
+        </w:rPr>
+      </w:pPr>
+      <w:r>
+        <w:rPr>
+          <w:rFonts w:eastAsiaTheme="minorEastAsia"/>
+          <w:sz w:val="24"/>
+          <w:szCs w:val="24"/>
+          <w:lang w:val="en-US"/>
+        </w:rPr>
+        <w:t xml:space="preserve">Here weight decay with parameter </w:t>
+      </w:r>
+      <m:oMath>
+        <m:r>
+          <w:rPr>
+            <w:rFonts w:ascii="Cambria Math" w:eastAsiaTheme="minorEastAsia" w:hAnsi="Cambria Math"/>
+            <w:sz w:val="24"/>
+            <w:szCs w:val="24"/>
+            <w:lang w:val="en-US"/>
+          </w:rPr>
+          <m:t>0.01</m:t>
+        </m:r>
+      </m:oMath>
+      <w:r>
+        <w:rPr>
+          <w:rFonts w:eastAsiaTheme="minorEastAsia"/>
+          <w:sz w:val="24"/>
+          <w:szCs w:val="24"/>
+          <w:lang w:val="en-US"/>
+        </w:rPr>
+        <w:t xml:space="preserve"> gave us the best results for generalization with slower convergence time.</w:t>
+      </w:r>
+    </w:p>
+    <w:p>
+      <w:pPr>
+        <w:rPr>
+          <w:rFonts w:eastAsiaTheme="minorEastAsia"/>
+          <w:b/>
+          <w:bCs/>
+          <w:sz w:val="24"/>
+          <w:szCs w:val="24"/>
+          <w:lang w:val="en-US"/>
+        </w:rPr>
+      </w:pPr>
+      <w:r>
+        <w:rPr>
+          <w:rFonts w:eastAsiaTheme="minorEastAsia"/>
+          <w:b/>
+          <w:bCs/>
+          <w:sz w:val="24"/>
+          <w:szCs w:val="24"/>
+          <w:lang w:val="en-US"/>
+        </w:rPr>
+        <w:t>(5) Preprocessing</w:t>
+      </w:r>
+    </w:p>
+    <w:p>
+      <w:pPr>
+        <w:rPr>
+          <w:lang w:val="en-US"/>
+        </w:rPr>
+      </w:pPr>
+      <w:r>
+        <w:rPr>
+          <w:lang w:val="en-US"/>
+        </w:rPr>
+        <w:t xml:space="preserve">Comparison of different </w:t>
+      </w:r>
+      <w:r>
+        <w:rPr>
+          <w:lang w:val="en-US"/>
+        </w:rPr>
+        <w:t>preprocessing</w:t>
+      </w:r>
+      <w:r>
+        <w:rPr>
+          <w:lang w:val="en-US"/>
+        </w:rPr>
+        <w:t xml:space="preserve"> techniques – </w:t>
+      </w:r>
+      <w:r>
+        <w:rPr>
+          <w:lang w:val="en-US"/>
+        </w:rPr>
+        <w:t>with or without whitening</w:t>
+      </w:r>
+      <w:r>
+        <w:rPr>
+          <w:lang w:val="en-US"/>
+        </w:rPr>
+        <w:t>.</w:t>
+      </w:r>
+    </w:p>
+    <w:p>
+      <w:pPr>
+        <w:rPr>
+          <w:rFonts w:eastAsiaTheme="minorEastAsia"/>
+          <w:sz w:val="24"/>
+          <w:szCs w:val="24"/>
+          <w:lang w:val="en-US"/>
+        </w:rPr>
+      </w:pPr>
+      <w:r>
+        <w:rPr>
+          <w:rFonts w:eastAsiaTheme="minorEastAsia"/>
+          <w:noProof/>
+          <w:sz w:val="24"/>
+          <w:szCs w:val="24"/>
+          <w:lang w:val="en-US"/>
+        </w:rPr>
+        <w:drawing>
+          <wp:inline distT="0" distB="0" distL="0" distR="0" wp14:anchorId="566F83CC" wp14:editId="2D01CF7E">
+            <wp:extent cx="2800999" cy="2102069"/>
+            <wp:effectExtent l="0" t="0" r="0" b="0"/>
+            <wp:docPr id="18" name="Picture 18"/>
+            <wp:cNvGraphicFramePr>
+              <a:graphicFrameLocks xmlns:a="http://schemas.openxmlformats.org/drawingml/2006/main" noChangeAspect="1"/>
+            </wp:cNvGraphicFramePr>
+            <a:graphic xmlns:a="http://schemas.openxmlformats.org/drawingml/2006/main">
+              <a:graphicData uri="http://schemas.openxmlformats.org/drawingml/2006/picture">
+                <pic:pic xmlns:pic="http://schemas.openxmlformats.org/drawingml/2006/picture">
+                  <pic:nvPicPr>
+                    <pic:cNvPr id="0" name="Picture 34"/>
+                    <pic:cNvPicPr>
+                      <a:picLocks noChangeAspect="1" noChangeArrowheads="1"/>
+                    </pic:cNvPicPr>
+                  </pic:nvPicPr>
+                  <pic:blipFill>
+                    <a:blip r:embed="rId21">
+                      <a:extLst>
+                        <a:ext uri="{28A0092B-C50C-407E-A947-70E740481C1C}">
+                          <a14:useLocalDpi xmlns:a14="http://schemas.microsoft.com/office/drawing/2010/main" val="0"/>
+                        </a:ext>
+                      </a:extLst>
+                    </a:blip>
+                    <a:srcRect/>
+                    <a:stretch>
+                      <a:fillRect/>
+                    </a:stretch>
+                  </pic:blipFill>
+                  <pic:spPr bwMode="auto">
+                    <a:xfrm>
+                      <a:off x="0" y="0"/>
+                      <a:ext cx="2850676" cy="2139350"/>
+                    </a:xfrm>
+                    <a:prstGeom prst="rect">
+                      <a:avLst/>
+                    </a:prstGeom>
+                    <a:noFill/>
+                    <a:ln>
+                      <a:noFill/>
+                    </a:ln>
+                  </pic:spPr>
+                </pic:pic>
+              </a:graphicData>
+            </a:graphic>
+          </wp:inline>
+        </w:drawing>
+      </w:r>
+      <w:r>
+        <w:rPr>
+          <w:rFonts w:eastAsiaTheme="minorEastAsia"/>
+          <w:noProof/>
+          <w:sz w:val="24"/>
+          <w:szCs w:val="24"/>
+          <w:lang w:val="en-US"/>
+        </w:rPr>
+        <w:drawing>
+          <wp:inline distT="0" distB="0" distL="0" distR="0" wp14:anchorId="51CF1C49" wp14:editId="147702FF">
+            <wp:extent cx="2779554" cy="2085975"/>
+            <wp:effectExtent l="0" t="0" r="1905" b="0"/>
+            <wp:docPr id="19" name="Picture 19"/>
+            <wp:cNvGraphicFramePr>
+              <a:graphicFrameLocks xmlns:a="http://schemas.openxmlformats.org/drawingml/2006/main" noChangeAspect="1"/>
+            </wp:cNvGraphicFramePr>
+            <a:graphic xmlns:a="http://schemas.openxmlformats.org/drawingml/2006/main">
+              <a:graphicData uri="http://schemas.openxmlformats.org/drawingml/2006/picture">
+                <pic:pic xmlns:pic="http://schemas.openxmlformats.org/drawingml/2006/picture">
+                  <pic:nvPicPr>
+                    <pic:cNvPr id="0" name="Picture 35"/>
+                    <pic:cNvPicPr>
+                      <a:picLocks noChangeAspect="1" noChangeArrowheads="1"/>
+                    </pic:cNvPicPr>
+                  </pic:nvPicPr>
+                  <pic:blipFill>
+                    <a:blip r:embed="rId22">
+                      <a:extLst>
+                        <a:ext uri="{28A0092B-C50C-407E-A947-70E740481C1C}">
+                          <a14:useLocalDpi xmlns:a14="http://schemas.microsoft.com/office/drawing/2010/main" val="0"/>
+                        </a:ext>
+                      </a:extLst>
+                    </a:blip>
+                    <a:srcRect/>
+                    <a:stretch>
+                      <a:fillRect/>
+                    </a:stretch>
+                  </pic:blipFill>
+                  <pic:spPr bwMode="auto">
+                    <a:xfrm>
+                      <a:off x="0" y="0"/>
+                      <a:ext cx="2909953" cy="2183836"/>
+                    </a:xfrm>
+                    <a:prstGeom prst="rect">
+                      <a:avLst/>
+                    </a:prstGeom>
+                    <a:noFill/>
+                    <a:ln>
+                      <a:noFill/>
+                    </a:ln>
+                  </pic:spPr>
+                </pic:pic>
+              </a:graphicData>
+            </a:graphic>
+          </wp:inline>
+        </w:drawing>
+      </w:r>
+    </w:p>
+    <w:p>
+      <w:pPr>
+        <w:rPr>
+          <w:rFonts w:eastAsiaTheme="minorEastAsia"/>
+          <w:sz w:val="24"/>
+          <w:szCs w:val="24"/>
+          <w:lang w:val="en-US"/>
+        </w:rPr>
+      </w:pPr>
+      <w:r>
+        <w:rPr>
+          <w:rFonts w:eastAsiaTheme="minorEastAsia"/>
+          <w:sz w:val="24"/>
+          <w:szCs w:val="24"/>
+          <w:lang w:val="en-US"/>
+        </w:rPr>
+        <w:t xml:space="preserve">This gave us dramatic results: whitening </w:t>
+      </w:r>
+      <w:r>
+        <w:rPr>
+          <w:rFonts w:eastAsiaTheme="minorEastAsia"/>
+          <w:sz w:val="24"/>
+          <w:szCs w:val="24"/>
+          <w:lang w:val="en-US"/>
+        </w:rPr>
+        <w:t>provided us with a speedy convergence on training but with no generalization ability.</w:t>
+      </w:r>
+      <w:r>
+        <w:rPr>
+          <w:rFonts w:eastAsiaTheme="minorEastAsia"/>
+          <w:sz w:val="24"/>
+          <w:szCs w:val="24"/>
+          <w:lang w:val="en-US"/>
+        </w:rPr>
+        <w:br/>
+        <w:t>This makes sense as whitening ignores the data representation corresponding to image pixels and transforms every feature so general data will distribute well. This had a huge impact on the networks ability to generalize.</w:t>
+      </w:r>
+    </w:p>
+    <w:p>
+      <w:pPr>
+        <w:rPr>
+          <w:rFonts w:eastAsiaTheme="minorEastAsia"/>
+          <w:sz w:val="24"/>
+          <w:szCs w:val="24"/>
+          <w:lang w:val="en-US"/>
+        </w:rPr>
+      </w:pPr>
+    </w:p>
+    <w:p>
+      <w:pPr>
+        <w:rPr>
+          <w:rFonts w:eastAsiaTheme="minorEastAsia"/>
+          <w:sz w:val="24"/>
+          <w:szCs w:val="24"/>
+          <w:lang w:val="en-US"/>
+        </w:rPr>
+      </w:pPr>
+    </w:p>
+    <w:p>
+      <w:pPr>
+        <w:rPr>
+          <w:rFonts w:eastAsiaTheme="minorEastAsia"/>
+          <w:sz w:val="24"/>
+          <w:szCs w:val="24"/>
+          <w:lang w:val="en-US"/>
+        </w:rPr>
+      </w:pPr>
+    </w:p>
+    <w:p>
+      <w:pPr>
+        <w:rPr>
+          <w:rFonts w:eastAsiaTheme="minorEastAsia"/>
+          <w:sz w:val="24"/>
+          <w:szCs w:val="24"/>
+          <w:lang w:val="en-US"/>
+        </w:rPr>
+      </w:pPr>
+    </w:p>
+    <w:p>
+      <w:pPr>
+        <w:rPr>
+          <w:rFonts w:eastAsiaTheme="minorEastAsia"/>
+          <w:sz w:val="24"/>
+          <w:szCs w:val="24"/>
+          <w:lang w:val="en-US"/>
+        </w:rPr>
+      </w:pPr>
+    </w:p>
+    <w:p>
+      <w:pPr>
+        <w:rPr>
+          <w:rFonts w:eastAsiaTheme="minorEastAsia"/>
+          <w:sz w:val="24"/>
+          <w:szCs w:val="24"/>
+          <w:lang w:val="en-US"/>
+        </w:rPr>
+      </w:pPr>
+    </w:p>
+    <w:p>
+      <w:pPr>
+        <w:tabs>
+          <w:tab w:val="left" w:pos="2863"/>
+        </w:tabs>
+        <w:rPr>
+          <w:rFonts w:eastAsiaTheme="minorEastAsia"/>
+          <w:b/>
+          <w:bCs/>
+          <w:sz w:val="24"/>
+          <w:szCs w:val="24"/>
+          <w:lang w:val="en-US"/>
+        </w:rPr>
+      </w:pPr>
+      <w:r>
+        <w:rPr>
+          <w:rFonts w:eastAsiaTheme="minorEastAsia"/>
+          <w:b/>
+          <w:bCs/>
+          <w:sz w:val="24"/>
+          <w:szCs w:val="24"/>
+          <w:lang w:val="en-US"/>
+        </w:rPr>
+        <w:lastRenderedPageBreak/>
+        <w:t>(6)</w:t>
+      </w:r>
+      <w:r>
+        <w:rPr>
+          <w:rFonts w:eastAsiaTheme="minorEastAsia"/>
+          <w:b/>
+          <w:bCs/>
+          <w:sz w:val="24"/>
+          <w:szCs w:val="24"/>
+          <w:lang w:val="en-US"/>
+        </w:rPr>
+        <w:t xml:space="preserve"> Network Width</w:t>
+      </w:r>
+    </w:p>
+    <w:p>
+      <w:pPr>
+        <w:tabs>
+          <w:tab w:val="left" w:pos="2863"/>
+        </w:tabs>
+        <w:rPr>
+          <w:rFonts w:eastAsiaTheme="minorEastAsia"/>
+          <w:sz w:val="24"/>
+          <w:szCs w:val="24"/>
+          <w:lang w:val="en-US"/>
+        </w:rPr>
+      </w:pPr>
+      <w:r>
+        <w:rPr>
+          <w:rFonts w:eastAsiaTheme="minorEastAsia"/>
+          <w:sz w:val="24"/>
+          <w:szCs w:val="24"/>
+          <w:lang w:val="en-US"/>
+        </w:rPr>
+        <w:t>Co</w:t>
+      </w:r>
+      <w:r>
+        <w:rPr>
+          <w:rFonts w:eastAsiaTheme="minorEastAsia"/>
+          <w:sz w:val="24"/>
+          <w:szCs w:val="24"/>
+          <w:lang w:val="en-US"/>
+        </w:rPr>
+        <w:t>mparison of network widths = 64, 1024, 4096.</w:t>
+      </w:r>
+    </w:p>
+    <w:p>
+      <w:pPr>
+        <w:rPr>
+          <w:rFonts w:eastAsiaTheme="minorEastAsia"/>
+          <w:sz w:val="24"/>
+          <w:szCs w:val="24"/>
+          <w:lang w:val="en-US"/>
+        </w:rPr>
+      </w:pPr>
+      <w:r>
+        <w:rPr>
+          <w:rFonts w:eastAsiaTheme="minorEastAsia"/>
+          <w:noProof/>
+          <w:sz w:val="24"/>
+          <w:szCs w:val="24"/>
+          <w:lang w:val="en-US"/>
+        </w:rPr>
+        <w:drawing>
+          <wp:inline distT="0" distB="0" distL="0" distR="0" wp14:anchorId="0C84E4F6" wp14:editId="1867329D">
+            <wp:extent cx="2816772" cy="2113907"/>
+            <wp:effectExtent l="0" t="0" r="3175" b="1270"/>
+            <wp:docPr id="20" name="Picture 20"/>
+            <wp:cNvGraphicFramePr>
+              <a:graphicFrameLocks xmlns:a="http://schemas.openxmlformats.org/drawingml/2006/main" noChangeAspect="1"/>
+            </wp:cNvGraphicFramePr>
+            <a:graphic xmlns:a="http://schemas.openxmlformats.org/drawingml/2006/main">
+              <a:graphicData uri="http://schemas.openxmlformats.org/drawingml/2006/picture">
+                <pic:pic xmlns:pic="http://schemas.openxmlformats.org/drawingml/2006/picture">
+                  <pic:nvPicPr>
+                    <pic:cNvPr id="0" name="Picture 36"/>
+                    <pic:cNvPicPr>
+                      <a:picLocks noChangeAspect="1" noChangeArrowheads="1"/>
+                    </pic:cNvPicPr>
+                  </pic:nvPicPr>
+                  <pic:blipFill>
+                    <a:blip r:embed="rId23">
+                      <a:extLst>
+                        <a:ext uri="{28A0092B-C50C-407E-A947-70E740481C1C}">
+                          <a14:useLocalDpi xmlns:a14="http://schemas.microsoft.com/office/drawing/2010/main" val="0"/>
+                        </a:ext>
+                      </a:extLst>
+                    </a:blip>
+                    <a:srcRect/>
+                    <a:stretch>
+                      <a:fillRect/>
+                    </a:stretch>
+                  </pic:blipFill>
+                  <pic:spPr bwMode="auto">
+                    <a:xfrm>
+                      <a:off x="0" y="0"/>
+                      <a:ext cx="2849701" cy="2138619"/>
+                    </a:xfrm>
+                    <a:prstGeom prst="rect">
+                      <a:avLst/>
+                    </a:prstGeom>
+                    <a:noFill/>
+                    <a:ln>
+                      <a:noFill/>
+                    </a:ln>
+                  </pic:spPr>
+                </pic:pic>
+              </a:graphicData>
+            </a:graphic>
+          </wp:inline>
+        </w:drawing>
+      </w:r>
+      <w:r>
+        <w:rPr>
+          <w:rFonts w:eastAsiaTheme="minorEastAsia"/>
+          <w:noProof/>
+          <w:sz w:val="24"/>
+          <w:szCs w:val="24"/>
+          <w:lang w:val="en-US"/>
+        </w:rPr>
+        <w:drawing>
+          <wp:inline distT="0" distB="0" distL="0" distR="0" wp14:anchorId="74AD5CDF" wp14:editId="3A4B5C0B">
+            <wp:extent cx="2828396" cy="2122630"/>
+            <wp:effectExtent l="0" t="0" r="0" b="0"/>
+            <wp:docPr id="21" name="Picture 21"/>
+            <wp:cNvGraphicFramePr>
+              <a:graphicFrameLocks xmlns:a="http://schemas.openxmlformats.org/drawingml/2006/main" noChangeAspect="1"/>
+            </wp:cNvGraphicFramePr>
+            <a:graphic xmlns:a="http://schemas.openxmlformats.org/drawingml/2006/main">
+              <a:graphicData uri="http://schemas.openxmlformats.org/drawingml/2006/picture">
+                <pic:pic xmlns:pic="http://schemas.openxmlformats.org/drawingml/2006/picture">
+                  <pic:nvPicPr>
+                    <pic:cNvPr id="0" name="Picture 37"/>
+                    <pic:cNvPicPr>
+                      <a:picLocks noChangeAspect="1" noChangeArrowheads="1"/>
+                    </pic:cNvPicPr>
+                  </pic:nvPicPr>
+                  <pic:blipFill>
+                    <a:blip r:embed="rId24">
+                      <a:extLst>
+                        <a:ext uri="{28A0092B-C50C-407E-A947-70E740481C1C}">
+                          <a14:useLocalDpi xmlns:a14="http://schemas.microsoft.com/office/drawing/2010/main" val="0"/>
+                        </a:ext>
+                      </a:extLst>
+                    </a:blip>
+                    <a:srcRect/>
+                    <a:stretch>
+                      <a:fillRect/>
+                    </a:stretch>
+                  </pic:blipFill>
+                  <pic:spPr bwMode="auto">
+                    <a:xfrm>
+                      <a:off x="0" y="0"/>
+                      <a:ext cx="2858294" cy="2145068"/>
+                    </a:xfrm>
+                    <a:prstGeom prst="rect">
+                      <a:avLst/>
+                    </a:prstGeom>
+                    <a:noFill/>
+                    <a:ln>
+                      <a:noFill/>
+                    </a:ln>
+                  </pic:spPr>
+                </pic:pic>
+              </a:graphicData>
+            </a:graphic>
+          </wp:inline>
+        </w:drawing>
+      </w:r>
+    </w:p>
+    <w:p>
+      <w:pPr>
+        <w:rPr>
+          <w:rFonts w:eastAsiaTheme="minorEastAsia"/>
+          <w:sz w:val="24"/>
+          <w:szCs w:val="24"/>
+          <w:lang w:val="en-US"/>
+        </w:rPr>
+      </w:pPr>
+      <w:r>
+        <w:rPr>
+          <w:rFonts w:eastAsiaTheme="minorEastAsia"/>
+          <w:sz w:val="24"/>
+          <w:szCs w:val="24"/>
+          <w:lang w:val="en-US"/>
+        </w:rPr>
+        <w:t>Here width of 1024 gave best results with fastest convergence time and generalization (test loss and accuracy).</w:t>
+      </w:r>
+    </w:p>
+    <w:p>
+      <w:pPr>
+        <w:rPr>
+          <w:rFonts w:eastAsiaTheme="minorEastAsia"/>
+          <w:sz w:val="24"/>
+          <w:szCs w:val="24"/>
+          <w:lang w:val="en-US"/>
+        </w:rPr>
+      </w:pPr>
+    </w:p>
+    <w:p>
+      <w:pPr>
+        <w:rPr>
+          <w:rFonts w:eastAsiaTheme="minorEastAsia"/>
+          <w:b/>
+          <w:bCs/>
+          <w:sz w:val="24"/>
+          <w:szCs w:val="24"/>
+          <w:lang w:val="en-US"/>
+        </w:rPr>
+      </w:pPr>
+      <w:r>
+        <w:rPr>
+          <w:rFonts w:eastAsiaTheme="minorEastAsia"/>
+          <w:b/>
+          <w:bCs/>
+          <w:sz w:val="24"/>
+          <w:szCs w:val="24"/>
+          <w:lang w:val="en-US"/>
+        </w:rPr>
+        <w:t>(7) Network Depth</w:t>
+      </w:r>
+    </w:p>
+    <w:p>
+      <w:pPr>
+        <w:rPr>
+          <w:rFonts w:eastAsiaTheme="minorEastAsia"/>
+          <w:sz w:val="24"/>
+          <w:szCs w:val="24"/>
+          <w:lang w:val="en-US"/>
+        </w:rPr>
+      </w:pPr>
+      <w:r>
+        <w:rPr>
+          <w:rFonts w:eastAsiaTheme="minorEastAsia"/>
+          <w:noProof/>
+          <w:sz w:val="24"/>
+          <w:szCs w:val="24"/>
+          <w:lang w:val="en-US"/>
+        </w:rPr>
+        <w:drawing>
+          <wp:inline distT="0" distB="0" distL="0" distR="0" wp14:anchorId="2CCF141F" wp14:editId="797E6903">
+            <wp:extent cx="2850015" cy="2138855"/>
+            <wp:effectExtent l="0" t="0" r="7620" b="0"/>
+            <wp:docPr id="22" name="Picture 22"/>
+            <wp:cNvGraphicFramePr>
+              <a:graphicFrameLocks xmlns:a="http://schemas.openxmlformats.org/drawingml/2006/main" noChangeAspect="1"/>
+            </wp:cNvGraphicFramePr>
+            <a:graphic xmlns:a="http://schemas.openxmlformats.org/drawingml/2006/main">
+              <a:graphicData uri="http://schemas.openxmlformats.org/drawingml/2006/picture">
+                <pic:pic xmlns:pic="http://schemas.openxmlformats.org/drawingml/2006/picture">
+                  <pic:nvPicPr>
+                    <pic:cNvPr id="0" name="Picture 38"/>
+                    <pic:cNvPicPr>
+                      <a:picLocks noChangeAspect="1" noChangeArrowheads="1"/>
+                    </pic:cNvPicPr>
+                  </pic:nvPicPr>
+                  <pic:blipFill>
+                    <a:blip r:embed="rId25">
+                      <a:extLst>
+                        <a:ext uri="{28A0092B-C50C-407E-A947-70E740481C1C}">
+                          <a14:useLocalDpi xmlns:a14="http://schemas.microsoft.com/office/drawing/2010/main" val="0"/>
+                        </a:ext>
+                      </a:extLst>
+                    </a:blip>
+                    <a:srcRect/>
+                    <a:stretch>
+                      <a:fillRect/>
+                    </a:stretch>
+                  </pic:blipFill>
+                  <pic:spPr bwMode="auto">
+                    <a:xfrm>
+                      <a:off x="0" y="0"/>
+                      <a:ext cx="2905234" cy="2180295"/>
+                    </a:xfrm>
+                    <a:prstGeom prst="rect">
+                      <a:avLst/>
+                    </a:prstGeom>
+                    <a:noFill/>
+                    <a:ln>
+                      <a:noFill/>
+                    </a:ln>
+                  </pic:spPr>
+                </pic:pic>
+              </a:graphicData>
+            </a:graphic>
+          </wp:inline>
+        </w:drawing>
+      </w:r>
+      <w:r>
+        <w:rPr>
+          <w:rFonts w:eastAsiaTheme="minorEastAsia"/>
+          <w:noProof/>
+          <w:sz w:val="24"/>
+          <w:szCs w:val="24"/>
+          <w:lang w:val="en-US"/>
+        </w:rPr>
+        <w:drawing>
+          <wp:inline distT="0" distB="0" distL="0" distR="0" wp14:anchorId="02593638" wp14:editId="3C391E83">
+            <wp:extent cx="2779583" cy="2085997"/>
+            <wp:effectExtent l="0" t="0" r="1905" b="0"/>
+            <wp:docPr id="23" name="Picture 23"/>
+            <wp:cNvGraphicFramePr>
+              <a:graphicFrameLocks xmlns:a="http://schemas.openxmlformats.org/drawingml/2006/main" noChangeAspect="1"/>
+            </wp:cNvGraphicFramePr>
+            <a:graphic xmlns:a="http://schemas.openxmlformats.org/drawingml/2006/main">
+              <a:graphicData uri="http://schemas.openxmlformats.org/drawingml/2006/picture">
+                <pic:pic xmlns:pic="http://schemas.openxmlformats.org/drawingml/2006/picture">
+                  <pic:nvPicPr>
+                    <pic:cNvPr id="0" name="Picture 39"/>
+                    <pic:cNvPicPr>
+                      <a:picLocks noChangeAspect="1" noChangeArrowheads="1"/>
+                    </pic:cNvPicPr>
+                  </pic:nvPicPr>
+                  <pic:blipFill>
+                    <a:blip r:embed="rId26">
+                      <a:extLst>
+                        <a:ext uri="{28A0092B-C50C-407E-A947-70E740481C1C}">
+                          <a14:useLocalDpi xmlns:a14="http://schemas.microsoft.com/office/drawing/2010/main" val="0"/>
+                        </a:ext>
+                      </a:extLst>
+                    </a:blip>
+                    <a:srcRect/>
+                    <a:stretch>
+                      <a:fillRect/>
+                    </a:stretch>
+                  </pic:blipFill>
+                  <pic:spPr bwMode="auto">
+                    <a:xfrm>
+                      <a:off x="0" y="0"/>
+                      <a:ext cx="2820030" cy="2116351"/>
+                    </a:xfrm>
+                    <a:prstGeom prst="rect">
+                      <a:avLst/>
+                    </a:prstGeom>
+                    <a:noFill/>
+                    <a:ln>
+                      <a:noFill/>
+                    </a:ln>
+                  </pic:spPr>
+                </pic:pic>
+              </a:graphicData>
+            </a:graphic>
+          </wp:inline>
+        </w:drawing>
+      </w:r>
+    </w:p>
+    <w:p>
+      <w:pPr>
+        <w:rPr>
+          <w:rFonts w:eastAsiaTheme="minorEastAsia"/>
+          <w:sz w:val="24"/>
+          <w:szCs w:val="24"/>
+          <w:lang w:val="en-US"/>
+        </w:rPr>
+      </w:pPr>
+      <w:r>
+        <w:rPr>
+          <w:rFonts w:eastAsiaTheme="minorEastAsia"/>
+          <w:sz w:val="24"/>
+          <w:szCs w:val="24"/>
+          <w:lang w:val="en-US"/>
+        </w:rPr>
+        <w:t>With network with depth 10 we saw ‘vanishing gradients’ phenomenon, as the backpropagating gradients were too small the network doesn’t have the ability to train. Networks with depths 3 and 4 obtained similar results with depth 3 giving slightly better generalization results with lower test loss and higher test accuracy.</w:t>
+      </w:r>
     </w:p>
     <w:sectPr>
       <w:pgSz w:w="11906" w:h="16838"/>
@@ -307,16 +2537,158 @@
 </w:document>
 </file>
 
+<file path=word/endnotes.xml><?xml version="1.0" encoding="utf-8"?>
+<w:endnotes xmlns:wpc="http://schemas.microsoft.com/office/word/2010/wordprocessingCanvas" xmlns:cx="http://schemas.microsoft.com/office/drawing/2014/chartex" xmlns:cx1="http://schemas.microsoft.com/office/drawing/2015/9/8/chartex" xmlns:cx2="http://schemas.microsoft.com/office/drawing/2015/10/21/chartex" xmlns:cx3="http://schemas.microsoft.com/office/drawing/2016/5/9/chartex" xmlns:cx4="http://schemas.microsoft.com/office/drawing/2016/5/10/chartex" xmlns:cx5="http://schemas.microsoft.com/office/drawing/2016/5/11/chartex" xmlns:cx6="http://schemas.microsoft.com/office/drawing/2016/5/12/chartex" xmlns:cx7="http://schemas.microsoft.com/office/drawing/2016/5/13/chartex" xmlns:cx8="http://schemas.microsoft.com/office/drawing/2016/5/14/chartex" xmlns:mc="http://schemas.openxmlformats.org/markup-compatibility/2006" xmlns:aink="http://schemas.microsoft.com/office/drawing/2016/ink" xmlns:am3d="http://schemas.microsoft.com/office/drawing/2017/model3d" xmlns:o="urn:schemas-microsoft-com:office:office" xmlns:r="http://schemas.openxmlformats.org/officeDocument/2006/relationships" xmlns:m="http://schemas.openxmlformats.org/officeDocument/2006/math" xmlns:v="urn:schemas-microsoft-com:vml" xmlns:wp14="http://schemas.microsoft.com/office/word/2010/wordprocessingDrawing" xmlns:wp="http://schemas.openxmlformats.org/drawingml/2006/wordprocessingDrawing" xmlns:w10="urn:schemas-microsoft-com:office:word" xmlns:w="http://schemas.openxmlformats.org/wordprocessingml/2006/main" xmlns:w14="http://schemas.microsoft.com/office/word/2010/wordml" xmlns:w15="http://schemas.microsoft.com/office/word/2012/wordml" xmlns:w16cex="http://schemas.microsoft.com/office/word/2018/wordml/cex" xmlns:w16cid="http://schemas.microsoft.com/office/word/2016/wordml/cid" xmlns:w16="http://schemas.microsoft.com/office/word/2018/wordml" xmlns:w16se="http://schemas.microsoft.com/office/word/2015/wordml/symex" xmlns:wpg="http://schemas.microsoft.com/office/word/2010/wordprocessingGroup" xmlns:wpi="http://schemas.microsoft.com/office/word/2010/wordprocessingInk" xmlns:wne="http://schemas.microsoft.com/office/word/2006/wordml" xmlns:wps="http://schemas.microsoft.com/office/word/2010/wordprocessingShape" mc:Ignorable="w14 w15 w16se w16cid w16 w16cex wp14">
+  <w:endnote w:type="separator" w:id="-1">
+    <w:p>
+      <w:pPr>
+        <w:spacing w:after="0" w:line="240" w:lineRule="auto"/>
+      </w:pPr>
+      <w:r>
+        <w:separator/>
+      </w:r>
+    </w:p>
+  </w:endnote>
+  <w:endnote w:type="continuationSeparator" w:id="0">
+    <w:p>
+      <w:pPr>
+        <w:spacing w:after="0" w:line="240" w:lineRule="auto"/>
+      </w:pPr>
+      <w:r>
+        <w:continuationSeparator/>
+      </w:r>
+    </w:p>
+  </w:endnote>
+</w:endnotes>
+</file>
+
+<file path=word/footnotes.xml><?xml version="1.0" encoding="utf-8"?>
+<w:footnotes xmlns:wpc="http://schemas.microsoft.com/office/word/2010/wordprocessingCanvas" xmlns:cx="http://schemas.microsoft.com/office/drawing/2014/chartex" xmlns:cx1="http://schemas.microsoft.com/office/drawing/2015/9/8/chartex" xmlns:cx2="http://schemas.microsoft.com/office/drawing/2015/10/21/chartex" xmlns:cx3="http://schemas.microsoft.com/office/drawing/2016/5/9/chartex" xmlns:cx4="http://schemas.microsoft.com/office/drawing/2016/5/10/chartex" xmlns:cx5="http://schemas.microsoft.com/office/drawing/2016/5/11/chartex" xmlns:cx6="http://schemas.microsoft.com/office/drawing/2016/5/12/chartex" xmlns:cx7="http://schemas.microsoft.com/office/drawing/2016/5/13/chartex" xmlns:cx8="http://schemas.microsoft.com/office/drawing/2016/5/14/chartex" xmlns:mc="http://schemas.openxmlformats.org/markup-compatibility/2006" xmlns:aink="http://schemas.microsoft.com/office/drawing/2016/ink" xmlns:am3d="http://schemas.microsoft.com/office/drawing/2017/model3d" xmlns:o="urn:schemas-microsoft-com:office:office" xmlns:r="http://schemas.openxmlformats.org/officeDocument/2006/relationships" xmlns:m="http://schemas.openxmlformats.org/officeDocument/2006/math" xmlns:v="urn:schemas-microsoft-com:vml" xmlns:wp14="http://schemas.microsoft.com/office/word/2010/wordprocessingDrawing" xmlns:wp="http://schemas.openxmlformats.org/drawingml/2006/wordprocessingDrawing" xmlns:w10="urn:schemas-microsoft-com:office:word" xmlns:w="http://schemas.openxmlformats.org/wordprocessingml/2006/main" xmlns:w14="http://schemas.microsoft.com/office/word/2010/wordml" xmlns:w15="http://schemas.microsoft.com/office/word/2012/wordml" xmlns:w16cex="http://schemas.microsoft.com/office/word/2018/wordml/cex" xmlns:w16cid="http://schemas.microsoft.com/office/word/2016/wordml/cid" xmlns:w16="http://schemas.microsoft.com/office/word/2018/wordml" xmlns:w16se="http://schemas.microsoft.com/office/word/2015/wordml/symex" xmlns:wpg="http://schemas.microsoft.com/office/word/2010/wordprocessingGroup" xmlns:wpi="http://schemas.microsoft.com/office/word/2010/wordprocessingInk" xmlns:wne="http://schemas.microsoft.com/office/word/2006/wordml" xmlns:wps="http://schemas.microsoft.com/office/word/2010/wordprocessingShape" mc:Ignorable="w14 w15 w16se w16cid w16 w16cex wp14">
+  <w:footnote w:type="separator" w:id="-1">
+    <w:p>
+      <w:pPr>
+        <w:spacing w:after="0" w:line="240" w:lineRule="auto"/>
+      </w:pPr>
+      <w:r>
+        <w:separator/>
+      </w:r>
+    </w:p>
+  </w:footnote>
+  <w:footnote w:type="continuationSeparator" w:id="0">
+    <w:p>
+      <w:pPr>
+        <w:spacing w:after="0" w:line="240" w:lineRule="auto"/>
+      </w:pPr>
+      <w:r>
+        <w:continuationSeparator/>
+      </w:r>
+    </w:p>
+  </w:footnote>
+</w:footnotes>
+</file>
+
 <file path=word/numbering.xml><?xml version="1.0" encoding="utf-8"?>
 <w:numbering xmlns:wpc="http://schemas.microsoft.com/office/word/2010/wordprocessingCanvas" xmlns:cx="http://schemas.microsoft.com/office/drawing/2014/chartex" xmlns:cx1="http://schemas.microsoft.com/office/drawing/2015/9/8/chartex" xmlns:cx2="http://schemas.microsoft.com/office/drawing/2015/10/21/chartex" xmlns:cx3="http://schemas.microsoft.com/office/drawing/2016/5/9/chartex" xmlns:cx4="http://schemas.microsoft.com/office/drawing/2016/5/10/chartex" xmlns:cx5="http://schemas.microsoft.com/office/drawing/2016/5/11/chartex" xmlns:cx6="http://schemas.microsoft.com/office/drawing/2016/5/12/chartex" xmlns:cx7="http://schemas.microsoft.com/office/drawing/2016/5/13/chartex" xmlns:cx8="http://schemas.microsoft.com/office/drawing/2016/5/14/chartex" xmlns:mc="http://schemas.openxmlformats.org/markup-compatibility/2006" xmlns:aink="http://schemas.microsoft.com/office/drawing/2016/ink" xmlns:am3d="http://schemas.microsoft.com/office/drawing/2017/model3d" xmlns:o="urn:schemas-microsoft-com:office:office" xmlns:r="http://schemas.openxmlformats.org/officeDocument/2006/relationships" xmlns:m="http://schemas.openxmlformats.org/officeDocument/2006/math" xmlns:v="urn:schemas-microsoft-com:vml" xmlns:wp14="http://schemas.microsoft.com/office/word/2010/wordprocessingDrawing" xmlns:wp="http://schemas.openxmlformats.org/drawingml/2006/wordprocessingDrawing" xmlns:w10="urn:schemas-microsoft-com:office:word" xmlns:w="http://schemas.openxmlformats.org/wordprocessingml/2006/main" xmlns:w14="http://schemas.microsoft.com/office/word/2010/wordml" xmlns:w15="http://schemas.microsoft.com/office/word/2012/wordml" xmlns:w16cex="http://schemas.microsoft.com/office/word/2018/wordml/cex" xmlns:w16cid="http://schemas.microsoft.com/office/word/2016/wordml/cid" xmlns:w16="http://schemas.microsoft.com/office/word/2018/wordml" xmlns:w16se="http://schemas.microsoft.com/office/word/2015/wordml/symex" xmlns:wpg="http://schemas.microsoft.com/office/word/2010/wordprocessingGroup" xmlns:wpi="http://schemas.microsoft.com/office/word/2010/wordprocessingInk" xmlns:wne="http://schemas.microsoft.com/office/word/2006/wordml" xmlns:wps="http://schemas.microsoft.com/office/word/2010/wordprocessingShape" mc:Ignorable="w14 w15 w16se w16cid w16 w16cex wp14">
   <w:abstractNum w:abstractNumId="0" w15:restartNumberingAfterBreak="0">
-    <w:nsid w:val="636E2E34"/>
+    <w:nsid w:val="03882DED"/>
     <w:multiLevelType w:val="hybridMultilevel"/>
-    <w:tmpl w:val="37340CEE"/>
+    <w:tmpl w:val="2C842366"/>
     <w:lvl w:ilvl="0" w:tplc="2000000F">
       <w:start w:val="1"/>
       <w:numFmt w:val="decimal"/>
       <w:lvlText w:val="%1."/>
+      <w:lvlJc w:val="left"/>
+      <w:pPr>
+        <w:ind w:left="720" w:hanging="360"/>
+      </w:pPr>
+      <w:rPr>
+        <w:rFonts w:hint="default"/>
+      </w:rPr>
+    </w:lvl>
+    <w:lvl w:ilvl="1" w:tplc="20000001">
+      <w:start w:val="1"/>
+      <w:numFmt w:val="bullet"/>
+      <w:lvlText w:val=""/>
+      <w:lvlJc w:val="left"/>
+      <w:pPr>
+        <w:ind w:left="1440" w:hanging="360"/>
+      </w:pPr>
+      <w:rPr>
+        <w:rFonts w:ascii="Symbol" w:hAnsi="Symbol" w:hint="default"/>
+      </w:rPr>
+    </w:lvl>
+    <w:lvl w:ilvl="2" w:tplc="2000001B" w:tentative="1">
+      <w:start w:val="1"/>
+      <w:numFmt w:val="lowerRoman"/>
+      <w:lvlText w:val="%3."/>
+      <w:lvlJc w:val="right"/>
+      <w:pPr>
+        <w:ind w:left="2160" w:hanging="180"/>
+      </w:pPr>
+    </w:lvl>
+    <w:lvl w:ilvl="3" w:tplc="2000000F" w:tentative="1">
+      <w:start w:val="1"/>
+      <w:numFmt w:val="decimal"/>
+      <w:lvlText w:val="%4."/>
+      <w:lvlJc w:val="left"/>
+      <w:pPr>
+        <w:ind w:left="2880" w:hanging="360"/>
+      </w:pPr>
+    </w:lvl>
+    <w:lvl w:ilvl="4" w:tplc="20000019" w:tentative="1">
+      <w:start w:val="1"/>
+      <w:numFmt w:val="lowerLetter"/>
+      <w:lvlText w:val="%5."/>
+      <w:lvlJc w:val="left"/>
+      <w:pPr>
+        <w:ind w:left="3600" w:hanging="360"/>
+      </w:pPr>
+    </w:lvl>
+    <w:lvl w:ilvl="5" w:tplc="2000001B" w:tentative="1">
+      <w:start w:val="1"/>
+      <w:numFmt w:val="lowerRoman"/>
+      <w:lvlText w:val="%6."/>
+      <w:lvlJc w:val="right"/>
+      <w:pPr>
+        <w:ind w:left="4320" w:hanging="180"/>
+      </w:pPr>
+    </w:lvl>
+    <w:lvl w:ilvl="6" w:tplc="2000000F" w:tentative="1">
+      <w:start w:val="1"/>
+      <w:numFmt w:val="decimal"/>
+      <w:lvlText w:val="%7."/>
+      <w:lvlJc w:val="left"/>
+      <w:pPr>
+        <w:ind w:left="5040" w:hanging="360"/>
+      </w:pPr>
+    </w:lvl>
+    <w:lvl w:ilvl="7" w:tplc="20000019" w:tentative="1">
+      <w:start w:val="1"/>
+      <w:numFmt w:val="lowerLetter"/>
+      <w:lvlText w:val="%8."/>
+      <w:lvlJc w:val="left"/>
+      <w:pPr>
+        <w:ind w:left="5760" w:hanging="360"/>
+      </w:pPr>
+    </w:lvl>
+    <w:lvl w:ilvl="8" w:tplc="2000001B" w:tentative="1">
+      <w:start w:val="1"/>
+      <w:numFmt w:val="lowerRoman"/>
+      <w:lvlText w:val="%9."/>
+      <w:lvlJc w:val="right"/>
+      <w:pPr>
+        <w:ind w:left="6480" w:hanging="180"/>
+      </w:pPr>
+    </w:lvl>
+  </w:abstractNum>
+  <w:abstractNum w:abstractNumId="1" w15:restartNumberingAfterBreak="0">
+    <w:nsid w:val="5B907B13"/>
+    <w:multiLevelType w:val="hybridMultilevel"/>
+    <w:tmpl w:val="3E34E4B0"/>
+    <w:lvl w:ilvl="0" w:tplc="FBD00550">
+      <w:start w:val="1"/>
+      <w:numFmt w:val="decimal"/>
+      <w:lvlText w:val="(%1)"/>
       <w:lvlJc w:val="left"/>
       <w:pPr>
         <w:ind w:left="720" w:hanging="360"/>
@@ -398,8 +2770,103 @@
       </w:pPr>
     </w:lvl>
   </w:abstractNum>
+  <w:abstractNum w:abstractNumId="2" w15:restartNumberingAfterBreak="0">
+    <w:nsid w:val="636E2E34"/>
+    <w:multiLevelType w:val="hybridMultilevel"/>
+    <w:tmpl w:val="37340CEE"/>
+    <w:lvl w:ilvl="0" w:tplc="2000000F">
+      <w:start w:val="1"/>
+      <w:numFmt w:val="decimal"/>
+      <w:lvlText w:val="%1."/>
+      <w:lvlJc w:val="left"/>
+      <w:pPr>
+        <w:ind w:left="720" w:hanging="360"/>
+      </w:pPr>
+      <w:rPr>
+        <w:rFonts w:hint="default"/>
+      </w:rPr>
+    </w:lvl>
+    <w:lvl w:ilvl="1" w:tplc="20000019">
+      <w:start w:val="1"/>
+      <w:numFmt w:val="lowerLetter"/>
+      <w:lvlText w:val="%2."/>
+      <w:lvlJc w:val="left"/>
+      <w:pPr>
+        <w:ind w:left="1440" w:hanging="360"/>
+      </w:pPr>
+    </w:lvl>
+    <w:lvl w:ilvl="2" w:tplc="2000001B" w:tentative="1">
+      <w:start w:val="1"/>
+      <w:numFmt w:val="lowerRoman"/>
+      <w:lvlText w:val="%3."/>
+      <w:lvlJc w:val="right"/>
+      <w:pPr>
+        <w:ind w:left="2160" w:hanging="180"/>
+      </w:pPr>
+    </w:lvl>
+    <w:lvl w:ilvl="3" w:tplc="2000000F" w:tentative="1">
+      <w:start w:val="1"/>
+      <w:numFmt w:val="decimal"/>
+      <w:lvlText w:val="%4."/>
+      <w:lvlJc w:val="left"/>
+      <w:pPr>
+        <w:ind w:left="2880" w:hanging="360"/>
+      </w:pPr>
+    </w:lvl>
+    <w:lvl w:ilvl="4" w:tplc="20000019" w:tentative="1">
+      <w:start w:val="1"/>
+      <w:numFmt w:val="lowerLetter"/>
+      <w:lvlText w:val="%5."/>
+      <w:lvlJc w:val="left"/>
+      <w:pPr>
+        <w:ind w:left="3600" w:hanging="360"/>
+      </w:pPr>
+    </w:lvl>
+    <w:lvl w:ilvl="5" w:tplc="2000001B" w:tentative="1">
+      <w:start w:val="1"/>
+      <w:numFmt w:val="lowerRoman"/>
+      <w:lvlText w:val="%6."/>
+      <w:lvlJc w:val="right"/>
+      <w:pPr>
+        <w:ind w:left="4320" w:hanging="180"/>
+      </w:pPr>
+    </w:lvl>
+    <w:lvl w:ilvl="6" w:tplc="2000000F" w:tentative="1">
+      <w:start w:val="1"/>
+      <w:numFmt w:val="decimal"/>
+      <w:lvlText w:val="%7."/>
+      <w:lvlJc w:val="left"/>
+      <w:pPr>
+        <w:ind w:left="5040" w:hanging="360"/>
+      </w:pPr>
+    </w:lvl>
+    <w:lvl w:ilvl="7" w:tplc="20000019" w:tentative="1">
+      <w:start w:val="1"/>
+      <w:numFmt w:val="lowerLetter"/>
+      <w:lvlText w:val="%8."/>
+      <w:lvlJc w:val="left"/>
+      <w:pPr>
+        <w:ind w:left="5760" w:hanging="360"/>
+      </w:pPr>
+    </w:lvl>
+    <w:lvl w:ilvl="8" w:tplc="2000001B" w:tentative="1">
+      <w:start w:val="1"/>
+      <w:numFmt w:val="lowerRoman"/>
+      <w:lvlText w:val="%9."/>
+      <w:lvlJc w:val="right"/>
+      <w:pPr>
+        <w:ind w:left="6480" w:hanging="180"/>
+      </w:pPr>
+    </w:lvl>
+  </w:abstractNum>
   <w:num w:numId="1">
+    <w:abstractNumId w:val="2"/>
+  </w:num>
+  <w:num w:numId="2">
     <w:abstractNumId w:val="0"/>
+  </w:num>
+  <w:num w:numId="3">
+    <w:abstractNumId w:val="1"/>
   </w:num>
 </w:numbering>
 </file>
@@ -527,6 +2994,7 @@
     <w:lsdException w:name="HTML Sample" w:semiHidden="1" w:unhideWhenUsed="1"/>
     <w:lsdException w:name="HTML Typewriter" w:semiHidden="1" w:unhideWhenUsed="1"/>
     <w:lsdException w:name="HTML Variable" w:semiHidden="1" w:unhideWhenUsed="1"/>
+    <w:lsdException w:name="Normal Table" w:semiHidden="1" w:unhideWhenUsed="1"/>
     <w:lsdException w:name="annotation subject" w:semiHidden="1" w:unhideWhenUsed="1"/>
     <w:lsdException w:name="No List" w:semiHidden="1" w:unhideWhenUsed="1"/>
     <w:lsdException w:name="Outline List 1" w:semiHidden="1" w:unhideWhenUsed="1"/>
@@ -573,8 +3041,10 @@
     <w:lsdException w:name="Table Subtle 2" w:semiHidden="1" w:unhideWhenUsed="1"/>
     <w:lsdException w:name="Table Web 1" w:semiHidden="1" w:unhideWhenUsed="1"/>
     <w:lsdException w:name="Table Web 2" w:semiHidden="1" w:unhideWhenUsed="1"/>
+    <w:lsdException w:name="Table Web 3" w:semiHidden="1" w:unhideWhenUsed="1"/>
     <w:lsdException w:name="Balloon Text" w:semiHidden="1" w:unhideWhenUsed="1"/>
     <w:lsdException w:name="Table Grid" w:uiPriority="39"/>
+    <w:lsdException w:name="Table Theme" w:semiHidden="1" w:unhideWhenUsed="1"/>
     <w:lsdException w:name="Placeholder Text" w:semiHidden="1"/>
     <w:lsdException w:name="No Spacing" w:uiPriority="1" w:qFormat="1"/>
     <w:lsdException w:name="Light Shading" w:uiPriority="60"/>
@@ -914,6 +3384,60 @@
       </w:rPr>
     </w:tblStylePr>
   </w:style>
+  <w:style w:type="character" w:styleId="PlaceholderText">
+    <w:name w:val="Placeholder Text"/>
+    <w:basedOn w:val="DefaultParagraphFont"/>
+    <w:uiPriority w:val="99"/>
+    <w:semiHidden/>
+    <w:rsid w:val="006B2B51"/>
+    <w:rPr>
+      <w:color w:val="808080"/>
+    </w:rPr>
+  </w:style>
+  <w:style w:type="paragraph" w:styleId="Header">
+    <w:name w:val="header"/>
+    <w:basedOn w:val="Normal"/>
+    <w:link w:val="HeaderChar"/>
+    <w:uiPriority w:val="99"/>
+    <w:unhideWhenUsed/>
+    <w:rsid w:val="00ED7A78"/>
+    <w:pPr>
+      <w:tabs>
+        <w:tab w:val="center" w:pos="4513"/>
+        <w:tab w:val="right" w:pos="9026"/>
+      </w:tabs>
+      <w:spacing w:after="0" w:line="240" w:lineRule="auto"/>
+    </w:pPr>
+  </w:style>
+  <w:style w:type="character" w:customStyle="1" w:styleId="HeaderChar">
+    <w:name w:val="Header Char"/>
+    <w:basedOn w:val="DefaultParagraphFont"/>
+    <w:link w:val="Header"/>
+    <w:uiPriority w:val="99"/>
+    <w:rsid w:val="00ED7A78"/>
+  </w:style>
+  <w:style w:type="paragraph" w:styleId="Footer">
+    <w:name w:val="footer"/>
+    <w:basedOn w:val="Normal"/>
+    <w:link w:val="FooterChar"/>
+    <w:uiPriority w:val="99"/>
+    <w:unhideWhenUsed/>
+    <w:rsid w:val="00ED7A78"/>
+    <w:pPr>
+      <w:tabs>
+        <w:tab w:val="center" w:pos="4513"/>
+        <w:tab w:val="right" w:pos="9026"/>
+      </w:tabs>
+      <w:spacing w:after="0" w:line="240" w:lineRule="auto"/>
+    </w:pPr>
+  </w:style>
+  <w:style w:type="character" w:customStyle="1" w:styleId="FooterChar">
+    <w:name w:val="Footer Char"/>
+    <w:basedOn w:val="DefaultParagraphFont"/>
+    <w:link w:val="Footer"/>
+    <w:uiPriority w:val="99"/>
+    <w:rsid w:val="00ED7A78"/>
+  </w:style>
 </w:styles>
 </file>
 

</xml_diff>

<commit_message>
updated solution. Includes Q3
</commit_message>
<xml_diff>
--- a/EX1/sol.docx
+++ b/EX1/sol.docx
@@ -50,8 +50,18 @@
           <w:szCs w:val="18"/>
           <w:lang w:val="en-US"/>
         </w:rPr>
-        <w:t>Adi Album &amp; Tomer Epshtein</w:t>
-      </w:r>
+        <w:t xml:space="preserve">Adi Album &amp; Tomer </w:t>
+      </w:r>
+      <w:proofErr w:type="spellStart"/>
+      <w:r>
+        <w:rPr>
+          <w:sz w:val="18"/>
+          <w:szCs w:val="18"/>
+          <w:lang w:val="en-US"/>
+        </w:rPr>
+        <w:t>Epshtein</w:t>
+      </w:r>
+      <w:proofErr w:type="spellEnd"/>
     </w:p>
     <w:p>
       <w:pPr>
@@ -380,13 +390,23 @@
           <w:lang w:val="en-US"/>
         </w:rPr>
       </w:pPr>
-      <w:r>
-        <w:rPr>
-          <w:sz w:val="24"/>
-          <w:szCs w:val="24"/>
-          <w:lang w:val="en-US"/>
-        </w:rPr>
-        <w:t>learning_rate – Learning rate parameter for SGD optimization</w:t>
+      <w:proofErr w:type="spellStart"/>
+      <w:r>
+        <w:rPr>
+          <w:sz w:val="24"/>
+          <w:szCs w:val="24"/>
+          <w:lang w:val="en-US"/>
+        </w:rPr>
+        <w:t>learning_rate</w:t>
+      </w:r>
+      <w:proofErr w:type="spellEnd"/>
+      <w:r>
+        <w:rPr>
+          <w:sz w:val="24"/>
+          <w:szCs w:val="24"/>
+          <w:lang w:val="en-US"/>
+        </w:rPr>
+        <w:t xml:space="preserve"> – Learning rate parameter for SGD optimization</w:t>
       </w:r>
     </w:p>
     <w:p>
@@ -1628,7 +1648,27 @@
           <w:szCs w:val="24"/>
           <w:lang w:val="en-US"/>
         </w:rPr>
-        <w:t>No dropout gave the best results in terms of convergence time and generalization, in terms of train loss and acc, and also test loss and acc. Eventually though no-dropout presented “aggressive” overfitting where with dropout we obtained a more subtle convergence.</w:t>
+        <w:t xml:space="preserve">No dropout gave the best results in terms of convergence time and generalization, in terms of train loss and acc, </w:t>
+      </w:r>
+      <w:proofErr w:type="gramStart"/>
+      <w:r>
+        <w:rPr>
+          <w:rFonts w:eastAsiaTheme="minorEastAsia"/>
+          <w:sz w:val="24"/>
+          <w:szCs w:val="24"/>
+          <w:lang w:val="en-US"/>
+        </w:rPr>
+        <w:t>and also</w:t>
+      </w:r>
+      <w:proofErr w:type="gramEnd"/>
+      <w:r>
+        <w:rPr>
+          <w:rFonts w:eastAsiaTheme="minorEastAsia"/>
+          <w:sz w:val="24"/>
+          <w:szCs w:val="24"/>
+          <w:lang w:val="en-US"/>
+        </w:rPr>
+        <w:t xml:space="preserve"> test loss and acc. Eventually though no-dropout presented “aggressive” overfitting where with dropout we obtained a more subtle convergence.</w:t>
       </w:r>
     </w:p>
     <w:p>
@@ -2480,6 +2520,7 @@
           <w:rFonts w:eastAsiaTheme="minorEastAsia"/>
           <w:sz w:val="24"/>
           <w:szCs w:val="24"/>
+          <w:rtl/>
           <w:lang w:val="en-US"/>
         </w:rPr>
       </w:pPr>
@@ -2491,6 +2532,2366 @@
           <w:lang w:val="en-US"/>
         </w:rPr>
         <w:t>With network with depth 10 we saw ‘vanishing gradients’ phenomenon, as the backpropagating gradients were too small the network doesn’t have the ability to train. Networks with depths 3 and 4 obtained similar results with depth 3 giving slightly better generalization results with lower test loss and higher test accuracy.</w:t>
+      </w:r>
+    </w:p>
+    <w:p>
+      <w:pPr>
+        <w:rPr>
+          <w:rFonts w:eastAsiaTheme="minorEastAsia"/>
+          <w:sz w:val="24"/>
+          <w:szCs w:val="24"/>
+          <w:rtl/>
+          <w:lang w:val="en-US"/>
+        </w:rPr>
+      </w:pPr>
+    </w:p>
+    <w:p>
+      <w:pPr>
+        <w:rPr>
+          <w:rFonts w:eastAsiaTheme="minorEastAsia"/>
+          <w:sz w:val="24"/>
+          <w:szCs w:val="24"/>
+          <w:rtl/>
+          <w:lang w:val="en-US"/>
+        </w:rPr>
+      </w:pPr>
+    </w:p>
+    <w:p>
+      <w:pPr>
+        <w:rPr>
+          <w:rFonts w:eastAsiaTheme="minorEastAsia"/>
+          <w:sz w:val="24"/>
+          <w:szCs w:val="24"/>
+          <w:rtl/>
+          <w:lang w:val="en-US"/>
+        </w:rPr>
+      </w:pPr>
+    </w:p>
+    <w:p>
+      <w:pPr>
+        <w:rPr>
+          <w:rFonts w:eastAsiaTheme="minorEastAsia"/>
+          <w:sz w:val="24"/>
+          <w:szCs w:val="24"/>
+          <w:rtl/>
+          <w:lang w:val="en-US"/>
+        </w:rPr>
+      </w:pPr>
+    </w:p>
+    <w:p>
+      <w:pPr>
+        <w:rPr>
+          <w:rFonts w:eastAsiaTheme="minorEastAsia"/>
+          <w:sz w:val="24"/>
+          <w:szCs w:val="24"/>
+          <w:lang w:val="en-US"/>
+        </w:rPr>
+      </w:pPr>
+    </w:p>
+    <w:p>
+      <w:pPr>
+        <w:rPr>
+          <w:rFonts w:eastAsiaTheme="minorEastAsia"/>
+          <w:sz w:val="24"/>
+          <w:szCs w:val="24"/>
+          <w:lang w:val="en-US"/>
+        </w:rPr>
+      </w:pPr>
+    </w:p>
+    <w:p>
+      <w:pPr>
+        <w:rPr>
+          <w:sz w:val="24"/>
+          <w:szCs w:val="24"/>
+          <w:u w:val="single"/>
+        </w:rPr>
+      </w:pPr>
+      <w:r>
+        <w:rPr>
+          <w:sz w:val="24"/>
+          <w:szCs w:val="24"/>
+          <w:u w:val="single"/>
+        </w:rPr>
+        <w:lastRenderedPageBreak/>
+        <w:t xml:space="preserve">Question </w:t>
+      </w:r>
+      <w:r>
+        <w:rPr>
+          <w:sz w:val="24"/>
+          <w:szCs w:val="24"/>
+          <w:u w:val="single"/>
+        </w:rPr>
+        <w:t>3</w:t>
+      </w:r>
+      <w:r>
+        <w:rPr>
+          <w:sz w:val="24"/>
+          <w:szCs w:val="24"/>
+          <w:u w:val="single"/>
+        </w:rPr>
+        <w:t>:</w:t>
+      </w:r>
+    </w:p>
+    <w:p>
+      <w:pPr>
+        <w:pStyle w:val="ListParagraph"/>
+        <w:numPr>
+          <w:ilvl w:val="0"/>
+          <w:numId w:val="3"/>
+        </w:numPr>
+        <w:rPr>
+          <w:b/>
+          <w:bCs/>
+          <w:sz w:val="24"/>
+          <w:szCs w:val="24"/>
+        </w:rPr>
+      </w:pPr>
+      <w:r>
+        <w:rPr>
+          <w:b/>
+          <w:bCs/>
+          <w:sz w:val="24"/>
+          <w:szCs w:val="24"/>
+        </w:rPr>
+        <w:t>Baseline</w:t>
+      </w:r>
+    </w:p>
+    <w:p>
+      <w:pPr>
+        <w:rPr>
+          <w:sz w:val="24"/>
+          <w:szCs w:val="24"/>
+        </w:rPr>
+      </w:pPr>
+      <w:r>
+        <w:rPr>
+          <w:sz w:val="24"/>
+          <w:szCs w:val="24"/>
+        </w:rPr>
+        <w:t>We performed hyperparameter grid-search over the following hyperparameters:</w:t>
+      </w:r>
+    </w:p>
+    <w:p>
+      <w:pPr>
+        <w:pStyle w:val="ListParagraph"/>
+        <w:numPr>
+          <w:ilvl w:val="1"/>
+          <w:numId w:val="2"/>
+        </w:numPr>
+        <w:rPr>
+          <w:sz w:val="24"/>
+          <w:szCs w:val="24"/>
+        </w:rPr>
+      </w:pPr>
+      <w:r>
+        <w:rPr>
+          <w:sz w:val="24"/>
+          <w:szCs w:val="24"/>
+        </w:rPr>
+        <w:t>std – Standard deviation of random normal weights initialization</w:t>
+      </w:r>
+    </w:p>
+    <w:p>
+      <w:pPr>
+        <w:pStyle w:val="ListParagraph"/>
+        <w:numPr>
+          <w:ilvl w:val="1"/>
+          <w:numId w:val="2"/>
+        </w:numPr>
+        <w:rPr>
+          <w:sz w:val="24"/>
+          <w:szCs w:val="24"/>
+        </w:rPr>
+      </w:pPr>
+      <w:proofErr w:type="spellStart"/>
+      <w:r>
+        <w:rPr>
+          <w:sz w:val="24"/>
+          <w:szCs w:val="24"/>
+        </w:rPr>
+        <w:t>learning_rate</w:t>
+      </w:r>
+      <w:proofErr w:type="spellEnd"/>
+      <w:r>
+        <w:rPr>
+          <w:sz w:val="24"/>
+          <w:szCs w:val="24"/>
+        </w:rPr>
+        <w:t xml:space="preserve"> – Learning rate parameter for SGD optimization</w:t>
+      </w:r>
+    </w:p>
+    <w:p>
+      <w:pPr>
+        <w:pStyle w:val="ListParagraph"/>
+        <w:numPr>
+          <w:ilvl w:val="1"/>
+          <w:numId w:val="2"/>
+        </w:numPr>
+        <w:rPr>
+          <w:sz w:val="24"/>
+          <w:szCs w:val="24"/>
+        </w:rPr>
+      </w:pPr>
+      <w:r>
+        <w:rPr>
+          <w:sz w:val="24"/>
+          <w:szCs w:val="24"/>
+        </w:rPr>
+        <w:t>momentum – SGD’s momentum parameter</w:t>
+      </w:r>
+    </w:p>
+    <w:p>
+      <w:pPr>
+        <w:pStyle w:val="ListParagraph"/>
+        <w:rPr>
+          <w:rFonts w:eastAsiaTheme="minorEastAsia"/>
+          <w:sz w:val="24"/>
+          <w:szCs w:val="24"/>
+        </w:rPr>
+      </w:pPr>
+      <w:r>
+        <w:rPr>
+          <w:sz w:val="24"/>
+          <w:szCs w:val="24"/>
+        </w:rPr>
+        <w:t>We performed the grid search over:</w:t>
+      </w:r>
+      <w:r>
+        <w:rPr>
+          <w:sz w:val="24"/>
+          <w:szCs w:val="24"/>
+        </w:rPr>
+        <w:br/>
+      </w:r>
+      <m:oMathPara>
+        <m:oMath>
+          <m:r>
+            <w:rPr>
+              <w:rFonts w:ascii="Cambria Math" w:hAnsi="Cambria Math"/>
+              <w:sz w:val="24"/>
+              <w:szCs w:val="24"/>
+            </w:rPr>
+            <m:t>stds=</m:t>
+          </m:r>
+          <m:d>
+            <m:dPr>
+              <m:begChr m:val="["/>
+              <m:endChr m:val="]"/>
+              <m:ctrlPr>
+                <w:rPr>
+                  <w:rFonts w:ascii="Cambria Math" w:hAnsi="Cambria Math"/>
+                  <w:i/>
+                  <w:sz w:val="24"/>
+                  <w:szCs w:val="24"/>
+                </w:rPr>
+              </m:ctrlPr>
+            </m:dPr>
+            <m:e>
+              <m:r>
+                <w:rPr>
+                  <w:rFonts w:ascii="Cambria Math" w:hAnsi="Cambria Math"/>
+                  <w:sz w:val="24"/>
+                  <w:szCs w:val="24"/>
+                </w:rPr>
+                <m:t>0.05, 0.1, 0.2</m:t>
+              </m:r>
+            </m:e>
+          </m:d>
+        </m:oMath>
+      </m:oMathPara>
+    </w:p>
+    <w:p>
+      <w:pPr>
+        <w:pStyle w:val="ListParagraph"/>
+        <w:rPr>
+          <w:rFonts w:eastAsiaTheme="minorEastAsia"/>
+          <w:sz w:val="24"/>
+          <w:szCs w:val="24"/>
+        </w:rPr>
+      </w:pPr>
+      <m:oMathPara>
+        <m:oMath>
+          <m:r>
+            <w:rPr>
+              <w:rFonts w:ascii="Cambria Math" w:eastAsiaTheme="minorEastAsia" w:hAnsi="Cambria Math"/>
+              <w:sz w:val="24"/>
+              <w:szCs w:val="24"/>
+            </w:rPr>
+            <m:t>lrs=</m:t>
+          </m:r>
+          <m:d>
+            <m:dPr>
+              <m:begChr m:val="["/>
+              <m:endChr m:val="]"/>
+              <m:ctrlPr>
+                <w:rPr>
+                  <w:rFonts w:ascii="Cambria Math" w:eastAsiaTheme="minorEastAsia" w:hAnsi="Cambria Math"/>
+                  <w:i/>
+                  <w:sz w:val="24"/>
+                  <w:szCs w:val="24"/>
+                </w:rPr>
+              </m:ctrlPr>
+            </m:dPr>
+            <m:e>
+              <m:r>
+                <w:rPr>
+                  <w:rFonts w:ascii="Cambria Math" w:eastAsiaTheme="minorEastAsia" w:hAnsi="Cambria Math"/>
+                  <w:sz w:val="24"/>
+                  <w:szCs w:val="24"/>
+                </w:rPr>
+                <m:t>1e-3, 1e-2, 1e-1</m:t>
+              </m:r>
+            </m:e>
+          </m:d>
+        </m:oMath>
+      </m:oMathPara>
+    </w:p>
+    <w:p>
+      <w:pPr>
+        <w:pStyle w:val="ListParagraph"/>
+        <w:rPr>
+          <w:rFonts w:eastAsiaTheme="minorEastAsia"/>
+          <w:sz w:val="24"/>
+          <w:szCs w:val="24"/>
+        </w:rPr>
+      </w:pPr>
+      <m:oMathPara>
+        <m:oMath>
+          <m:r>
+            <w:rPr>
+              <w:rFonts w:ascii="Cambria Math" w:eastAsiaTheme="minorEastAsia" w:hAnsi="Cambria Math"/>
+              <w:sz w:val="24"/>
+              <w:szCs w:val="24"/>
+            </w:rPr>
+            <m:t>momentums=[0, 0.5, 0.9]</m:t>
+          </m:r>
+        </m:oMath>
+      </m:oMathPara>
+    </w:p>
+    <w:p>
+      <w:pPr>
+        <w:pStyle w:val="ListParagraph"/>
+        <w:rPr>
+          <w:rFonts w:eastAsiaTheme="minorEastAsia"/>
+          <w:sz w:val="24"/>
+          <w:szCs w:val="24"/>
+        </w:rPr>
+      </w:pPr>
+      <w:r>
+        <w:rPr>
+          <w:rFonts w:eastAsiaTheme="minorEastAsia"/>
+          <w:sz w:val="24"/>
+          <w:szCs w:val="24"/>
+        </w:rPr>
+        <w:t>We ran each of the combinations for 100 epochs. Here are samples of results we obtained:</w:t>
+      </w:r>
+      <w:r>
+        <w:rPr>
+          <w:rFonts w:eastAsiaTheme="minorEastAsia"/>
+          <w:sz w:val="24"/>
+          <w:szCs w:val="24"/>
+        </w:rPr>
+        <w:br/>
+      </w:r>
+    </w:p>
+    <w:p>
+      <w:pPr>
+        <w:pStyle w:val="ListParagraph"/>
+        <w:numPr>
+          <w:ilvl w:val="1"/>
+          <w:numId w:val="1"/>
+        </w:numPr>
+        <w:rPr>
+          <w:rFonts w:eastAsiaTheme="minorEastAsia"/>
+          <w:sz w:val="24"/>
+          <w:szCs w:val="24"/>
+        </w:rPr>
+      </w:pPr>
+      <m:oMath>
+        <m:r>
+          <w:rPr>
+            <w:rFonts w:ascii="Cambria Math" w:eastAsiaTheme="minorEastAsia" w:hAnsi="Cambria Math"/>
+            <w:sz w:val="24"/>
+            <w:szCs w:val="24"/>
+          </w:rPr>
+          <m:t>std = 0.05, lr=1e-3, momentum=0</m:t>
+        </m:r>
+      </m:oMath>
+      <w:r>
+        <w:rPr>
+          <w:rFonts w:eastAsiaTheme="minorEastAsia"/>
+          <w:sz w:val="24"/>
+          <w:szCs w:val="24"/>
+        </w:rPr>
+        <w:br/>
+      </w:r>
+      <w:r>
+        <w:rPr>
+          <w:noProof/>
+        </w:rPr>
+        <w:drawing>
+          <wp:inline distT="0" distB="0" distL="0" distR="0" wp14:anchorId="6078F4FE" wp14:editId="1B5BB108">
+            <wp:extent cx="2243317" cy="1681271"/>
+            <wp:effectExtent l="0" t="0" r="5080" b="0"/>
+            <wp:docPr id="13" name="תמונה 13" descr="C:\Users\י.מ.א\AppData\Local\Temp\Rar$DI30.625\loss_0_0_0.png"/>
+            <wp:cNvGraphicFramePr>
+              <a:graphicFrameLocks xmlns:a="http://schemas.openxmlformats.org/drawingml/2006/main" noChangeAspect="1"/>
+            </wp:cNvGraphicFramePr>
+            <a:graphic xmlns:a="http://schemas.openxmlformats.org/drawingml/2006/main">
+              <a:graphicData uri="http://schemas.openxmlformats.org/drawingml/2006/picture">
+                <pic:pic xmlns:pic="http://schemas.openxmlformats.org/drawingml/2006/picture">
+                  <pic:nvPicPr>
+                    <pic:cNvPr id="0" name="Picture 5" descr="C:\Users\י.מ.א\AppData\Local\Temp\Rar$DI30.625\loss_0_0_0.png"/>
+                    <pic:cNvPicPr>
+                      <a:picLocks noChangeAspect="1" noChangeArrowheads="1"/>
+                    </pic:cNvPicPr>
+                  </pic:nvPicPr>
+                  <pic:blipFill>
+                    <a:blip r:embed="rId27" cstate="print">
+                      <a:extLst>
+                        <a:ext uri="{28A0092B-C50C-407E-A947-70E740481C1C}">
+                          <a14:useLocalDpi xmlns:a14="http://schemas.microsoft.com/office/drawing/2010/main" val="0"/>
+                        </a:ext>
+                      </a:extLst>
+                    </a:blip>
+                    <a:srcRect/>
+                    <a:stretch>
+                      <a:fillRect/>
+                    </a:stretch>
+                  </pic:blipFill>
+                  <pic:spPr bwMode="auto">
+                    <a:xfrm>
+                      <a:off x="0" y="0"/>
+                      <a:ext cx="2246776" cy="1683864"/>
+                    </a:xfrm>
+                    <a:prstGeom prst="rect">
+                      <a:avLst/>
+                    </a:prstGeom>
+                    <a:noFill/>
+                    <a:ln>
+                      <a:noFill/>
+                    </a:ln>
+                  </pic:spPr>
+                </pic:pic>
+              </a:graphicData>
+            </a:graphic>
+          </wp:inline>
+        </w:drawing>
+      </w:r>
+      <w:r>
+        <w:t xml:space="preserve"> </w:t>
+      </w:r>
+      <w:r>
+        <w:rPr>
+          <w:noProof/>
+        </w:rPr>
+        <w:drawing>
+          <wp:inline distT="0" distB="0" distL="0" distR="0" wp14:anchorId="27A343F1" wp14:editId="3D724BB1">
+            <wp:extent cx="2236871" cy="1676441"/>
+            <wp:effectExtent l="0" t="0" r="0" b="0"/>
+            <wp:docPr id="24" name="תמונה 24" descr="C:\Users\י.מ.א\AppData\Local\Temp\Rar$DI35.281\acc_0_0_0.png"/>
+            <wp:cNvGraphicFramePr>
+              <a:graphicFrameLocks xmlns:a="http://schemas.openxmlformats.org/drawingml/2006/main" noChangeAspect="1"/>
+            </wp:cNvGraphicFramePr>
+            <a:graphic xmlns:a="http://schemas.openxmlformats.org/drawingml/2006/main">
+              <a:graphicData uri="http://schemas.openxmlformats.org/drawingml/2006/picture">
+                <pic:pic xmlns:pic="http://schemas.openxmlformats.org/drawingml/2006/picture">
+                  <pic:nvPicPr>
+                    <pic:cNvPr id="0" name="Picture 6" descr="C:\Users\י.מ.א\AppData\Local\Temp\Rar$DI35.281\acc_0_0_0.png"/>
+                    <pic:cNvPicPr>
+                      <a:picLocks noChangeAspect="1" noChangeArrowheads="1"/>
+                    </pic:cNvPicPr>
+                  </pic:nvPicPr>
+                  <pic:blipFill>
+                    <a:blip r:embed="rId28" cstate="print">
+                      <a:extLst>
+                        <a:ext uri="{28A0092B-C50C-407E-A947-70E740481C1C}">
+                          <a14:useLocalDpi xmlns:a14="http://schemas.microsoft.com/office/drawing/2010/main" val="0"/>
+                        </a:ext>
+                      </a:extLst>
+                    </a:blip>
+                    <a:srcRect/>
+                    <a:stretch>
+                      <a:fillRect/>
+                    </a:stretch>
+                  </pic:blipFill>
+                  <pic:spPr bwMode="auto">
+                    <a:xfrm>
+                      <a:off x="0" y="0"/>
+                      <a:ext cx="2238394" cy="1677583"/>
+                    </a:xfrm>
+                    <a:prstGeom prst="rect">
+                      <a:avLst/>
+                    </a:prstGeom>
+                    <a:noFill/>
+                    <a:ln>
+                      <a:noFill/>
+                    </a:ln>
+                  </pic:spPr>
+                </pic:pic>
+              </a:graphicData>
+            </a:graphic>
+          </wp:inline>
+        </w:drawing>
+      </w:r>
+      <w:r>
+        <w:br/>
+        <w:t>Here for example the training loss decreases very slowly. This happens because the optimization parameters (i.e. learning rate and momentum) are too small.</w:t>
+      </w:r>
+    </w:p>
+    <w:p>
+      <w:pPr>
+        <w:pStyle w:val="ListParagraph"/>
+        <w:numPr>
+          <w:ilvl w:val="1"/>
+          <w:numId w:val="1"/>
+        </w:numPr>
+        <w:rPr>
+          <w:rFonts w:eastAsiaTheme="minorEastAsia"/>
+          <w:sz w:val="24"/>
+          <w:szCs w:val="24"/>
+        </w:rPr>
+      </w:pPr>
+      <m:oMath>
+        <m:r>
+          <w:rPr>
+            <w:rFonts w:ascii="Cambria Math" w:eastAsiaTheme="minorEastAsia" w:hAnsi="Cambria Math"/>
+            <w:sz w:val="24"/>
+            <w:szCs w:val="24"/>
+          </w:rPr>
+          <m:t>std=0.05, lr=1e-1, momentum=0.9</m:t>
+        </m:r>
+      </m:oMath>
+      <w:r>
+        <w:rPr>
+          <w:rFonts w:eastAsiaTheme="minorEastAsia"/>
+          <w:sz w:val="24"/>
+          <w:szCs w:val="24"/>
+        </w:rPr>
+        <w:br/>
+      </w:r>
+      <m:oMath>
+        <m:r>
+          <m:rPr>
+            <m:sty m:val="p"/>
+          </m:rPr>
+          <w:rPr>
+            <w:rFonts w:ascii="Cambria Math" w:eastAsiaTheme="minorEastAsia" w:hAnsi="Cambria Math"/>
+            <w:noProof/>
+            <w:sz w:val="24"/>
+            <w:szCs w:val="24"/>
+          </w:rPr>
+          <w:drawing>
+            <wp:inline distT="0" distB="0" distL="0" distR="0" wp14:anchorId="64CEA8A7" wp14:editId="67290953">
+              <wp:extent cx="2378722" cy="1782752"/>
+              <wp:effectExtent l="0" t="0" r="2540" b="8255"/>
+              <wp:docPr id="10" name="תמונה 10" descr="C:\Users\י.מ.א\AppData\Local\Temp\Rar$DI18.828\loss_2_1_2.png"/>
+              <wp:cNvGraphicFramePr>
+                <a:graphicFrameLocks xmlns:a="http://schemas.openxmlformats.org/drawingml/2006/main" noChangeAspect="1"/>
+              </wp:cNvGraphicFramePr>
+              <a:graphic xmlns:a="http://schemas.openxmlformats.org/drawingml/2006/main">
+                <a:graphicData uri="http://schemas.openxmlformats.org/drawingml/2006/picture">
+                  <pic:pic xmlns:pic="http://schemas.openxmlformats.org/drawingml/2006/picture">
+                    <pic:nvPicPr>
+                      <pic:cNvPr id="0" name="Picture 3" descr="C:\Users\י.מ.א\AppData\Local\Temp\Rar$DI18.828\loss_2_1_2.png"/>
+                      <pic:cNvPicPr>
+                        <a:picLocks noChangeAspect="1" noChangeArrowheads="1"/>
+                      </pic:cNvPicPr>
+                    </pic:nvPicPr>
+                    <pic:blipFill>
+                      <a:blip r:embed="rId29" cstate="print">
+                        <a:extLst>
+                          <a:ext uri="{28A0092B-C50C-407E-A947-70E740481C1C}">
+                            <a14:useLocalDpi xmlns:a14="http://schemas.microsoft.com/office/drawing/2010/main" val="0"/>
+                          </a:ext>
+                        </a:extLst>
+                      </a:blip>
+                      <a:srcRect/>
+                      <a:stretch>
+                        <a:fillRect/>
+                      </a:stretch>
+                    </pic:blipFill>
+                    <pic:spPr bwMode="auto">
+                      <a:xfrm>
+                        <a:off x="0" y="0"/>
+                        <a:ext cx="2383619" cy="1786422"/>
+                      </a:xfrm>
+                      <a:prstGeom prst="rect">
+                        <a:avLst/>
+                      </a:prstGeom>
+                      <a:noFill/>
+                      <a:ln>
+                        <a:noFill/>
+                      </a:ln>
+                    </pic:spPr>
+                  </pic:pic>
+                </a:graphicData>
+              </a:graphic>
+            </wp:inline>
+          </w:drawing>
+        </m:r>
+      </m:oMath>
+      <w:r>
+        <w:rPr>
+          <w:noProof/>
+        </w:rPr>
+        <w:drawing>
+          <wp:inline distT="0" distB="0" distL="0" distR="0" wp14:anchorId="2C579C41" wp14:editId="3812410E">
+            <wp:extent cx="2125171" cy="1743281"/>
+            <wp:effectExtent l="0" t="0" r="8890" b="0"/>
+            <wp:docPr id="2" name="תמונה 2" descr="C:\Users\י.מ.א\AppData\Local\Temp\Rar$DI10.469\acc_2_1_2.png"/>
+            <wp:cNvGraphicFramePr>
+              <a:graphicFrameLocks xmlns:a="http://schemas.openxmlformats.org/drawingml/2006/main" noChangeAspect="1"/>
+            </wp:cNvGraphicFramePr>
+            <a:graphic xmlns:a="http://schemas.openxmlformats.org/drawingml/2006/main">
+              <a:graphicData uri="http://schemas.openxmlformats.org/drawingml/2006/picture">
+                <pic:pic xmlns:pic="http://schemas.openxmlformats.org/drawingml/2006/picture">
+                  <pic:nvPicPr>
+                    <pic:cNvPr id="0" name="Picture 1" descr="C:\Users\י.מ.א\AppData\Local\Temp\Rar$DI10.469\acc_2_1_2.png"/>
+                    <pic:cNvPicPr>
+                      <a:picLocks noChangeAspect="1" noChangeArrowheads="1"/>
+                    </pic:cNvPicPr>
+                  </pic:nvPicPr>
+                  <pic:blipFill>
+                    <a:blip r:embed="rId30" cstate="print">
+                      <a:extLst>
+                        <a:ext uri="{28A0092B-C50C-407E-A947-70E740481C1C}">
+                          <a14:useLocalDpi xmlns:a14="http://schemas.microsoft.com/office/drawing/2010/main" val="0"/>
+                        </a:ext>
+                      </a:extLst>
+                    </a:blip>
+                    <a:srcRect/>
+                    <a:stretch>
+                      <a:fillRect/>
+                    </a:stretch>
+                  </pic:blipFill>
+                  <pic:spPr bwMode="auto">
+                    <a:xfrm>
+                      <a:off x="0" y="0"/>
+                      <a:ext cx="2138638" cy="1754328"/>
+                    </a:xfrm>
+                    <a:prstGeom prst="rect">
+                      <a:avLst/>
+                    </a:prstGeom>
+                    <a:noFill/>
+                    <a:ln>
+                      <a:noFill/>
+                    </a:ln>
+                  </pic:spPr>
+                </pic:pic>
+              </a:graphicData>
+            </a:graphic>
+          </wp:inline>
+        </w:drawing>
+      </w:r>
+      <m:oMath>
+        <m:r>
+          <m:rPr>
+            <m:sty m:val="p"/>
+          </m:rPr>
+          <w:rPr>
+            <w:rFonts w:ascii="Cambria Math" w:eastAsiaTheme="minorEastAsia" w:hAnsi="Cambria Math"/>
+            <w:sz w:val="24"/>
+            <w:szCs w:val="24"/>
+          </w:rPr>
+          <w:br/>
+        </m:r>
+      </m:oMath>
+      <w:r>
+        <w:rPr>
+          <w:rFonts w:eastAsiaTheme="minorEastAsia"/>
+          <w:sz w:val="24"/>
+          <w:szCs w:val="24"/>
+        </w:rPr>
+        <w:br/>
+        <w:t>Here on the other hand we see no convergence. This happens because the optimization parameters (i.e. learning rate and momentum) are too large.</w:t>
+      </w:r>
+      <w:r>
+        <w:rPr>
+          <w:rFonts w:eastAsiaTheme="minorEastAsia"/>
+          <w:sz w:val="24"/>
+          <w:szCs w:val="24"/>
+        </w:rPr>
+        <w:br/>
+      </w:r>
+    </w:p>
+    <w:p>
+      <w:pPr>
+        <w:pStyle w:val="ListParagraph"/>
+        <w:numPr>
+          <w:ilvl w:val="1"/>
+          <w:numId w:val="1"/>
+        </w:numPr>
+        <w:rPr>
+          <w:rFonts w:eastAsiaTheme="minorEastAsia"/>
+          <w:sz w:val="24"/>
+          <w:szCs w:val="24"/>
+        </w:rPr>
+      </w:pPr>
+      <m:oMath>
+        <m:r>
+          <w:rPr>
+            <w:rFonts w:ascii="Cambria Math" w:eastAsiaTheme="minorEastAsia" w:hAnsi="Cambria Math"/>
+            <w:sz w:val="24"/>
+            <w:szCs w:val="24"/>
+          </w:rPr>
+          <w:lastRenderedPageBreak/>
+          <m:t>std=0.1, lr=1e-3, momentum=0.9</m:t>
+        </m:r>
+      </m:oMath>
+      <w:r>
+        <w:rPr>
+          <w:rFonts w:eastAsiaTheme="minorEastAsia"/>
+          <w:sz w:val="24"/>
+          <w:szCs w:val="24"/>
+        </w:rPr>
+        <w:br/>
+      </w:r>
+      <w:r>
+        <w:rPr>
+          <w:noProof/>
+        </w:rPr>
+        <w:drawing>
+          <wp:inline distT="0" distB="0" distL="0" distR="0" wp14:anchorId="2F568EF4" wp14:editId="26B6EA74">
+            <wp:extent cx="2124170" cy="1591977"/>
+            <wp:effectExtent l="0" t="0" r="9525" b="8255"/>
+            <wp:docPr id="26" name="תמונה 26" descr="C:\Users\י.מ.א\AppData\Local\Temp\Rar$DI64.328\loss_1_0_2.png"/>
+            <wp:cNvGraphicFramePr>
+              <a:graphicFrameLocks xmlns:a="http://schemas.openxmlformats.org/drawingml/2006/main" noChangeAspect="1"/>
+            </wp:cNvGraphicFramePr>
+            <a:graphic xmlns:a="http://schemas.openxmlformats.org/drawingml/2006/main">
+              <a:graphicData uri="http://schemas.openxmlformats.org/drawingml/2006/picture">
+                <pic:pic xmlns:pic="http://schemas.openxmlformats.org/drawingml/2006/picture">
+                  <pic:nvPicPr>
+                    <pic:cNvPr id="0" name="Picture 8" descr="C:\Users\י.מ.א\AppData\Local\Temp\Rar$DI64.328\loss_1_0_2.png"/>
+                    <pic:cNvPicPr>
+                      <a:picLocks noChangeAspect="1" noChangeArrowheads="1"/>
+                    </pic:cNvPicPr>
+                  </pic:nvPicPr>
+                  <pic:blipFill>
+                    <a:blip r:embed="rId31" cstate="print">
+                      <a:extLst>
+                        <a:ext uri="{28A0092B-C50C-407E-A947-70E740481C1C}">
+                          <a14:useLocalDpi xmlns:a14="http://schemas.microsoft.com/office/drawing/2010/main" val="0"/>
+                        </a:ext>
+                      </a:extLst>
+                    </a:blip>
+                    <a:srcRect/>
+                    <a:stretch>
+                      <a:fillRect/>
+                    </a:stretch>
+                  </pic:blipFill>
+                  <pic:spPr bwMode="auto">
+                    <a:xfrm>
+                      <a:off x="0" y="0"/>
+                      <a:ext cx="2125453" cy="1592938"/>
+                    </a:xfrm>
+                    <a:prstGeom prst="rect">
+                      <a:avLst/>
+                    </a:prstGeom>
+                    <a:noFill/>
+                    <a:ln>
+                      <a:noFill/>
+                    </a:ln>
+                  </pic:spPr>
+                </pic:pic>
+              </a:graphicData>
+            </a:graphic>
+          </wp:inline>
+        </w:drawing>
+      </w:r>
+      <w:r>
+        <w:t xml:space="preserve"> </w:t>
+      </w:r>
+      <w:r>
+        <w:rPr>
+          <w:noProof/>
+        </w:rPr>
+        <w:drawing>
+          <wp:inline distT="0" distB="0" distL="0" distR="0" wp14:anchorId="524D2660" wp14:editId="74C62097">
+            <wp:extent cx="2194391" cy="1644604"/>
+            <wp:effectExtent l="0" t="0" r="0" b="0"/>
+            <wp:docPr id="25" name="תמונה 25" descr="C:\Users\י.מ.א\AppData\Local\Temp\Rar$DI57.359\acc_1_0_2.png"/>
+            <wp:cNvGraphicFramePr>
+              <a:graphicFrameLocks xmlns:a="http://schemas.openxmlformats.org/drawingml/2006/main" noChangeAspect="1"/>
+            </wp:cNvGraphicFramePr>
+            <a:graphic xmlns:a="http://schemas.openxmlformats.org/drawingml/2006/main">
+              <a:graphicData uri="http://schemas.openxmlformats.org/drawingml/2006/picture">
+                <pic:pic xmlns:pic="http://schemas.openxmlformats.org/drawingml/2006/picture">
+                  <pic:nvPicPr>
+                    <pic:cNvPr id="0" name="Picture 7" descr="C:\Users\י.מ.א\AppData\Local\Temp\Rar$DI57.359\acc_1_0_2.png"/>
+                    <pic:cNvPicPr>
+                      <a:picLocks noChangeAspect="1" noChangeArrowheads="1"/>
+                    </pic:cNvPicPr>
+                  </pic:nvPicPr>
+                  <pic:blipFill>
+                    <a:blip r:embed="rId32" cstate="print">
+                      <a:extLst>
+                        <a:ext uri="{28A0092B-C50C-407E-A947-70E740481C1C}">
+                          <a14:useLocalDpi xmlns:a14="http://schemas.microsoft.com/office/drawing/2010/main" val="0"/>
+                        </a:ext>
+                      </a:extLst>
+                    </a:blip>
+                    <a:srcRect/>
+                    <a:stretch>
+                      <a:fillRect/>
+                    </a:stretch>
+                  </pic:blipFill>
+                  <pic:spPr bwMode="auto">
+                    <a:xfrm>
+                      <a:off x="0" y="0"/>
+                      <a:ext cx="2196750" cy="1646372"/>
+                    </a:xfrm>
+                    <a:prstGeom prst="rect">
+                      <a:avLst/>
+                    </a:prstGeom>
+                    <a:noFill/>
+                    <a:ln>
+                      <a:noFill/>
+                    </a:ln>
+                  </pic:spPr>
+                </pic:pic>
+              </a:graphicData>
+            </a:graphic>
+          </wp:inline>
+        </w:drawing>
+      </w:r>
+      <w:r>
+        <w:br/>
+        <w:t>This is our selected hyperparameter combination. We have an obvious overfitting of our model on the training data. This is the selected combination because the training loss converges nicely, and with some regularization or increase of dataset this will hopefully lead to better results.</w:t>
+      </w:r>
+      <w:r>
+        <w:br/>
+      </w:r>
+      <w:r>
+        <w:br/>
+        <w:t>These are the hyperparameters we used for the rest of our solution.</w:t>
+      </w:r>
+    </w:p>
+    <w:p>
+      <w:pPr>
+        <w:rPr>
+          <w:rFonts w:eastAsiaTheme="minorEastAsia"/>
+          <w:b/>
+          <w:bCs/>
+          <w:sz w:val="24"/>
+          <w:szCs w:val="24"/>
+        </w:rPr>
+      </w:pPr>
+      <w:r>
+        <w:rPr>
+          <w:rFonts w:eastAsiaTheme="minorEastAsia"/>
+          <w:b/>
+          <w:bCs/>
+          <w:sz w:val="24"/>
+          <w:szCs w:val="24"/>
+        </w:rPr>
+        <w:t>(2) Optimization</w:t>
+      </w:r>
+    </w:p>
+    <w:p>
+      <w:pPr>
+        <w:rPr>
+          <w:rFonts w:eastAsiaTheme="minorEastAsia"/>
+          <w:sz w:val="24"/>
+          <w:szCs w:val="24"/>
+        </w:rPr>
+      </w:pPr>
+      <w:r>
+        <w:rPr>
+          <w:rFonts w:eastAsiaTheme="minorEastAsia"/>
+          <w:sz w:val="24"/>
+          <w:szCs w:val="24"/>
+        </w:rPr>
+        <w:t>Comparison of SGD Optimization with above hyperparameters and Adam Optimization (without performing hyperparameter grid search).</w:t>
+      </w:r>
+    </w:p>
+    <w:p>
+      <w:r>
+        <w:rPr>
+          <w:noProof/>
+        </w:rPr>
+        <w:drawing>
+          <wp:inline distT="0" distB="0" distL="0" distR="0" wp14:anchorId="6FDD3A63" wp14:editId="1515D9C9">
+            <wp:extent cx="2645114" cy="1982402"/>
+            <wp:effectExtent l="0" t="0" r="3175" b="0"/>
+            <wp:docPr id="27" name="תמונה 27" descr="C:\Users\י.מ.א\Downloads\loss.png"/>
+            <wp:cNvGraphicFramePr>
+              <a:graphicFrameLocks xmlns:a="http://schemas.openxmlformats.org/drawingml/2006/main" noChangeAspect="1"/>
+            </wp:cNvGraphicFramePr>
+            <a:graphic xmlns:a="http://schemas.openxmlformats.org/drawingml/2006/main">
+              <a:graphicData uri="http://schemas.openxmlformats.org/drawingml/2006/picture">
+                <pic:pic xmlns:pic="http://schemas.openxmlformats.org/drawingml/2006/picture">
+                  <pic:nvPicPr>
+                    <pic:cNvPr id="0" name="Picture 9" descr="C:\Users\י.מ.א\Downloads\loss.png"/>
+                    <pic:cNvPicPr>
+                      <a:picLocks noChangeAspect="1" noChangeArrowheads="1"/>
+                    </pic:cNvPicPr>
+                  </pic:nvPicPr>
+                  <pic:blipFill>
+                    <a:blip r:embed="rId33" cstate="print">
+                      <a:extLst>
+                        <a:ext uri="{28A0092B-C50C-407E-A947-70E740481C1C}">
+                          <a14:useLocalDpi xmlns:a14="http://schemas.microsoft.com/office/drawing/2010/main" val="0"/>
+                        </a:ext>
+                      </a:extLst>
+                    </a:blip>
+                    <a:srcRect/>
+                    <a:stretch>
+                      <a:fillRect/>
+                    </a:stretch>
+                  </pic:blipFill>
+                  <pic:spPr bwMode="auto">
+                    <a:xfrm>
+                      <a:off x="0" y="0"/>
+                      <a:ext cx="2641119" cy="1979408"/>
+                    </a:xfrm>
+                    <a:prstGeom prst="rect">
+                      <a:avLst/>
+                    </a:prstGeom>
+                    <a:noFill/>
+                    <a:ln>
+                      <a:noFill/>
+                    </a:ln>
+                  </pic:spPr>
+                </pic:pic>
+              </a:graphicData>
+            </a:graphic>
+          </wp:inline>
+        </w:drawing>
+      </w:r>
+      <w:r>
+        <w:t xml:space="preserve"> </w:t>
+      </w:r>
+      <w:r>
+        <w:rPr>
+          <w:noProof/>
+        </w:rPr>
+        <w:drawing>
+          <wp:inline distT="0" distB="0" distL="0" distR="0" wp14:anchorId="0250A434" wp14:editId="6AB80A7F">
+            <wp:extent cx="2663946" cy="1996514"/>
+            <wp:effectExtent l="0" t="0" r="3175" b="3810"/>
+            <wp:docPr id="28" name="תמונה 28" descr="C:\Users\י.מ.א\Downloads\acc.png"/>
+            <wp:cNvGraphicFramePr>
+              <a:graphicFrameLocks xmlns:a="http://schemas.openxmlformats.org/drawingml/2006/main" noChangeAspect="1"/>
+            </wp:cNvGraphicFramePr>
+            <a:graphic xmlns:a="http://schemas.openxmlformats.org/drawingml/2006/main">
+              <a:graphicData uri="http://schemas.openxmlformats.org/drawingml/2006/picture">
+                <pic:pic xmlns:pic="http://schemas.openxmlformats.org/drawingml/2006/picture">
+                  <pic:nvPicPr>
+                    <pic:cNvPr id="0" name="Picture 10" descr="C:\Users\י.מ.א\Downloads\acc.png"/>
+                    <pic:cNvPicPr>
+                      <a:picLocks noChangeAspect="1" noChangeArrowheads="1"/>
+                    </pic:cNvPicPr>
+                  </pic:nvPicPr>
+                  <pic:blipFill>
+                    <a:blip r:embed="rId34">
+                      <a:extLst>
+                        <a:ext uri="{28A0092B-C50C-407E-A947-70E740481C1C}">
+                          <a14:useLocalDpi xmlns:a14="http://schemas.microsoft.com/office/drawing/2010/main" val="0"/>
+                        </a:ext>
+                      </a:extLst>
+                    </a:blip>
+                    <a:srcRect/>
+                    <a:stretch>
+                      <a:fillRect/>
+                    </a:stretch>
+                  </pic:blipFill>
+                  <pic:spPr bwMode="auto">
+                    <a:xfrm>
+                      <a:off x="0" y="0"/>
+                      <a:ext cx="2662070" cy="1995108"/>
+                    </a:xfrm>
+                    <a:prstGeom prst="rect">
+                      <a:avLst/>
+                    </a:prstGeom>
+                    <a:noFill/>
+                    <a:ln>
+                      <a:noFill/>
+                    </a:ln>
+                  </pic:spPr>
+                </pic:pic>
+              </a:graphicData>
+            </a:graphic>
+          </wp:inline>
+        </w:drawing>
+      </w:r>
+    </w:p>
+    <w:p>
+      <w:r>
+        <w:t>It seems Adam optimizer obtains a lower train loss but a larger test loss (overfit), with similar convergence time. It is possible that with better hyperparameters for Adam optimization results could improve.</w:t>
+      </w:r>
+    </w:p>
+    <w:p>
+      <w:pPr>
+        <w:rPr>
+          <w:rFonts w:eastAsiaTheme="minorEastAsia"/>
+          <w:b/>
+          <w:bCs/>
+          <w:sz w:val="24"/>
+          <w:szCs w:val="24"/>
+        </w:rPr>
+      </w:pPr>
+      <w:r>
+        <w:rPr>
+          <w:rFonts w:eastAsiaTheme="minorEastAsia"/>
+          <w:b/>
+          <w:bCs/>
+          <w:sz w:val="24"/>
+          <w:szCs w:val="24"/>
+        </w:rPr>
+        <w:t>(3) Initialization</w:t>
+      </w:r>
+    </w:p>
+    <w:p>
+      <w:pPr>
+        <w:rPr>
+          <w:rFonts w:eastAsiaTheme="minorEastAsia"/>
+          <w:sz w:val="24"/>
+          <w:szCs w:val="24"/>
+        </w:rPr>
+      </w:pPr>
+      <w:r>
+        <w:rPr>
+          <w:rFonts w:eastAsiaTheme="minorEastAsia"/>
+          <w:sz w:val="24"/>
+          <w:szCs w:val="24"/>
+        </w:rPr>
+        <w:t>Comparison of different weight initialization techniques – Random normal with std=0.1 or Uniform Xavier initialization:</w:t>
+      </w:r>
+    </w:p>
+    <w:p>
+      <w:r>
+        <w:rPr>
+          <w:noProof/>
+        </w:rPr>
+        <w:lastRenderedPageBreak/>
+        <w:drawing>
+          <wp:inline distT="0" distB="0" distL="0" distR="0" wp14:anchorId="31779F67" wp14:editId="552B0729">
+            <wp:extent cx="2642050" cy="1980104"/>
+            <wp:effectExtent l="0" t="0" r="6350" b="1270"/>
+            <wp:docPr id="29" name="תמונה 29" descr="C:\Users\י.מ.א\Downloads\loss (1).png"/>
+            <wp:cNvGraphicFramePr>
+              <a:graphicFrameLocks xmlns:a="http://schemas.openxmlformats.org/drawingml/2006/main" noChangeAspect="1"/>
+            </wp:cNvGraphicFramePr>
+            <a:graphic xmlns:a="http://schemas.openxmlformats.org/drawingml/2006/main">
+              <a:graphicData uri="http://schemas.openxmlformats.org/drawingml/2006/picture">
+                <pic:pic xmlns:pic="http://schemas.openxmlformats.org/drawingml/2006/picture">
+                  <pic:nvPicPr>
+                    <pic:cNvPr id="0" name="Picture 11" descr="C:\Users\י.מ.א\Downloads\loss (1).png"/>
+                    <pic:cNvPicPr>
+                      <a:picLocks noChangeAspect="1" noChangeArrowheads="1"/>
+                    </pic:cNvPicPr>
+                  </pic:nvPicPr>
+                  <pic:blipFill>
+                    <a:blip r:embed="rId35" cstate="print">
+                      <a:extLst>
+                        <a:ext uri="{28A0092B-C50C-407E-A947-70E740481C1C}">
+                          <a14:useLocalDpi xmlns:a14="http://schemas.microsoft.com/office/drawing/2010/main" val="0"/>
+                        </a:ext>
+                      </a:extLst>
+                    </a:blip>
+                    <a:srcRect/>
+                    <a:stretch>
+                      <a:fillRect/>
+                    </a:stretch>
+                  </pic:blipFill>
+                  <pic:spPr bwMode="auto">
+                    <a:xfrm>
+                      <a:off x="0" y="0"/>
+                      <a:ext cx="2643850" cy="1981453"/>
+                    </a:xfrm>
+                    <a:prstGeom prst="rect">
+                      <a:avLst/>
+                    </a:prstGeom>
+                    <a:noFill/>
+                    <a:ln>
+                      <a:noFill/>
+                    </a:ln>
+                  </pic:spPr>
+                </pic:pic>
+              </a:graphicData>
+            </a:graphic>
+          </wp:inline>
+        </w:drawing>
+      </w:r>
+      <w:r>
+        <w:t xml:space="preserve"> </w:t>
+      </w:r>
+      <w:r>
+        <w:rPr>
+          <w:noProof/>
+        </w:rPr>
+        <w:drawing>
+          <wp:inline distT="0" distB="0" distL="0" distR="0" wp14:anchorId="6EBE9A71" wp14:editId="2137C622">
+            <wp:extent cx="2605053" cy="1952377"/>
+            <wp:effectExtent l="0" t="0" r="5080" b="0"/>
+            <wp:docPr id="30" name="תמונה 30" descr="C:\Users\י.מ.א\Downloads\acc (1).png"/>
+            <wp:cNvGraphicFramePr>
+              <a:graphicFrameLocks xmlns:a="http://schemas.openxmlformats.org/drawingml/2006/main" noChangeAspect="1"/>
+            </wp:cNvGraphicFramePr>
+            <a:graphic xmlns:a="http://schemas.openxmlformats.org/drawingml/2006/main">
+              <a:graphicData uri="http://schemas.openxmlformats.org/drawingml/2006/picture">
+                <pic:pic xmlns:pic="http://schemas.openxmlformats.org/drawingml/2006/picture">
+                  <pic:nvPicPr>
+                    <pic:cNvPr id="0" name="Picture 12" descr="C:\Users\י.מ.א\Downloads\acc (1).png"/>
+                    <pic:cNvPicPr>
+                      <a:picLocks noChangeAspect="1" noChangeArrowheads="1"/>
+                    </pic:cNvPicPr>
+                  </pic:nvPicPr>
+                  <pic:blipFill>
+                    <a:blip r:embed="rId36" cstate="print">
+                      <a:extLst>
+                        <a:ext uri="{28A0092B-C50C-407E-A947-70E740481C1C}">
+                          <a14:useLocalDpi xmlns:a14="http://schemas.microsoft.com/office/drawing/2010/main" val="0"/>
+                        </a:ext>
+                      </a:extLst>
+                    </a:blip>
+                    <a:srcRect/>
+                    <a:stretch>
+                      <a:fillRect/>
+                    </a:stretch>
+                  </pic:blipFill>
+                  <pic:spPr bwMode="auto">
+                    <a:xfrm>
+                      <a:off x="0" y="0"/>
+                      <a:ext cx="2606939" cy="1953791"/>
+                    </a:xfrm>
+                    <a:prstGeom prst="rect">
+                      <a:avLst/>
+                    </a:prstGeom>
+                    <a:noFill/>
+                    <a:ln>
+                      <a:noFill/>
+                    </a:ln>
+                  </pic:spPr>
+                </pic:pic>
+              </a:graphicData>
+            </a:graphic>
+          </wp:inline>
+        </w:drawing>
+      </w:r>
+    </w:p>
+    <w:p>
+      <w:r>
+        <w:t>Clearly about training data Normal initialization works better, both the train loss and the train accuracy higher than Xavier initializations, but both Normal and Xavier initializations seem to obtain similar test accuracies. In addition, the network with Xavier initialization seems to generalize better with lower test loss and the same test accuracy. Xavier initialization has shorter convergence time.</w:t>
+      </w:r>
+    </w:p>
+    <w:p>
+      <w:r>
+        <w:rPr>
+          <w:b/>
+          <w:bCs/>
+        </w:rPr>
+        <w:t>(4) Regularization</w:t>
+      </w:r>
+      <w:r>
+        <w:rPr>
+          <w:b/>
+          <w:bCs/>
+        </w:rPr>
+        <w:t xml:space="preserve"> </w:t>
+      </w:r>
+      <w:r>
+        <w:rPr>
+          <w:b/>
+          <w:bCs/>
+          <w:sz w:val="20"/>
+          <w:szCs w:val="20"/>
+        </w:rPr>
+        <w:t>(</w:t>
+      </w:r>
+      <w:r>
+        <w:rPr>
+          <w:sz w:val="20"/>
+          <w:szCs w:val="20"/>
+        </w:rPr>
+        <w:t>Comparison of different regularization techniques – None, Weight Decay and Dropout)</w:t>
+      </w:r>
+    </w:p>
+    <w:p>
+      <w:pPr>
+        <w:rPr>
+          <w:u w:val="single"/>
+        </w:rPr>
+      </w:pPr>
+      <w:r>
+        <w:rPr>
+          <w:u w:val="single"/>
+        </w:rPr>
+        <w:t>Dropout:</w:t>
+      </w:r>
+    </w:p>
+    <w:p>
+      <w:pPr>
+        <w:rPr>
+          <w:rFonts w:eastAsiaTheme="minorEastAsia"/>
+          <w:sz w:val="24"/>
+          <w:szCs w:val="24"/>
+        </w:rPr>
+      </w:pPr>
+      <w:r>
+        <w:rPr>
+          <w:rFonts w:eastAsiaTheme="minorEastAsia"/>
+          <w:noProof/>
+          <w:sz w:val="24"/>
+          <w:szCs w:val="24"/>
+        </w:rPr>
+        <w:drawing>
+          <wp:inline distT="0" distB="0" distL="0" distR="0" wp14:anchorId="73B8BB2C" wp14:editId="10F1895D">
+            <wp:extent cx="2754424" cy="2064324"/>
+            <wp:effectExtent l="0" t="0" r="8255" b="0"/>
+            <wp:docPr id="33" name="תמונה 33" descr="C:\Users\י.מ.א\Downloads\loss_dropout_prob.png"/>
+            <wp:cNvGraphicFramePr>
+              <a:graphicFrameLocks xmlns:a="http://schemas.openxmlformats.org/drawingml/2006/main" noChangeAspect="1"/>
+            </wp:cNvGraphicFramePr>
+            <a:graphic xmlns:a="http://schemas.openxmlformats.org/drawingml/2006/main">
+              <a:graphicData uri="http://schemas.openxmlformats.org/drawingml/2006/picture">
+                <pic:pic xmlns:pic="http://schemas.openxmlformats.org/drawingml/2006/picture">
+                  <pic:nvPicPr>
+                    <pic:cNvPr id="0" name="Picture 15" descr="C:\Users\י.מ.א\Downloads\loss_dropout_prob.png"/>
+                    <pic:cNvPicPr>
+                      <a:picLocks noChangeAspect="1" noChangeArrowheads="1"/>
+                    </pic:cNvPicPr>
+                  </pic:nvPicPr>
+                  <pic:blipFill>
+                    <a:blip r:embed="rId37">
+                      <a:extLst>
+                        <a:ext uri="{28A0092B-C50C-407E-A947-70E740481C1C}">
+                          <a14:useLocalDpi xmlns:a14="http://schemas.microsoft.com/office/drawing/2010/main" val="0"/>
+                        </a:ext>
+                      </a:extLst>
+                    </a:blip>
+                    <a:srcRect/>
+                    <a:stretch>
+                      <a:fillRect/>
+                    </a:stretch>
+                  </pic:blipFill>
+                  <pic:spPr bwMode="auto">
+                    <a:xfrm>
+                      <a:off x="0" y="0"/>
+                      <a:ext cx="2758297" cy="2067227"/>
+                    </a:xfrm>
+                    <a:prstGeom prst="rect">
+                      <a:avLst/>
+                    </a:prstGeom>
+                    <a:noFill/>
+                    <a:ln>
+                      <a:noFill/>
+                    </a:ln>
+                  </pic:spPr>
+                </pic:pic>
+              </a:graphicData>
+            </a:graphic>
+          </wp:inline>
+        </w:drawing>
+      </w:r>
+      <w:r>
+        <w:rPr>
+          <w:rFonts w:eastAsiaTheme="minorEastAsia"/>
+          <w:noProof/>
+          <w:sz w:val="24"/>
+          <w:szCs w:val="24"/>
+        </w:rPr>
+        <w:drawing>
+          <wp:inline distT="0" distB="0" distL="0" distR="0" wp14:anchorId="1D2F6A5D" wp14:editId="3F102064">
+            <wp:extent cx="2703492" cy="2026153"/>
+            <wp:effectExtent l="0" t="0" r="1905" b="0"/>
+            <wp:docPr id="31" name="תמונה 31" descr="C:\Users\י.מ.א\Downloads\acc_dropout_prob.png"/>
+            <wp:cNvGraphicFramePr>
+              <a:graphicFrameLocks xmlns:a="http://schemas.openxmlformats.org/drawingml/2006/main" noChangeAspect="1"/>
+            </wp:cNvGraphicFramePr>
+            <a:graphic xmlns:a="http://schemas.openxmlformats.org/drawingml/2006/main">
+              <a:graphicData uri="http://schemas.openxmlformats.org/drawingml/2006/picture">
+                <pic:pic xmlns:pic="http://schemas.openxmlformats.org/drawingml/2006/picture">
+                  <pic:nvPicPr>
+                    <pic:cNvPr id="0" name="Picture 13" descr="C:\Users\י.מ.א\Downloads\acc_dropout_prob.png"/>
+                    <pic:cNvPicPr>
+                      <a:picLocks noChangeAspect="1" noChangeArrowheads="1"/>
+                    </pic:cNvPicPr>
+                  </pic:nvPicPr>
+                  <pic:blipFill>
+                    <a:blip r:embed="rId38">
+                      <a:extLst>
+                        <a:ext uri="{28A0092B-C50C-407E-A947-70E740481C1C}">
+                          <a14:useLocalDpi xmlns:a14="http://schemas.microsoft.com/office/drawing/2010/main" val="0"/>
+                        </a:ext>
+                      </a:extLst>
+                    </a:blip>
+                    <a:srcRect/>
+                    <a:stretch>
+                      <a:fillRect/>
+                    </a:stretch>
+                  </pic:blipFill>
+                  <pic:spPr bwMode="auto">
+                    <a:xfrm>
+                      <a:off x="0" y="0"/>
+                      <a:ext cx="2703569" cy="2026211"/>
+                    </a:xfrm>
+                    <a:prstGeom prst="rect">
+                      <a:avLst/>
+                    </a:prstGeom>
+                    <a:noFill/>
+                    <a:ln>
+                      <a:noFill/>
+                    </a:ln>
+                  </pic:spPr>
+                </pic:pic>
+              </a:graphicData>
+            </a:graphic>
+          </wp:inline>
+        </w:drawing>
+      </w:r>
+    </w:p>
+    <w:p>
+      <w:pPr>
+        <w:rPr>
+          <w:rFonts w:eastAsiaTheme="minorEastAsia"/>
+          <w:sz w:val="24"/>
+          <w:szCs w:val="24"/>
+        </w:rPr>
+      </w:pPr>
+      <w:r>
+        <w:rPr>
+          <w:rFonts w:eastAsiaTheme="minorEastAsia"/>
+          <w:sz w:val="24"/>
+          <w:szCs w:val="24"/>
+        </w:rPr>
+        <w:t xml:space="preserve">No dropout gave the best results in terms of convergence time and generalization, in terms of train loss and accuracy, </w:t>
+      </w:r>
+      <w:proofErr w:type="gramStart"/>
+      <w:r>
+        <w:rPr>
+          <w:rFonts w:eastAsiaTheme="minorEastAsia"/>
+          <w:sz w:val="24"/>
+          <w:szCs w:val="24"/>
+        </w:rPr>
+        <w:t>and also</w:t>
+      </w:r>
+      <w:proofErr w:type="gramEnd"/>
+      <w:r>
+        <w:rPr>
+          <w:rFonts w:eastAsiaTheme="minorEastAsia"/>
+          <w:sz w:val="24"/>
+          <w:szCs w:val="24"/>
+        </w:rPr>
+        <w:t xml:space="preserve"> test loss and accuracy. Eventually though no-dropout presented “aggressive” overfitting where with dropout we obtained a more subtle convergence.</w:t>
+      </w:r>
+    </w:p>
+    <w:p>
+      <w:pPr>
+        <w:rPr>
+          <w:rFonts w:eastAsiaTheme="minorEastAsia"/>
+          <w:sz w:val="24"/>
+          <w:szCs w:val="24"/>
+          <w:u w:val="single"/>
+        </w:rPr>
+      </w:pPr>
+      <w:r>
+        <w:rPr>
+          <w:rFonts w:eastAsiaTheme="minorEastAsia"/>
+          <w:sz w:val="24"/>
+          <w:szCs w:val="24"/>
+          <w:u w:val="single"/>
+        </w:rPr>
+        <w:lastRenderedPageBreak/>
+        <w:t>Weight Decay:</w:t>
+      </w:r>
+      <w:r>
+        <w:rPr>
+          <w:rFonts w:eastAsiaTheme="minorEastAsia"/>
+          <w:sz w:val="24"/>
+          <w:szCs w:val="24"/>
+          <w:u w:val="single"/>
+        </w:rPr>
+        <w:br/>
+      </w:r>
+      <w:r>
+        <w:rPr>
+          <w:rFonts w:ascii="Times New Roman" w:eastAsia="Times New Roman" w:hAnsi="Times New Roman" w:cs="Times New Roman"/>
+          <w:snapToGrid w:val="0"/>
+          <w:color w:val="000000"/>
+          <w:w w:val="0"/>
+          <w:sz w:val="0"/>
+          <w:szCs w:val="0"/>
+          <w:u w:color="000000"/>
+          <w:bdr w:val="none" w:sz="0" w:space="0" w:color="000000"/>
+          <w:shd w:val="clear" w:color="000000" w:fill="000000"/>
+          <w:lang w:val="x-none" w:eastAsia="x-none" w:bidi="x-none"/>
+        </w:rPr>
+        <w:t xml:space="preserve"> </w:t>
+      </w:r>
+      <w:r>
+        <w:rPr>
+          <w:rFonts w:ascii="Times New Roman" w:eastAsia="Times New Roman" w:hAnsi="Times New Roman" w:cs="Times New Roman"/>
+          <w:noProof/>
+          <w:color w:val="000000"/>
+          <w:w w:val="0"/>
+          <w:sz w:val="0"/>
+          <w:szCs w:val="0"/>
+          <w:u w:color="000000"/>
+          <w:bdr w:val="none" w:sz="0" w:space="0" w:color="000000"/>
+          <w:shd w:val="clear" w:color="000000" w:fill="000000"/>
+        </w:rPr>
+        <w:drawing>
+          <wp:inline distT="0" distB="0" distL="0" distR="0" wp14:anchorId="68B7756A" wp14:editId="61206296">
+            <wp:extent cx="2808822" cy="2144564"/>
+            <wp:effectExtent l="0" t="0" r="0" b="8255"/>
+            <wp:docPr id="36" name="תמונה 36" descr="C:\Users\י.מ.א\Downloads\loss_weight_decay.png"/>
+            <wp:cNvGraphicFramePr>
+              <a:graphicFrameLocks xmlns:a="http://schemas.openxmlformats.org/drawingml/2006/main" noChangeAspect="1"/>
+            </wp:cNvGraphicFramePr>
+            <a:graphic xmlns:a="http://schemas.openxmlformats.org/drawingml/2006/main">
+              <a:graphicData uri="http://schemas.openxmlformats.org/drawingml/2006/picture">
+                <pic:pic xmlns:pic="http://schemas.openxmlformats.org/drawingml/2006/picture">
+                  <pic:nvPicPr>
+                    <pic:cNvPr id="0" name="Picture 18" descr="C:\Users\י.מ.א\Downloads\loss_weight_decay.png"/>
+                    <pic:cNvPicPr>
+                      <a:picLocks noChangeAspect="1" noChangeArrowheads="1"/>
+                    </pic:cNvPicPr>
+                  </pic:nvPicPr>
+                  <pic:blipFill>
+                    <a:blip r:embed="rId39">
+                      <a:extLst>
+                        <a:ext uri="{28A0092B-C50C-407E-A947-70E740481C1C}">
+                          <a14:useLocalDpi xmlns:a14="http://schemas.microsoft.com/office/drawing/2010/main" val="0"/>
+                        </a:ext>
+                      </a:extLst>
+                    </a:blip>
+                    <a:srcRect/>
+                    <a:stretch>
+                      <a:fillRect/>
+                    </a:stretch>
+                  </pic:blipFill>
+                  <pic:spPr bwMode="auto">
+                    <a:xfrm>
+                      <a:off x="0" y="0"/>
+                      <a:ext cx="2811012" cy="2146236"/>
+                    </a:xfrm>
+                    <a:prstGeom prst="rect">
+                      <a:avLst/>
+                    </a:prstGeom>
+                    <a:noFill/>
+                    <a:ln>
+                      <a:noFill/>
+                    </a:ln>
+                  </pic:spPr>
+                </pic:pic>
+              </a:graphicData>
+            </a:graphic>
+          </wp:inline>
+        </w:drawing>
+      </w:r>
+      <w:r>
+        <w:rPr>
+          <w:rFonts w:ascii="Times New Roman" w:eastAsia="Times New Roman" w:hAnsi="Times New Roman" w:cs="Times New Roman"/>
+          <w:snapToGrid w:val="0"/>
+          <w:color w:val="000000"/>
+          <w:w w:val="0"/>
+          <w:sz w:val="0"/>
+          <w:szCs w:val="0"/>
+          <w:u w:color="000000"/>
+          <w:bdr w:val="none" w:sz="0" w:space="0" w:color="000000"/>
+          <w:shd w:val="clear" w:color="000000" w:fill="000000"/>
+          <w:lang w:val="x-none" w:eastAsia="x-none" w:bidi="x-none"/>
+        </w:rPr>
+        <w:t xml:space="preserve"> </w:t>
+      </w:r>
+      <w:r>
+        <w:rPr>
+          <w:rFonts w:eastAsiaTheme="minorEastAsia"/>
+          <w:noProof/>
+          <w:sz w:val="24"/>
+          <w:szCs w:val="24"/>
+          <w:u w:val="single"/>
+        </w:rPr>
+        <w:drawing>
+          <wp:inline distT="0" distB="0" distL="0" distR="0" wp14:anchorId="3272F0BB" wp14:editId="7E8A0069">
+            <wp:extent cx="2826901" cy="2118643"/>
+            <wp:effectExtent l="0" t="0" r="0" b="0"/>
+            <wp:docPr id="34" name="תמונה 34" descr="C:\Users\י.מ.א\Downloads\acc_weight_decay.png"/>
+            <wp:cNvGraphicFramePr>
+              <a:graphicFrameLocks xmlns:a="http://schemas.openxmlformats.org/drawingml/2006/main" noChangeAspect="1"/>
+            </wp:cNvGraphicFramePr>
+            <a:graphic xmlns:a="http://schemas.openxmlformats.org/drawingml/2006/main">
+              <a:graphicData uri="http://schemas.openxmlformats.org/drawingml/2006/picture">
+                <pic:pic xmlns:pic="http://schemas.openxmlformats.org/drawingml/2006/picture">
+                  <pic:nvPicPr>
+                    <pic:cNvPr id="0" name="Picture 16" descr="C:\Users\י.מ.א\Downloads\acc_weight_decay.png"/>
+                    <pic:cNvPicPr>
+                      <a:picLocks noChangeAspect="1" noChangeArrowheads="1"/>
+                    </pic:cNvPicPr>
+                  </pic:nvPicPr>
+                  <pic:blipFill>
+                    <a:blip r:embed="rId40">
+                      <a:extLst>
+                        <a:ext uri="{28A0092B-C50C-407E-A947-70E740481C1C}">
+                          <a14:useLocalDpi xmlns:a14="http://schemas.microsoft.com/office/drawing/2010/main" val="0"/>
+                        </a:ext>
+                      </a:extLst>
+                    </a:blip>
+                    <a:srcRect/>
+                    <a:stretch>
+                      <a:fillRect/>
+                    </a:stretch>
+                  </pic:blipFill>
+                  <pic:spPr bwMode="auto">
+                    <a:xfrm>
+                      <a:off x="0" y="0"/>
+                      <a:ext cx="2823430" cy="2116042"/>
+                    </a:xfrm>
+                    <a:prstGeom prst="rect">
+                      <a:avLst/>
+                    </a:prstGeom>
+                    <a:noFill/>
+                    <a:ln>
+                      <a:noFill/>
+                    </a:ln>
+                  </pic:spPr>
+                </pic:pic>
+              </a:graphicData>
+            </a:graphic>
+          </wp:inline>
+        </w:drawing>
+      </w:r>
+    </w:p>
+    <w:p>
+      <w:pPr>
+        <w:rPr>
+          <w:rFonts w:eastAsiaTheme="minorEastAsia"/>
+          <w:sz w:val="24"/>
+          <w:szCs w:val="24"/>
+        </w:rPr>
+      </w:pPr>
+      <w:r>
+        <w:rPr>
+          <w:rFonts w:eastAsiaTheme="minorEastAsia"/>
+          <w:sz w:val="24"/>
+          <w:szCs w:val="24"/>
+        </w:rPr>
+        <w:t xml:space="preserve">Here weight decay with parameter </w:t>
+      </w:r>
+      <m:oMath>
+        <m:r>
+          <w:rPr>
+            <w:rFonts w:ascii="Cambria Math" w:eastAsiaTheme="minorEastAsia" w:hAnsi="Cambria Math"/>
+            <w:sz w:val="24"/>
+            <w:szCs w:val="24"/>
+          </w:rPr>
+          <m:t>0.01</m:t>
+        </m:r>
+      </m:oMath>
+      <w:r>
+        <w:rPr>
+          <w:rFonts w:eastAsiaTheme="minorEastAsia"/>
+          <w:sz w:val="24"/>
+          <w:szCs w:val="24"/>
+        </w:rPr>
+        <w:t xml:space="preserve"> gave us the best results for generalization with slower convergence time (test accuracy with </w:t>
+      </w:r>
+      <w:proofErr w:type="spellStart"/>
+      <w:r>
+        <w:rPr>
+          <w:rFonts w:eastAsiaTheme="minorEastAsia"/>
+          <w:sz w:val="24"/>
+          <w:szCs w:val="24"/>
+        </w:rPr>
+        <w:t>weight_decay</w:t>
+      </w:r>
+      <w:proofErr w:type="spellEnd"/>
+      <w:r>
+        <w:rPr>
+          <w:rFonts w:eastAsiaTheme="minorEastAsia"/>
+          <w:sz w:val="24"/>
+          <w:szCs w:val="24"/>
+        </w:rPr>
+        <w:t xml:space="preserve">=0.01 seems to converge to the same value of </w:t>
+      </w:r>
+      <w:proofErr w:type="spellStart"/>
+      <w:r>
+        <w:rPr>
+          <w:rFonts w:eastAsiaTheme="minorEastAsia"/>
+          <w:sz w:val="24"/>
+          <w:szCs w:val="24"/>
+        </w:rPr>
+        <w:t>train_acc</w:t>
+      </w:r>
+      <w:proofErr w:type="spellEnd"/>
+      <w:r>
+        <w:rPr>
+          <w:rFonts w:eastAsiaTheme="minorEastAsia"/>
+          <w:sz w:val="24"/>
+          <w:szCs w:val="24"/>
+        </w:rPr>
+        <w:t xml:space="preserve"> with </w:t>
+      </w:r>
+      <w:proofErr w:type="spellStart"/>
+      <w:r>
+        <w:rPr>
+          <w:rFonts w:eastAsiaTheme="minorEastAsia"/>
+          <w:sz w:val="24"/>
+          <w:szCs w:val="24"/>
+        </w:rPr>
+        <w:t>weight_decay</w:t>
+      </w:r>
+      <w:proofErr w:type="spellEnd"/>
+      <w:r>
+        <w:rPr>
+          <w:rFonts w:eastAsiaTheme="minorEastAsia"/>
+          <w:sz w:val="24"/>
+          <w:szCs w:val="24"/>
+        </w:rPr>
+        <w:t>=0.03)</w:t>
+      </w:r>
+    </w:p>
+    <w:p>
+      <w:pPr>
+        <w:rPr>
+          <w:rFonts w:eastAsiaTheme="minorEastAsia"/>
+          <w:b/>
+          <w:bCs/>
+          <w:sz w:val="24"/>
+          <w:szCs w:val="24"/>
+        </w:rPr>
+      </w:pPr>
+      <w:r>
+        <w:rPr>
+          <w:rFonts w:eastAsiaTheme="minorEastAsia"/>
+          <w:b/>
+          <w:bCs/>
+          <w:sz w:val="24"/>
+          <w:szCs w:val="24"/>
+        </w:rPr>
+        <w:t xml:space="preserve">(5) </w:t>
+      </w:r>
+      <w:proofErr w:type="spellStart"/>
+      <w:r>
+        <w:rPr>
+          <w:rFonts w:eastAsiaTheme="minorEastAsia"/>
+          <w:b/>
+          <w:bCs/>
+          <w:sz w:val="24"/>
+          <w:szCs w:val="24"/>
+        </w:rPr>
+        <w:t>Preprocessing</w:t>
+      </w:r>
+      <w:proofErr w:type="spellEnd"/>
+    </w:p>
+    <w:p>
+      <w:r>
+        <w:t xml:space="preserve">Comparison of different </w:t>
+      </w:r>
+      <w:proofErr w:type="spellStart"/>
+      <w:r>
+        <w:t>preprocessing</w:t>
+      </w:r>
+      <w:proofErr w:type="spellEnd"/>
+      <w:r>
+        <w:t xml:space="preserve"> techniques – with or without whitening.</w:t>
+      </w:r>
+    </w:p>
+    <w:p>
+      <w:pPr>
+        <w:rPr>
+          <w:rFonts w:eastAsiaTheme="minorEastAsia"/>
+          <w:sz w:val="24"/>
+          <w:szCs w:val="24"/>
+        </w:rPr>
+      </w:pPr>
+      <w:r>
+        <w:rPr>
+          <w:rFonts w:ascii="Times New Roman" w:eastAsia="Times New Roman" w:hAnsi="Times New Roman" w:cs="Times New Roman"/>
+          <w:noProof/>
+          <w:color w:val="000000"/>
+          <w:w w:val="0"/>
+          <w:sz w:val="0"/>
+          <w:szCs w:val="0"/>
+          <w:u w:color="000000"/>
+          <w:bdr w:val="none" w:sz="0" w:space="0" w:color="000000"/>
+          <w:shd w:val="clear" w:color="000000" w:fill="000000"/>
+        </w:rPr>
+        <w:drawing>
+          <wp:inline distT="0" distB="0" distL="0" distR="0" wp14:anchorId="0F3EAB1E" wp14:editId="723751D2">
+            <wp:extent cx="2606936" cy="2098515"/>
+            <wp:effectExtent l="0" t="0" r="3175" b="0"/>
+            <wp:docPr id="38" name="תמונה 38" descr="C:\Users\י.מ.א\Downloads\loss (2).png"/>
+            <wp:cNvGraphicFramePr>
+              <a:graphicFrameLocks xmlns:a="http://schemas.openxmlformats.org/drawingml/2006/main" noChangeAspect="1"/>
+            </wp:cNvGraphicFramePr>
+            <a:graphic xmlns:a="http://schemas.openxmlformats.org/drawingml/2006/main">
+              <a:graphicData uri="http://schemas.openxmlformats.org/drawingml/2006/picture">
+                <pic:pic xmlns:pic="http://schemas.openxmlformats.org/drawingml/2006/picture">
+                  <pic:nvPicPr>
+                    <pic:cNvPr id="0" name="Picture 20" descr="C:\Users\י.מ.א\Downloads\loss (2).png"/>
+                    <pic:cNvPicPr>
+                      <a:picLocks noChangeAspect="1" noChangeArrowheads="1"/>
+                    </pic:cNvPicPr>
+                  </pic:nvPicPr>
+                  <pic:blipFill>
+                    <a:blip r:embed="rId41">
+                      <a:extLst>
+                        <a:ext uri="{28A0092B-C50C-407E-A947-70E740481C1C}">
+                          <a14:useLocalDpi xmlns:a14="http://schemas.microsoft.com/office/drawing/2010/main" val="0"/>
+                        </a:ext>
+                      </a:extLst>
+                    </a:blip>
+                    <a:srcRect/>
+                    <a:stretch>
+                      <a:fillRect/>
+                    </a:stretch>
+                  </pic:blipFill>
+                  <pic:spPr bwMode="auto">
+                    <a:xfrm>
+                      <a:off x="0" y="0"/>
+                      <a:ext cx="2607411" cy="2098897"/>
+                    </a:xfrm>
+                    <a:prstGeom prst="rect">
+                      <a:avLst/>
+                    </a:prstGeom>
+                    <a:noFill/>
+                    <a:ln>
+                      <a:noFill/>
+                    </a:ln>
+                  </pic:spPr>
+                </pic:pic>
+              </a:graphicData>
+            </a:graphic>
+          </wp:inline>
+        </w:drawing>
+      </w:r>
+      <w:r>
+        <w:rPr>
+          <w:rFonts w:ascii="Times New Roman" w:eastAsia="Times New Roman" w:hAnsi="Times New Roman" w:cs="Times New Roman"/>
+          <w:snapToGrid w:val="0"/>
+          <w:color w:val="000000"/>
+          <w:w w:val="0"/>
+          <w:sz w:val="0"/>
+          <w:szCs w:val="0"/>
+          <w:u w:color="000000"/>
+          <w:bdr w:val="none" w:sz="0" w:space="0" w:color="000000"/>
+          <w:shd w:val="clear" w:color="000000" w:fill="000000"/>
+          <w:lang w:val="x-none" w:eastAsia="x-none" w:bidi="x-none"/>
+        </w:rPr>
+        <w:t xml:space="preserve"> </w:t>
+      </w:r>
+      <w:r>
+        <w:rPr>
+          <w:rFonts w:eastAsiaTheme="minorEastAsia"/>
+          <w:noProof/>
+          <w:sz w:val="24"/>
+          <w:szCs w:val="24"/>
+        </w:rPr>
+        <w:drawing>
+          <wp:inline distT="0" distB="0" distL="0" distR="0" wp14:anchorId="4F4AE0C5" wp14:editId="069DCC99">
+            <wp:extent cx="2808822" cy="2105094"/>
+            <wp:effectExtent l="0" t="0" r="0" b="0"/>
+            <wp:docPr id="37" name="תמונה 37" descr="C:\Users\י.מ.א\Downloads\acc (2).png"/>
+            <wp:cNvGraphicFramePr>
+              <a:graphicFrameLocks xmlns:a="http://schemas.openxmlformats.org/drawingml/2006/main" noChangeAspect="1"/>
+            </wp:cNvGraphicFramePr>
+            <a:graphic xmlns:a="http://schemas.openxmlformats.org/drawingml/2006/main">
+              <a:graphicData uri="http://schemas.openxmlformats.org/drawingml/2006/picture">
+                <pic:pic xmlns:pic="http://schemas.openxmlformats.org/drawingml/2006/picture">
+                  <pic:nvPicPr>
+                    <pic:cNvPr id="0" name="Picture 19" descr="C:\Users\י.מ.א\Downloads\acc (2).png"/>
+                    <pic:cNvPicPr>
+                      <a:picLocks noChangeAspect="1" noChangeArrowheads="1"/>
+                    </pic:cNvPicPr>
+                  </pic:nvPicPr>
+                  <pic:blipFill>
+                    <a:blip r:embed="rId42">
+                      <a:extLst>
+                        <a:ext uri="{28A0092B-C50C-407E-A947-70E740481C1C}">
+                          <a14:useLocalDpi xmlns:a14="http://schemas.microsoft.com/office/drawing/2010/main" val="0"/>
+                        </a:ext>
+                      </a:extLst>
+                    </a:blip>
+                    <a:srcRect/>
+                    <a:stretch>
+                      <a:fillRect/>
+                    </a:stretch>
+                  </pic:blipFill>
+                  <pic:spPr bwMode="auto">
+                    <a:xfrm>
+                      <a:off x="0" y="0"/>
+                      <a:ext cx="2810735" cy="2106527"/>
+                    </a:xfrm>
+                    <a:prstGeom prst="rect">
+                      <a:avLst/>
+                    </a:prstGeom>
+                    <a:noFill/>
+                    <a:ln>
+                      <a:noFill/>
+                    </a:ln>
+                  </pic:spPr>
+                </pic:pic>
+              </a:graphicData>
+            </a:graphic>
+          </wp:inline>
+        </w:drawing>
+      </w:r>
+    </w:p>
+    <w:p>
+      <w:pPr>
+        <w:rPr>
+          <w:rFonts w:eastAsiaTheme="minorEastAsia"/>
+          <w:sz w:val="24"/>
+          <w:szCs w:val="24"/>
+        </w:rPr>
+      </w:pPr>
+      <w:r>
+        <w:rPr>
+          <w:rFonts w:eastAsiaTheme="minorEastAsia"/>
+          <w:sz w:val="24"/>
+          <w:szCs w:val="24"/>
+        </w:rPr>
+        <w:t xml:space="preserve">Due to these results, we can see that the whitening didn’t help us and both the </w:t>
+      </w:r>
+      <w:proofErr w:type="spellStart"/>
+      <w:r>
+        <w:rPr>
+          <w:rFonts w:eastAsiaTheme="minorEastAsia"/>
+          <w:sz w:val="24"/>
+          <w:szCs w:val="24"/>
+        </w:rPr>
+        <w:t>test_acc</w:t>
+      </w:r>
+      <w:proofErr w:type="spellEnd"/>
+      <w:r>
+        <w:rPr>
+          <w:rFonts w:eastAsiaTheme="minorEastAsia"/>
+          <w:sz w:val="24"/>
+          <w:szCs w:val="24"/>
+        </w:rPr>
+        <w:t xml:space="preserve"> is lower and </w:t>
+      </w:r>
+      <w:proofErr w:type="spellStart"/>
+      <w:r>
+        <w:rPr>
+          <w:rFonts w:eastAsiaTheme="minorEastAsia"/>
+          <w:sz w:val="24"/>
+          <w:szCs w:val="24"/>
+        </w:rPr>
+        <w:t>test_loss</w:t>
+      </w:r>
+      <w:proofErr w:type="spellEnd"/>
+      <w:r>
+        <w:rPr>
+          <w:rFonts w:eastAsiaTheme="minorEastAsia"/>
+          <w:sz w:val="24"/>
+          <w:szCs w:val="24"/>
+        </w:rPr>
+        <w:t xml:space="preserve"> is higher with whitening rather than without whitening. </w:t>
+      </w:r>
+      <w:proofErr w:type="gramStart"/>
+      <w:r>
+        <w:rPr>
+          <w:rFonts w:eastAsiaTheme="minorEastAsia"/>
+          <w:sz w:val="24"/>
+          <w:szCs w:val="24"/>
+        </w:rPr>
+        <w:t>Also</w:t>
+      </w:r>
+      <w:proofErr w:type="gramEnd"/>
+      <w:r>
+        <w:rPr>
+          <w:rFonts w:eastAsiaTheme="minorEastAsia"/>
+          <w:sz w:val="24"/>
+          <w:szCs w:val="24"/>
+        </w:rPr>
+        <w:t xml:space="preserve"> the </w:t>
+      </w:r>
+      <w:proofErr w:type="spellStart"/>
+      <w:r>
+        <w:rPr>
+          <w:rFonts w:eastAsiaTheme="minorEastAsia"/>
+          <w:sz w:val="24"/>
+          <w:szCs w:val="24"/>
+        </w:rPr>
+        <w:t>train_loss</w:t>
+      </w:r>
+      <w:proofErr w:type="spellEnd"/>
+      <w:r>
+        <w:rPr>
+          <w:rFonts w:eastAsiaTheme="minorEastAsia"/>
+          <w:sz w:val="24"/>
+          <w:szCs w:val="24"/>
+        </w:rPr>
+        <w:t xml:space="preserve"> converges faster without the whitening and the </w:t>
+      </w:r>
+      <w:proofErr w:type="spellStart"/>
+      <w:r>
+        <w:rPr>
+          <w:rFonts w:eastAsiaTheme="minorEastAsia"/>
+          <w:sz w:val="24"/>
+          <w:szCs w:val="24"/>
+        </w:rPr>
+        <w:t>train_acc</w:t>
+      </w:r>
+      <w:proofErr w:type="spellEnd"/>
+      <w:r>
+        <w:rPr>
+          <w:rFonts w:eastAsiaTheme="minorEastAsia"/>
+          <w:sz w:val="24"/>
+          <w:szCs w:val="24"/>
+        </w:rPr>
+        <w:t xml:space="preserve"> is higher.</w:t>
+      </w:r>
+      <w:r>
+        <w:rPr>
+          <w:rFonts w:eastAsiaTheme="minorEastAsia"/>
+          <w:sz w:val="24"/>
+          <w:szCs w:val="24"/>
+        </w:rPr>
+        <w:br/>
+        <w:t>This makes sense as whitening ignores the data representation corresponding to image pixels and transforms every feature so general data will distribute well. This had a huge impact on the networks ability to generalize.</w:t>
+      </w:r>
+    </w:p>
+    <w:p>
+      <w:pPr>
+        <w:rPr>
+          <w:rFonts w:eastAsiaTheme="minorEastAsia"/>
+          <w:sz w:val="24"/>
+          <w:szCs w:val="24"/>
+        </w:rPr>
+      </w:pPr>
+    </w:p>
+    <w:p>
+      <w:pPr>
+        <w:rPr>
+          <w:rFonts w:eastAsiaTheme="minorEastAsia"/>
+          <w:sz w:val="24"/>
+          <w:szCs w:val="24"/>
+        </w:rPr>
+      </w:pPr>
+    </w:p>
+    <w:p>
+      <w:pPr>
+        <w:rPr>
+          <w:rFonts w:eastAsiaTheme="minorEastAsia"/>
+          <w:sz w:val="24"/>
+          <w:szCs w:val="24"/>
+        </w:rPr>
+      </w:pPr>
+    </w:p>
+    <w:p>
+      <w:pPr>
+        <w:rPr>
+          <w:rFonts w:eastAsiaTheme="minorEastAsia"/>
+          <w:sz w:val="24"/>
+          <w:szCs w:val="24"/>
+        </w:rPr>
+      </w:pPr>
+    </w:p>
+    <w:p>
+      <w:pPr>
+        <w:rPr>
+          <w:rFonts w:eastAsiaTheme="minorEastAsia"/>
+          <w:sz w:val="24"/>
+          <w:szCs w:val="24"/>
+        </w:rPr>
+      </w:pPr>
+    </w:p>
+    <w:p>
+      <w:pPr>
+        <w:rPr>
+          <w:rFonts w:eastAsiaTheme="minorEastAsia"/>
+          <w:sz w:val="24"/>
+          <w:szCs w:val="24"/>
+        </w:rPr>
+      </w:pPr>
+    </w:p>
+    <w:p>
+      <w:pPr>
+        <w:tabs>
+          <w:tab w:val="left" w:pos="2863"/>
+        </w:tabs>
+        <w:rPr>
+          <w:rFonts w:eastAsiaTheme="minorEastAsia"/>
+          <w:b/>
+          <w:bCs/>
+          <w:sz w:val="24"/>
+          <w:szCs w:val="24"/>
+        </w:rPr>
+      </w:pPr>
+      <w:r>
+        <w:rPr>
+          <w:rFonts w:eastAsiaTheme="minorEastAsia"/>
+          <w:b/>
+          <w:bCs/>
+          <w:sz w:val="24"/>
+          <w:szCs w:val="24"/>
+        </w:rPr>
+        <w:t>(6)</w:t>
+      </w:r>
+      <w:r>
+        <w:rPr>
+          <w:rFonts w:eastAsiaTheme="minorEastAsia"/>
+          <w:b/>
+          <w:bCs/>
+          <w:sz w:val="24"/>
+          <w:szCs w:val="24"/>
+        </w:rPr>
+        <w:t xml:space="preserve"> Network Width</w:t>
+      </w:r>
+    </w:p>
+    <w:p>
+      <w:pPr>
+        <w:tabs>
+          <w:tab w:val="left" w:pos="2863"/>
+        </w:tabs>
+        <w:rPr>
+          <w:rFonts w:eastAsiaTheme="minorEastAsia"/>
+          <w:sz w:val="24"/>
+          <w:szCs w:val="24"/>
+        </w:rPr>
+      </w:pPr>
+      <w:r>
+        <w:rPr>
+          <w:rFonts w:eastAsiaTheme="minorEastAsia"/>
+          <w:sz w:val="24"/>
+          <w:szCs w:val="24"/>
+        </w:rPr>
+        <w:t>Co</w:t>
+      </w:r>
+      <w:r>
+        <w:rPr>
+          <w:rFonts w:eastAsiaTheme="minorEastAsia"/>
+          <w:sz w:val="24"/>
+          <w:szCs w:val="24"/>
+        </w:rPr>
+        <w:t>mparison of network widths = (64,16), (256, 64), (512,256).</w:t>
+      </w:r>
+    </w:p>
+    <w:p>
+      <w:pPr>
+        <w:rPr>
+          <w:rFonts w:eastAsiaTheme="minorEastAsia"/>
+          <w:sz w:val="24"/>
+          <w:szCs w:val="24"/>
+        </w:rPr>
+      </w:pPr>
+      <w:r>
+        <w:rPr>
+          <w:rFonts w:eastAsiaTheme="minorEastAsia"/>
+          <w:noProof/>
+          <w:sz w:val="24"/>
+          <w:szCs w:val="24"/>
+        </w:rPr>
+        <w:drawing>
+          <wp:inline distT="0" distB="0" distL="0" distR="0" wp14:anchorId="6EBEB3B0" wp14:editId="25006A4A">
+            <wp:extent cx="2721045" cy="2039309"/>
+            <wp:effectExtent l="0" t="0" r="3175" b="0"/>
+            <wp:docPr id="39" name="תמונה 39" descr="C:\Users\י.מ.א\Downloads\loss (3).png"/>
+            <wp:cNvGraphicFramePr>
+              <a:graphicFrameLocks xmlns:a="http://schemas.openxmlformats.org/drawingml/2006/main" noChangeAspect="1"/>
+            </wp:cNvGraphicFramePr>
+            <a:graphic xmlns:a="http://schemas.openxmlformats.org/drawingml/2006/main">
+              <a:graphicData uri="http://schemas.openxmlformats.org/drawingml/2006/picture">
+                <pic:pic xmlns:pic="http://schemas.openxmlformats.org/drawingml/2006/picture">
+                  <pic:nvPicPr>
+                    <pic:cNvPr id="0" name="Picture 21" descr="C:\Users\י.מ.א\Downloads\loss (3).png"/>
+                    <pic:cNvPicPr>
+                      <a:picLocks noChangeAspect="1" noChangeArrowheads="1"/>
+                    </pic:cNvPicPr>
+                  </pic:nvPicPr>
+                  <pic:blipFill>
+                    <a:blip r:embed="rId43">
+                      <a:extLst>
+                        <a:ext uri="{28A0092B-C50C-407E-A947-70E740481C1C}">
+                          <a14:useLocalDpi xmlns:a14="http://schemas.microsoft.com/office/drawing/2010/main" val="0"/>
+                        </a:ext>
+                      </a:extLst>
+                    </a:blip>
+                    <a:srcRect/>
+                    <a:stretch>
+                      <a:fillRect/>
+                    </a:stretch>
+                  </pic:blipFill>
+                  <pic:spPr bwMode="auto">
+                    <a:xfrm>
+                      <a:off x="0" y="0"/>
+                      <a:ext cx="2725424" cy="2042591"/>
+                    </a:xfrm>
+                    <a:prstGeom prst="rect">
+                      <a:avLst/>
+                    </a:prstGeom>
+                    <a:noFill/>
+                    <a:ln>
+                      <a:noFill/>
+                    </a:ln>
+                  </pic:spPr>
+                </pic:pic>
+              </a:graphicData>
+            </a:graphic>
+          </wp:inline>
+        </w:drawing>
+      </w:r>
+      <w:r>
+        <w:rPr>
+          <w:rFonts w:eastAsiaTheme="minorEastAsia"/>
+          <w:sz w:val="24"/>
+          <w:szCs w:val="24"/>
+        </w:rPr>
+        <w:t xml:space="preserve"> </w:t>
+      </w:r>
+      <w:r>
+        <w:rPr>
+          <w:rFonts w:eastAsiaTheme="minorEastAsia"/>
+          <w:noProof/>
+          <w:sz w:val="24"/>
+          <w:szCs w:val="24"/>
+        </w:rPr>
+        <w:drawing>
+          <wp:inline distT="0" distB="0" distL="0" distR="0" wp14:anchorId="1BFA5C65" wp14:editId="6EB75B6A">
+            <wp:extent cx="2719256" cy="2037967"/>
+            <wp:effectExtent l="0" t="0" r="5080" b="635"/>
+            <wp:docPr id="40" name="תמונה 40" descr="C:\Users\י.מ.א\Downloads\acc (3).png"/>
+            <wp:cNvGraphicFramePr>
+              <a:graphicFrameLocks xmlns:a="http://schemas.openxmlformats.org/drawingml/2006/main" noChangeAspect="1"/>
+            </wp:cNvGraphicFramePr>
+            <a:graphic xmlns:a="http://schemas.openxmlformats.org/drawingml/2006/main">
+              <a:graphicData uri="http://schemas.openxmlformats.org/drawingml/2006/picture">
+                <pic:pic xmlns:pic="http://schemas.openxmlformats.org/drawingml/2006/picture">
+                  <pic:nvPicPr>
+                    <pic:cNvPr id="0" name="Picture 22" descr="C:\Users\י.מ.א\Downloads\acc (3).png"/>
+                    <pic:cNvPicPr>
+                      <a:picLocks noChangeAspect="1" noChangeArrowheads="1"/>
+                    </pic:cNvPicPr>
+                  </pic:nvPicPr>
+                  <pic:blipFill>
+                    <a:blip r:embed="rId44">
+                      <a:extLst>
+                        <a:ext uri="{28A0092B-C50C-407E-A947-70E740481C1C}">
+                          <a14:useLocalDpi xmlns:a14="http://schemas.microsoft.com/office/drawing/2010/main" val="0"/>
+                        </a:ext>
+                      </a:extLst>
+                    </a:blip>
+                    <a:srcRect/>
+                    <a:stretch>
+                      <a:fillRect/>
+                    </a:stretch>
+                  </pic:blipFill>
+                  <pic:spPr bwMode="auto">
+                    <a:xfrm>
+                      <a:off x="0" y="0"/>
+                      <a:ext cx="2723076" cy="2040830"/>
+                    </a:xfrm>
+                    <a:prstGeom prst="rect">
+                      <a:avLst/>
+                    </a:prstGeom>
+                    <a:noFill/>
+                    <a:ln>
+                      <a:noFill/>
+                    </a:ln>
+                  </pic:spPr>
+                </pic:pic>
+              </a:graphicData>
+            </a:graphic>
+          </wp:inline>
+        </w:drawing>
+      </w:r>
+    </w:p>
+    <w:p>
+      <w:pPr>
+        <w:rPr>
+          <w:rFonts w:eastAsiaTheme="minorEastAsia"/>
+          <w:sz w:val="24"/>
+          <w:szCs w:val="24"/>
+        </w:rPr>
+      </w:pPr>
+      <w:r>
+        <w:rPr>
+          <w:rFonts w:eastAsiaTheme="minorEastAsia"/>
+          <w:sz w:val="24"/>
+          <w:szCs w:val="24"/>
+        </w:rPr>
+        <w:t>Here width of (256,64) gave best results with fastest convergence time and generalization (test loss and accuracy).</w:t>
+      </w:r>
+    </w:p>
+    <w:p>
+      <w:pPr>
+        <w:rPr>
+          <w:rFonts w:eastAsiaTheme="minorEastAsia"/>
+          <w:sz w:val="24"/>
+          <w:szCs w:val="24"/>
+        </w:rPr>
+      </w:pPr>
+    </w:p>
+    <w:p>
+      <w:pPr>
+        <w:rPr>
+          <w:rFonts w:eastAsiaTheme="minorEastAsia"/>
+          <w:b/>
+          <w:bCs/>
+          <w:sz w:val="24"/>
+          <w:szCs w:val="24"/>
+        </w:rPr>
+      </w:pPr>
+      <w:r>
+        <w:rPr>
+          <w:rFonts w:eastAsiaTheme="minorEastAsia"/>
+          <w:b/>
+          <w:bCs/>
+          <w:sz w:val="24"/>
+          <w:szCs w:val="24"/>
+        </w:rPr>
+        <w:t>(7) Network Depth</w:t>
+      </w:r>
+    </w:p>
+    <w:p>
+      <w:pPr>
+        <w:rPr>
+          <w:rFonts w:eastAsiaTheme="minorEastAsia"/>
+          <w:sz w:val="24"/>
+          <w:szCs w:val="24"/>
+        </w:rPr>
+      </w:pPr>
+      <w:r>
+        <w:rPr>
+          <w:rFonts w:eastAsiaTheme="minorEastAsia"/>
+          <w:noProof/>
+          <w:sz w:val="24"/>
+          <w:szCs w:val="24"/>
+        </w:rPr>
+        <w:drawing>
+          <wp:inline distT="0" distB="0" distL="0" distR="0" wp14:anchorId="0B3AF1B7" wp14:editId="6F57A4DD">
+            <wp:extent cx="2764933" cy="2072201"/>
+            <wp:effectExtent l="0" t="0" r="0" b="4445"/>
+            <wp:docPr id="41" name="תמונה 41" descr="C:\Users\י.מ.א\Downloads\loss (4).png"/>
+            <wp:cNvGraphicFramePr>
+              <a:graphicFrameLocks xmlns:a="http://schemas.openxmlformats.org/drawingml/2006/main" noChangeAspect="1"/>
+            </wp:cNvGraphicFramePr>
+            <a:graphic xmlns:a="http://schemas.openxmlformats.org/drawingml/2006/main">
+              <a:graphicData uri="http://schemas.openxmlformats.org/drawingml/2006/picture">
+                <pic:pic xmlns:pic="http://schemas.openxmlformats.org/drawingml/2006/picture">
+                  <pic:nvPicPr>
+                    <pic:cNvPr id="0" name="Picture 23" descr="C:\Users\י.מ.א\Downloads\loss (4).png"/>
+                    <pic:cNvPicPr>
+                      <a:picLocks noChangeAspect="1" noChangeArrowheads="1"/>
+                    </pic:cNvPicPr>
+                  </pic:nvPicPr>
+                  <pic:blipFill>
+                    <a:blip r:embed="rId45">
+                      <a:extLst>
+                        <a:ext uri="{28A0092B-C50C-407E-A947-70E740481C1C}">
+                          <a14:useLocalDpi xmlns:a14="http://schemas.microsoft.com/office/drawing/2010/main" val="0"/>
+                        </a:ext>
+                      </a:extLst>
+                    </a:blip>
+                    <a:srcRect/>
+                    <a:stretch>
+                      <a:fillRect/>
+                    </a:stretch>
+                  </pic:blipFill>
+                  <pic:spPr bwMode="auto">
+                    <a:xfrm>
+                      <a:off x="0" y="0"/>
+                      <a:ext cx="2764963" cy="2072224"/>
+                    </a:xfrm>
+                    <a:prstGeom prst="rect">
+                      <a:avLst/>
+                    </a:prstGeom>
+                    <a:noFill/>
+                    <a:ln>
+                      <a:noFill/>
+                    </a:ln>
+                  </pic:spPr>
+                </pic:pic>
+              </a:graphicData>
+            </a:graphic>
+          </wp:inline>
+        </w:drawing>
+      </w:r>
+      <w:r>
+        <w:rPr>
+          <w:rFonts w:eastAsiaTheme="minorEastAsia"/>
+          <w:sz w:val="24"/>
+          <w:szCs w:val="24"/>
+        </w:rPr>
+        <w:t xml:space="preserve"> </w:t>
+      </w:r>
+      <w:r>
+        <w:rPr>
+          <w:rFonts w:eastAsiaTheme="minorEastAsia"/>
+          <w:noProof/>
+          <w:sz w:val="24"/>
+          <w:szCs w:val="24"/>
+        </w:rPr>
+        <w:drawing>
+          <wp:inline distT="0" distB="0" distL="0" distR="0" wp14:anchorId="105C92A5" wp14:editId="4A728E32">
+            <wp:extent cx="2764935" cy="2072201"/>
+            <wp:effectExtent l="0" t="0" r="0" b="4445"/>
+            <wp:docPr id="42" name="תמונה 42" descr="C:\Users\י.מ.א\Downloads\acc (4).png"/>
+            <wp:cNvGraphicFramePr>
+              <a:graphicFrameLocks xmlns:a="http://schemas.openxmlformats.org/drawingml/2006/main" noChangeAspect="1"/>
+            </wp:cNvGraphicFramePr>
+            <a:graphic xmlns:a="http://schemas.openxmlformats.org/drawingml/2006/main">
+              <a:graphicData uri="http://schemas.openxmlformats.org/drawingml/2006/picture">
+                <pic:pic xmlns:pic="http://schemas.openxmlformats.org/drawingml/2006/picture">
+                  <pic:nvPicPr>
+                    <pic:cNvPr id="0" name="Picture 24" descr="C:\Users\י.מ.א\Downloads\acc (4).png"/>
+                    <pic:cNvPicPr>
+                      <a:picLocks noChangeAspect="1" noChangeArrowheads="1"/>
+                    </pic:cNvPicPr>
+                  </pic:nvPicPr>
+                  <pic:blipFill>
+                    <a:blip r:embed="rId46">
+                      <a:extLst>
+                        <a:ext uri="{28A0092B-C50C-407E-A947-70E740481C1C}">
+                          <a14:useLocalDpi xmlns:a14="http://schemas.microsoft.com/office/drawing/2010/main" val="0"/>
+                        </a:ext>
+                      </a:extLst>
+                    </a:blip>
+                    <a:srcRect/>
+                    <a:stretch>
+                      <a:fillRect/>
+                    </a:stretch>
+                  </pic:blipFill>
+                  <pic:spPr bwMode="auto">
+                    <a:xfrm>
+                      <a:off x="0" y="0"/>
+                      <a:ext cx="2765226" cy="2072419"/>
+                    </a:xfrm>
+                    <a:prstGeom prst="rect">
+                      <a:avLst/>
+                    </a:prstGeom>
+                    <a:noFill/>
+                    <a:ln>
+                      <a:noFill/>
+                    </a:ln>
+                  </pic:spPr>
+                </pic:pic>
+              </a:graphicData>
+            </a:graphic>
+          </wp:inline>
+        </w:drawing>
+      </w:r>
+    </w:p>
+    <w:p>
+      <w:pPr>
+        <w:rPr>
+          <w:rFonts w:eastAsiaTheme="minorEastAsia"/>
+          <w:sz w:val="24"/>
+          <w:szCs w:val="24"/>
+        </w:rPr>
+      </w:pPr>
+      <w:r>
+        <w:rPr>
+          <w:rFonts w:eastAsiaTheme="minorEastAsia"/>
+          <w:sz w:val="24"/>
+          <w:szCs w:val="24"/>
+        </w:rPr>
+        <w:t>We can see that network with depth 2 or 3 have the best results on the test data, with the highest test accuracy and the lowest test loss. In addition on the train data, the network with depth 3 has almost the best train accuracy and train loss (second only to depth 4).</w:t>
+      </w:r>
+      <w:r>
+        <w:rPr>
+          <w:rFonts w:eastAsiaTheme="minorEastAsia"/>
+          <w:sz w:val="24"/>
+          <w:szCs w:val="24"/>
+        </w:rPr>
+        <w:br/>
+        <w:t>An explanation for the reason that the results of deeper networks generates worse than the shallower networks is the vanish-gradient problem, maybe that parameters of the network converges faster in deeper network because the gradient is lower and thus the training process not continue and the results converge… with other tools in order to avoid the vanish-gradient problem we would expect to get better results.</w:t>
       </w:r>
     </w:p>
     <w:sectPr>

</xml_diff>